<commit_message>
Uppdaterat introduktion i Rapport.docx
</commit_message>
<xml_diff>
--- a/Rapport.docx
+++ b/Rapport.docx
@@ -32,7 +32,35 @@
         <w:rPr>
           <w:lang w:val="sv-SE"/>
         </w:rPr>
-        <w:t xml:space="preserve">ill testing av it-system </w:t>
+        <w:t xml:space="preserve">ill </w:t>
+      </w:r>
+      <w:proofErr w:type="spellStart"/>
+      <w:r>
+        <w:rPr>
+          <w:lang w:val="sv-SE"/>
+        </w:rPr>
+        <w:t>testing</w:t>
+      </w:r>
+      <w:proofErr w:type="spellEnd"/>
+      <w:r>
+        <w:rPr>
+          <w:lang w:val="sv-SE"/>
+        </w:rPr>
+        <w:t xml:space="preserve"> av </w:t>
+      </w:r>
+      <w:proofErr w:type="spellStart"/>
+      <w:r>
+        <w:rPr>
+          <w:lang w:val="sv-SE"/>
+        </w:rPr>
+        <w:t>it-system</w:t>
+      </w:r>
+      <w:proofErr w:type="spellEnd"/>
+      <w:r>
+        <w:rPr>
+          <w:lang w:val="sv-SE"/>
+        </w:rPr>
+        <w:t xml:space="preserve"> </w:t>
       </w:r>
       <w:r>
         <w:rPr>
@@ -57,7 +85,7 @@
           <w:noProof/>
           <w:lang w:val="sv-SE"/>
         </w:rPr>
-        <w:t>2015-10-25</w:t>
+        <w:t>2015-10-26</w:t>
       </w:r>
       <w:r>
         <w:rPr>
@@ -479,31 +507,6 @@
         <w:rPr>
           <w:lang w:val="sv-SE"/>
         </w:rPr>
-        <w:t>En kort introduk</w:t>
-      </w:r>
-      <w:r>
-        <w:rPr>
-          <w:lang w:val="sv-SE"/>
-        </w:rPr>
-        <w:t>tion till projektet där ni också listar de verktyg ni använt.</w:t>
-      </w:r>
-      <w:r>
-        <w:rPr>
-          <w:lang w:val="sv-SE"/>
-        </w:rPr>
-        <w:t xml:space="preserve"> Om ert versionshanteringssystem går att komma åt ska adressen dit finnas med, annars ska det finnas en länk från vilken man kan ladda hem källkoden.</w:t>
-      </w:r>
-    </w:p>
-    <w:p>
-      <w:pPr>
-        <w:rPr>
-          <w:lang w:val="sv-SE"/>
-        </w:rPr>
-      </w:pPr>
-      <w:r>
-        <w:rPr>
-          <w:lang w:val="sv-SE"/>
-        </w:rPr>
         <w:t>Vi satt tillsammans och spånade vilket projekt vi ville utföra. Vi kom till den slutsatsen att vi ville bygga kvittohanteringsystemet. Vi kände att de låg oss närmast i vår kunskapskapacitet och att vi kunde ta oss an den utmaningen tillsammans.</w:t>
       </w:r>
       <w:r>
@@ -545,8 +548,23 @@
         <w:rPr>
           <w:lang w:val="sv-SE"/>
         </w:rPr>
-        <w:br/>
-      </w:r>
+        <w:t xml:space="preserve"> Vi har hela tiden arbetat med olika uppgifter men även granskat varandras arbeten samt hjälpts åt. Mot slutet av projektet när vi granskade helheten så använde vi oss utav verktyg som Emma för att mäta täckningsgraden, Findbugs för att hitta fel i koden och Metrics för att se olika mått.</w:t>
+      </w:r>
+    </w:p>
+    <w:p>
+      <w:pPr>
+        <w:rPr>
+          <w:lang w:val="sv-SE"/>
+        </w:rPr>
+      </w:pPr>
+      <w:r>
+        <w:rPr>
+          <w:lang w:val="sv-SE"/>
+        </w:rPr>
+        <w:t>Kodgranskningen tog vi hjälp av en kompis som är systemutvecklare på ett av de större svenska it-konsultbolagen för att få ett oberoende öga på vår kod. Han hjälpte oss med vad vi borde refaktorera och gav oss lite fingervisningar hur vi skulle tänka.</w:t>
+      </w:r>
+      <w:bookmarkStart w:id="0" w:name="_GoBack"/>
+      <w:bookmarkEnd w:id="0"/>
     </w:p>
     <w:p>
       <w:pPr>
@@ -942,8 +960,6 @@
         </w:rPr>
         <w:t xml:space="preserve"> programmeringsmässigt.</w:t>
       </w:r>
-      <w:bookmarkStart w:id="0" w:name="_GoBack"/>
-      <w:bookmarkEnd w:id="0"/>
     </w:p>
     <w:p>
       <w:pPr>
@@ -1019,7 +1035,21 @@
         <w:rPr>
           <w:lang w:val="sv-SE"/>
         </w:rPr>
-        <w:t xml:space="preserve">Detta avsnitt och de tre föjande (till och med testmatrisen) ska finnas för samtliga delar ni tillämpat ekvivalensklassuppdelning på. </w:t>
+        <w:t xml:space="preserve">Detta avsnitt och de tre </w:t>
+      </w:r>
+      <w:proofErr w:type="spellStart"/>
+      <w:r>
+        <w:rPr>
+          <w:lang w:val="sv-SE"/>
+        </w:rPr>
+        <w:t>föjande</w:t>
+      </w:r>
+      <w:proofErr w:type="spellEnd"/>
+      <w:r>
+        <w:rPr>
+          <w:lang w:val="sv-SE"/>
+        </w:rPr>
+        <w:t xml:space="preserve"> (till och med testmatrisen) ska finnas för samtliga delar ni tillämpat ekvivalensklassuppdelning på. </w:t>
       </w:r>
     </w:p>
     <w:p>
@@ -1189,7 +1219,21 @@
         <w:rPr>
           <w:lang w:val="sv-SE"/>
         </w:rPr>
-        <w:t>Testfallen som ni fått fram från tillståndsmaskinen. Observera att vi inte vill ha någon kod här, utan bara en tydlig presentation av testfallen i någon lämplig tabellform. Det ska enkelt gå att mappa testfallen till tillståndsmaskinen.</w:t>
+        <w:t xml:space="preserve">Testfallen som ni fått fram från tillståndsmaskinen. Observera att vi inte vill ha någon kod här, utan bara en tydlig presentation av testfallen i någon lämplig tabellform. Det ska enkelt gå att </w:t>
+      </w:r>
+      <w:proofErr w:type="spellStart"/>
+      <w:r>
+        <w:rPr>
+          <w:lang w:val="sv-SE"/>
+        </w:rPr>
+        <w:t>mappa</w:t>
+      </w:r>
+      <w:proofErr w:type="spellEnd"/>
+      <w:r>
+        <w:rPr>
+          <w:lang w:val="sv-SE"/>
+        </w:rPr>
+        <w:t xml:space="preserve"> testfallen till tillståndsmaskinen.</w:t>
       </w:r>
     </w:p>
     <w:p>
@@ -1223,7 +1267,21 @@
         <w:rPr>
           <w:lang w:val="sv-SE"/>
         </w:rPr>
-        <w:t xml:space="preserve"> inklusive eventuella checklistor, scenarier, edyl.</w:t>
+        <w:t xml:space="preserve"> inklusive eventuella checklistor, scenarier, </w:t>
+      </w:r>
+      <w:proofErr w:type="spellStart"/>
+      <w:r>
+        <w:rPr>
+          <w:lang w:val="sv-SE"/>
+        </w:rPr>
+        <w:t>edyl</w:t>
+      </w:r>
+      <w:proofErr w:type="spellEnd"/>
+      <w:r>
+        <w:rPr>
+          <w:lang w:val="sv-SE"/>
+        </w:rPr>
+        <w:t>.</w:t>
       </w:r>
       <w:r>
         <w:rPr>
@@ -1303,7 +1361,21 @@
         <w:rPr>
           <w:lang w:val="sv-SE"/>
         </w:rPr>
-        <w:t xml:space="preserve"> Ni förväntas förhålla er till såväl kursboken som utdelat material och IEEE Std 1028.</w:t>
+        <w:t xml:space="preserve"> Ni förväntas förhålla er till såväl kursboken som utdelat material och IEEE </w:t>
+      </w:r>
+      <w:proofErr w:type="spellStart"/>
+      <w:r>
+        <w:rPr>
+          <w:lang w:val="sv-SE"/>
+        </w:rPr>
+        <w:t>Std</w:t>
+      </w:r>
+      <w:proofErr w:type="spellEnd"/>
+      <w:r>
+        <w:rPr>
+          <w:lang w:val="sv-SE"/>
+        </w:rPr>
+        <w:t xml:space="preserve"> 1028.</w:t>
       </w:r>
     </w:p>
     <w:p>
@@ -1434,7 +1506,21 @@
         <w:rPr>
           <w:lang w:val="sv-SE"/>
         </w:rPr>
-        <w:t>En kort presentation av hur ni gått tillväga för att testa koden med en profiler och vilka resultat ni fick fram.</w:t>
+        <w:t xml:space="preserve">En kort presentation av hur ni gått tillväga för att testa koden med </w:t>
+      </w:r>
+      <w:proofErr w:type="gramStart"/>
+      <w:r>
+        <w:rPr>
+          <w:lang w:val="sv-SE"/>
+        </w:rPr>
+        <w:t>en profiler</w:t>
+      </w:r>
+      <w:proofErr w:type="gramEnd"/>
+      <w:r>
+        <w:rPr>
+          <w:lang w:val="sv-SE"/>
+        </w:rPr>
+        <w:t xml:space="preserve"> och vilka resultat ni fick fram.</w:t>
       </w:r>
     </w:p>
     <w:p>
@@ -1559,7 +1645,7 @@
           <w:rPr>
             <w:noProof/>
           </w:rPr>
-          <w:t>7</w:t>
+          <w:t>2</w:t>
         </w:r>
         <w:r>
           <w:rPr>

</xml_diff>

<commit_message>
Granskning komplett i Rapport.docx
</commit_message>
<xml_diff>
--- a/Rapport.docx
+++ b/Rapport.docx
@@ -32,35 +32,7 @@
         <w:rPr>
           <w:lang w:val="sv-SE"/>
         </w:rPr>
-        <w:t xml:space="preserve">ill </w:t>
-      </w:r>
-      <w:proofErr w:type="spellStart"/>
-      <w:r>
-        <w:rPr>
-          <w:lang w:val="sv-SE"/>
-        </w:rPr>
-        <w:t>testing</w:t>
-      </w:r>
-      <w:proofErr w:type="spellEnd"/>
-      <w:r>
-        <w:rPr>
-          <w:lang w:val="sv-SE"/>
-        </w:rPr>
-        <w:t xml:space="preserve"> av </w:t>
-      </w:r>
-      <w:proofErr w:type="spellStart"/>
-      <w:r>
-        <w:rPr>
-          <w:lang w:val="sv-SE"/>
-        </w:rPr>
-        <w:t>it-system</w:t>
-      </w:r>
-      <w:proofErr w:type="spellEnd"/>
-      <w:r>
-        <w:rPr>
-          <w:lang w:val="sv-SE"/>
-        </w:rPr>
-        <w:t xml:space="preserve"> </w:t>
+        <w:t xml:space="preserve">ill testing av it-system </w:t>
       </w:r>
       <w:r>
         <w:rPr>
@@ -1028,21 +1000,7 @@
         <w:rPr>
           <w:lang w:val="sv-SE"/>
         </w:rPr>
-        <w:t xml:space="preserve">Detta avsnitt och de tre </w:t>
-      </w:r>
-      <w:proofErr w:type="spellStart"/>
-      <w:r>
-        <w:rPr>
-          <w:lang w:val="sv-SE"/>
-        </w:rPr>
-        <w:t>föjande</w:t>
-      </w:r>
-      <w:proofErr w:type="spellEnd"/>
-      <w:r>
-        <w:rPr>
-          <w:lang w:val="sv-SE"/>
-        </w:rPr>
-        <w:t xml:space="preserve"> (till och med testmatrisen) ska finnas för samtliga delar ni tillämpat ekvivalensklassuppdelning på. </w:t>
+        <w:t xml:space="preserve">Detta avsnitt och de tre föjande (till och med testmatrisen) ska finnas för samtliga delar ni tillämpat ekvivalensklassuppdelning på. </w:t>
       </w:r>
     </w:p>
     <w:p>
@@ -1212,21 +1170,7 @@
         <w:rPr>
           <w:lang w:val="sv-SE"/>
         </w:rPr>
-        <w:t xml:space="preserve">Testfallen som ni fått fram från tillståndsmaskinen. Observera att vi inte vill ha någon kod här, utan bara en tydlig presentation av testfallen i någon lämplig tabellform. Det ska enkelt gå att </w:t>
-      </w:r>
-      <w:proofErr w:type="spellStart"/>
-      <w:r>
-        <w:rPr>
-          <w:lang w:val="sv-SE"/>
-        </w:rPr>
-        <w:t>mappa</w:t>
-      </w:r>
-      <w:proofErr w:type="spellEnd"/>
-      <w:r>
-        <w:rPr>
-          <w:lang w:val="sv-SE"/>
-        </w:rPr>
-        <w:t xml:space="preserve"> testfallen till tillståndsmaskinen.</w:t>
+        <w:t>Testfallen som ni fått fram från tillståndsmaskinen. Observera att vi inte vill ha någon kod här, utan bara en tydlig presentation av testfallen i någon lämplig tabellform. Det ska enkelt gå att mappa testfallen till tillståndsmaskinen.</w:t>
       </w:r>
     </w:p>
     <w:p>
@@ -1609,6 +1553,9 @@
           </w:tcPr>
           <w:p>
             <w:r>
+              <w:t>F</w:t>
+            </w:r>
+            <w:r>
               <w:t>1</w:t>
             </w:r>
           </w:p>
@@ -1619,23 +1566,7 @@
           </w:tcPr>
           <w:p>
             <w:r>
-              <w:t xml:space="preserve">Dead store to </w:t>
-            </w:r>
-            <w:proofErr w:type="spellStart"/>
-            <w:r>
-              <w:t>rabatt</w:t>
-            </w:r>
-            <w:proofErr w:type="spellEnd"/>
-            <w:r>
-              <w:t xml:space="preserve"> in </w:t>
-            </w:r>
-            <w:proofErr w:type="spellStart"/>
-            <w:r>
-              <w:t>Kvitto.print</w:t>
-            </w:r>
-            <w:proofErr w:type="spellEnd"/>
-            <w:r>
-              <w:t xml:space="preserve">() </w:t>
+              <w:t xml:space="preserve">Dead store to rabatt in Kvitto.print() </w:t>
             </w:r>
           </w:p>
         </w:tc>
@@ -1683,6 +1614,9 @@
           </w:tcPr>
           <w:p>
             <w:r>
+              <w:t>F</w:t>
+            </w:r>
+            <w:r>
               <w:t>2</w:t>
             </w:r>
           </w:p>
@@ -1693,23 +1627,7 @@
           </w:tcPr>
           <w:p>
             <w:r>
-              <w:t xml:space="preserve">Integral division result cast to double or float in </w:t>
-            </w:r>
-            <w:proofErr w:type="spellStart"/>
-            <w:r>
-              <w:t>RabattTreForTva.berakna</w:t>
-            </w:r>
-            <w:proofErr w:type="spellEnd"/>
-            <w:r>
-              <w:t>(</w:t>
-            </w:r>
-            <w:proofErr w:type="spellStart"/>
-            <w:r>
-              <w:t>Produkt</w:t>
-            </w:r>
-            <w:proofErr w:type="spellEnd"/>
-            <w:r>
-              <w:t>)</w:t>
+              <w:t>Integral division result cast to double or float in RabattTreForTva.berakna(Produkt)</w:t>
             </w:r>
           </w:p>
         </w:tc>
@@ -1723,14 +1641,12 @@
                 <w:lang w:val="sv-SE"/>
               </w:rPr>
             </w:pPr>
-            <w:proofErr w:type="spellStart"/>
             <w:r>
               <w:rPr>
                 <w:lang w:val="sv-SE"/>
               </w:rPr>
               <w:t>RabattTreForTva</w:t>
             </w:r>
-            <w:proofErr w:type="spellEnd"/>
           </w:p>
         </w:tc>
         <w:tc>
@@ -1759,6 +1675,9 @@
           </w:tcPr>
           <w:p>
             <w:r>
+              <w:t>F</w:t>
+            </w:r>
+            <w:r>
               <w:t>3</w:t>
             </w:r>
           </w:p>
@@ -1768,13 +1687,8 @@
             <w:tcW w:w="4086" w:type="dxa"/>
           </w:tcPr>
           <w:p>
-            <w:proofErr w:type="spellStart"/>
-            <w:r>
-              <w:t>Kvitto.getDate</w:t>
-            </w:r>
-            <w:proofErr w:type="spellEnd"/>
-            <w:r>
-              <w:t>() may expose internal representation by returning datum</w:t>
+            <w:r>
+              <w:t>Kvitto.getDate() may expose internal representation by returning datum</w:t>
             </w:r>
           </w:p>
         </w:tc>
@@ -1822,6 +1736,9 @@
           </w:tcPr>
           <w:p>
             <w:r>
+              <w:t>F</w:t>
+            </w:r>
+            <w:r>
               <w:t>4</w:t>
             </w:r>
           </w:p>
@@ -1831,13 +1748,8 @@
             <w:tcW w:w="4086" w:type="dxa"/>
           </w:tcPr>
           <w:p>
-            <w:proofErr w:type="spellStart"/>
-            <w:r>
-              <w:t>Kvitto.print</w:t>
-            </w:r>
-            <w:proofErr w:type="spellEnd"/>
-            <w:r>
-              <w:t xml:space="preserve">() concatenates strings using + in a loop </w:t>
+            <w:r>
+              <w:t xml:space="preserve">Kvitto.print() concatenates strings using + in a loop </w:t>
             </w:r>
           </w:p>
         </w:tc>
@@ -1885,6 +1797,9 @@
           </w:tcPr>
           <w:p>
             <w:r>
+              <w:t>F</w:t>
+            </w:r>
+            <w:r>
               <w:t>5</w:t>
             </w:r>
           </w:p>
@@ -1895,36 +1810,26 @@
           </w:tcPr>
           <w:p>
             <w:r>
-              <w:t xml:space="preserve">The class name </w:t>
-            </w:r>
-            <w:proofErr w:type="spellStart"/>
-            <w:r>
+              <w:t>The class name kundTest doesn't start with an upper case letter</w:t>
+            </w:r>
+          </w:p>
+        </w:tc>
+        <w:tc>
+          <w:tcPr>
+            <w:tcW w:w="1701" w:type="dxa"/>
+          </w:tcPr>
+          <w:p>
+            <w:pPr>
+              <w:rPr>
+                <w:lang w:val="sv-SE"/>
+              </w:rPr>
+            </w:pPr>
+            <w:r>
+              <w:rPr>
+                <w:lang w:val="sv-SE"/>
+              </w:rPr>
               <w:t>kundTest</w:t>
             </w:r>
-            <w:proofErr w:type="spellEnd"/>
-            <w:r>
-              <w:t xml:space="preserve"> doesn't start with an upper case letter</w:t>
-            </w:r>
-          </w:p>
-        </w:tc>
-        <w:tc>
-          <w:tcPr>
-            <w:tcW w:w="1701" w:type="dxa"/>
-          </w:tcPr>
-          <w:p>
-            <w:pPr>
-              <w:rPr>
-                <w:lang w:val="sv-SE"/>
-              </w:rPr>
-            </w:pPr>
-            <w:proofErr w:type="spellStart"/>
-            <w:r>
-              <w:rPr>
-                <w:lang w:val="sv-SE"/>
-              </w:rPr>
-              <w:t>kundTest</w:t>
-            </w:r>
-            <w:proofErr w:type="spellEnd"/>
           </w:p>
         </w:tc>
         <w:tc>
@@ -1953,6 +1858,9 @@
           </w:tcPr>
           <w:p>
             <w:r>
+              <w:t>F</w:t>
+            </w:r>
+            <w:r>
               <w:t>6</w:t>
             </w:r>
           </w:p>
@@ -1963,36 +1871,26 @@
           </w:tcPr>
           <w:p>
             <w:r>
-              <w:t xml:space="preserve">The class name </w:t>
-            </w:r>
-            <w:proofErr w:type="spellStart"/>
-            <w:r>
+              <w:t>The class name kvittoTest doesn't start with an upper case letter</w:t>
+            </w:r>
+          </w:p>
+        </w:tc>
+        <w:tc>
+          <w:tcPr>
+            <w:tcW w:w="1701" w:type="dxa"/>
+          </w:tcPr>
+          <w:p>
+            <w:pPr>
+              <w:rPr>
+                <w:lang w:val="sv-SE"/>
+              </w:rPr>
+            </w:pPr>
+            <w:r>
+              <w:rPr>
+                <w:lang w:val="sv-SE"/>
+              </w:rPr>
               <w:t>kvittoTest</w:t>
             </w:r>
-            <w:proofErr w:type="spellEnd"/>
-            <w:r>
-              <w:t xml:space="preserve"> doesn't start with an upper case letter</w:t>
-            </w:r>
-          </w:p>
-        </w:tc>
-        <w:tc>
-          <w:tcPr>
-            <w:tcW w:w="1701" w:type="dxa"/>
-          </w:tcPr>
-          <w:p>
-            <w:pPr>
-              <w:rPr>
-                <w:lang w:val="sv-SE"/>
-              </w:rPr>
-            </w:pPr>
-            <w:proofErr w:type="spellStart"/>
-            <w:r>
-              <w:rPr>
-                <w:lang w:val="sv-SE"/>
-              </w:rPr>
-              <w:t>kvittoTest</w:t>
-            </w:r>
-            <w:proofErr w:type="spellEnd"/>
           </w:p>
         </w:tc>
         <w:tc>
@@ -2021,6 +1919,9 @@
           </w:tcPr>
           <w:p>
             <w:r>
+              <w:t>F</w:t>
+            </w:r>
+            <w:r>
               <w:t>7</w:t>
             </w:r>
           </w:p>
@@ -2031,36 +1932,26 @@
           </w:tcPr>
           <w:p>
             <w:r>
-              <w:t xml:space="preserve">The class name </w:t>
-            </w:r>
-            <w:proofErr w:type="spellStart"/>
-            <w:r>
+              <w:t>The class name pengaTest doesn't start with an upper case letter</w:t>
+            </w:r>
+          </w:p>
+        </w:tc>
+        <w:tc>
+          <w:tcPr>
+            <w:tcW w:w="1701" w:type="dxa"/>
+          </w:tcPr>
+          <w:p>
+            <w:pPr>
+              <w:rPr>
+                <w:lang w:val="sv-SE"/>
+              </w:rPr>
+            </w:pPr>
+            <w:r>
+              <w:rPr>
+                <w:lang w:val="sv-SE"/>
+              </w:rPr>
               <w:t>pengaTest</w:t>
             </w:r>
-            <w:proofErr w:type="spellEnd"/>
-            <w:r>
-              <w:t xml:space="preserve"> doesn't start with an upper case letter</w:t>
-            </w:r>
-          </w:p>
-        </w:tc>
-        <w:tc>
-          <w:tcPr>
-            <w:tcW w:w="1701" w:type="dxa"/>
-          </w:tcPr>
-          <w:p>
-            <w:pPr>
-              <w:rPr>
-                <w:lang w:val="sv-SE"/>
-              </w:rPr>
-            </w:pPr>
-            <w:proofErr w:type="spellStart"/>
-            <w:r>
-              <w:rPr>
-                <w:lang w:val="sv-SE"/>
-              </w:rPr>
-              <w:t>pengaTest</w:t>
-            </w:r>
-            <w:proofErr w:type="spellEnd"/>
           </w:p>
         </w:tc>
         <w:tc>
@@ -2089,6 +1980,9 @@
           </w:tcPr>
           <w:p>
             <w:r>
+              <w:t>F</w:t>
+            </w:r>
+            <w:r>
               <w:t>8</w:t>
             </w:r>
           </w:p>
@@ -2099,36 +1993,26 @@
           </w:tcPr>
           <w:p>
             <w:r>
-              <w:t xml:space="preserve">The class name </w:t>
-            </w:r>
-            <w:proofErr w:type="spellStart"/>
-            <w:r>
+              <w:t>The class name produktTest doesn't start with an upper case letter</w:t>
+            </w:r>
+          </w:p>
+        </w:tc>
+        <w:tc>
+          <w:tcPr>
+            <w:tcW w:w="1701" w:type="dxa"/>
+          </w:tcPr>
+          <w:p>
+            <w:pPr>
+              <w:rPr>
+                <w:lang w:val="sv-SE"/>
+              </w:rPr>
+            </w:pPr>
+            <w:r>
+              <w:rPr>
+                <w:lang w:val="sv-SE"/>
+              </w:rPr>
               <w:t>produktTest</w:t>
             </w:r>
-            <w:proofErr w:type="spellEnd"/>
-            <w:r>
-              <w:t xml:space="preserve"> doesn't start with an upper case letter</w:t>
-            </w:r>
-          </w:p>
-        </w:tc>
-        <w:tc>
-          <w:tcPr>
-            <w:tcW w:w="1701" w:type="dxa"/>
-          </w:tcPr>
-          <w:p>
-            <w:pPr>
-              <w:rPr>
-                <w:lang w:val="sv-SE"/>
-              </w:rPr>
-            </w:pPr>
-            <w:proofErr w:type="spellStart"/>
-            <w:r>
-              <w:rPr>
-                <w:lang w:val="sv-SE"/>
-              </w:rPr>
-              <w:t>produktTest</w:t>
-            </w:r>
-            <w:proofErr w:type="spellEnd"/>
           </w:p>
         </w:tc>
         <w:tc>
@@ -2157,6 +2041,9 @@
           </w:tcPr>
           <w:p>
             <w:r>
+              <w:t>F</w:t>
+            </w:r>
+            <w:r>
               <w:t>9</w:t>
             </w:r>
           </w:p>
@@ -2167,36 +2054,26 @@
           </w:tcPr>
           <w:p>
             <w:r>
-              <w:t xml:space="preserve">The class name </w:t>
-            </w:r>
-            <w:proofErr w:type="spellStart"/>
-            <w:r>
+              <w:t>The class name rabattTest doesn't start with an upper case letter</w:t>
+            </w:r>
+          </w:p>
+        </w:tc>
+        <w:tc>
+          <w:tcPr>
+            <w:tcW w:w="1701" w:type="dxa"/>
+          </w:tcPr>
+          <w:p>
+            <w:pPr>
+              <w:rPr>
+                <w:lang w:val="sv-SE"/>
+              </w:rPr>
+            </w:pPr>
+            <w:r>
+              <w:rPr>
+                <w:lang w:val="sv-SE"/>
+              </w:rPr>
               <w:t>rabattTest</w:t>
             </w:r>
-            <w:proofErr w:type="spellEnd"/>
-            <w:r>
-              <w:t xml:space="preserve"> doesn't start with an upper case letter</w:t>
-            </w:r>
-          </w:p>
-        </w:tc>
-        <w:tc>
-          <w:tcPr>
-            <w:tcW w:w="1701" w:type="dxa"/>
-          </w:tcPr>
-          <w:p>
-            <w:pPr>
-              <w:rPr>
-                <w:lang w:val="sv-SE"/>
-              </w:rPr>
-            </w:pPr>
-            <w:proofErr w:type="spellStart"/>
-            <w:r>
-              <w:rPr>
-                <w:lang w:val="sv-SE"/>
-              </w:rPr>
-              <w:t>rabattTest</w:t>
-            </w:r>
-            <w:proofErr w:type="spellEnd"/>
           </w:p>
         </w:tc>
         <w:tc>
@@ -2225,6 +2102,9 @@
           </w:tcPr>
           <w:p>
             <w:r>
+              <w:t>F</w:t>
+            </w:r>
+            <w:r>
               <w:t>10</w:t>
             </w:r>
           </w:p>
@@ -2235,15 +2115,7 @@
           </w:tcPr>
           <w:p>
             <w:r>
-              <w:t xml:space="preserve">The import </w:t>
-            </w:r>
-            <w:proofErr w:type="spellStart"/>
-            <w:r>
-              <w:t>org.junit.Before</w:t>
-            </w:r>
-            <w:proofErr w:type="spellEnd"/>
-            <w:r>
-              <w:t xml:space="preserve"> is never used</w:t>
+              <w:t>The import org.junit.Before is never used</w:t>
             </w:r>
           </w:p>
         </w:tc>
@@ -2257,14 +2129,12 @@
                 <w:lang w:val="sv-SE"/>
               </w:rPr>
             </w:pPr>
-            <w:proofErr w:type="spellStart"/>
             <w:r>
               <w:rPr>
                 <w:lang w:val="sv-SE"/>
               </w:rPr>
               <w:t>kundTest</w:t>
             </w:r>
-            <w:proofErr w:type="spellEnd"/>
           </w:p>
         </w:tc>
         <w:tc>
@@ -2420,6 +2290,12 @@
               <w:rPr>
                 <w:lang w:val="sv-SE"/>
               </w:rPr>
+              <w:t>O</w:t>
+            </w:r>
+            <w:r>
+              <w:rPr>
+                <w:lang w:val="sv-SE"/>
+              </w:rPr>
               <w:t>1</w:t>
             </w:r>
           </w:p>
@@ -2438,15 +2314,7 @@
               <w:rPr>
                 <w:lang w:val="sv-SE"/>
               </w:rPr>
-              <w:t>Borde använda stor bokstav på klassnamn t.ex. ”</w:t>
-            </w:r>
-            <w:bookmarkStart w:id="0" w:name="_GoBack"/>
-            <w:bookmarkEnd w:id="0"/>
-            <w:r>
-              <w:rPr>
-                <w:lang w:val="sv-SE"/>
-              </w:rPr>
-              <w:t>Klassnamn” och inte ”klassNamn”.</w:t>
+              <w:t>Borde använda stor bokstav på klassnamn t.ex. ”Klassnamn” och inte ”klassNamn”.</w:t>
             </w:r>
           </w:p>
         </w:tc>
@@ -2502,6 +2370,12 @@
               <w:rPr>
                 <w:lang w:val="sv-SE"/>
               </w:rPr>
+              <w:t>O</w:t>
+            </w:r>
+            <w:r>
+              <w:rPr>
+                <w:lang w:val="sv-SE"/>
+              </w:rPr>
               <w:t>2</w:t>
             </w:r>
           </w:p>
@@ -2576,6 +2450,12 @@
               <w:rPr>
                 <w:lang w:val="sv-SE"/>
               </w:rPr>
+              <w:t>O</w:t>
+            </w:r>
+            <w:r>
+              <w:rPr>
+                <w:lang w:val="sv-SE"/>
+              </w:rPr>
               <w:t>3</w:t>
             </w:r>
           </w:p>
@@ -2693,47 +2573,109 @@
         <w:rPr>
           <w:lang w:val="sv-SE"/>
         </w:rPr>
-        <w:t>En diskussion om vilka era erfarenheter ni dragit av att tillämpa granskning. Det finns inget rätt eller fel här. Enda sättet att bli underkända är att bara fuska över punkten och</w:t>
-      </w:r>
-      <w:r>
-        <w:rPr>
-          <w:lang w:val="sv-SE"/>
-        </w:rPr>
-        <w:t xml:space="preserve"> bara</w:t>
-      </w:r>
-      <w:r>
-        <w:rPr>
-          <w:lang w:val="sv-SE"/>
-        </w:rPr>
-        <w:t xml:space="preserve"> säga något pliktskyldigt.</w:t>
-      </w:r>
-      <w:r>
-        <w:rPr>
-          <w:lang w:val="sv-SE"/>
-        </w:rPr>
-        <w:t xml:space="preserve"> Ni förväntas förhålla er till såväl kursboken som utdelat material och IEEE </w:t>
-      </w:r>
-      <w:proofErr w:type="spellStart"/>
-      <w:r>
-        <w:rPr>
-          <w:lang w:val="sv-SE"/>
-        </w:rPr>
-        <w:t>Std</w:t>
-      </w:r>
-      <w:proofErr w:type="spellEnd"/>
-      <w:r>
-        <w:rPr>
-          <w:lang w:val="sv-SE"/>
-        </w:rPr>
-        <w:t xml:space="preserve"> 1028.</w:t>
-      </w:r>
-    </w:p>
-    <w:p>
-      <w:pPr>
-        <w:rPr>
-          <w:lang w:val="sv-SE"/>
-        </w:rPr>
-      </w:pPr>
+        <w:t>Efter att vi har granskat vårt projekt ur ett progamkodsperspektiv så har det bidragit till mycket nya kunskaper. Både när de kommer till att hantera ett granskningsverktyg som sådant men även få en större inblick i hur mycket buggar det egentligen finns som man inte ser med egna ögon när man utvecklar.</w:t>
+      </w:r>
+      <w:r>
+        <w:rPr>
+          <w:lang w:val="sv-SE"/>
+        </w:rPr>
+        <w:t xml:space="preserve"> Vi satt och diskuterade vilket verktyg vi skulle använda i granskningsprocessen. Vi valde då att använda oss utav FindBugs, dels för att den tagits upp under kursen och dels för att de fanns mycket information om verktyget online. Så det var enkelt att komma igång med granskningen.</w:t>
+      </w:r>
+      <w:r>
+        <w:rPr>
+          <w:lang w:val="sv-SE"/>
+        </w:rPr>
+        <w:t xml:space="preserve"> När vi körde FindBugs första gången trodde vi att vi skulle hitta mängder med buggar, men </w:t>
+      </w:r>
+      <w:r>
+        <w:rPr>
+          <w:lang w:val="sv-SE"/>
+        </w:rPr>
+        <w:t>verktyget</w:t>
+      </w:r>
+      <w:r>
+        <w:rPr>
+          <w:lang w:val="sv-SE"/>
+        </w:rPr>
+        <w:t xml:space="preserve"> hittade endast 10 stycken så vi kände oss nöjda med vår programmeringsinsats trots allt.</w:t>
+      </w:r>
+    </w:p>
+    <w:p>
+      <w:pPr>
+        <w:rPr>
+          <w:lang w:val="sv-SE"/>
+        </w:rPr>
+      </w:pPr>
+      <w:r>
+        <w:rPr>
+          <w:lang w:val="sv-SE"/>
+        </w:rPr>
+        <w:t xml:space="preserve">När det kommer till den oberoende personen som granskade så valde vi att ta in en kompis som gått samma utbildning för att få ett par extra ögon på koden. Vi förde sedan en diskussion och gick igenom vad hen hittat. </w:t>
+      </w:r>
+      <w:r>
+        <w:rPr>
+          <w:lang w:val="sv-SE"/>
+        </w:rPr>
+        <w:t xml:space="preserve"> </w:t>
+      </w:r>
+    </w:p>
+    <w:p>
+      <w:pPr>
+        <w:rPr>
+          <w:lang w:val="sv-SE"/>
+        </w:rPr>
+      </w:pPr>
+      <w:r>
+        <w:rPr>
+          <w:lang w:val="sv-SE"/>
+        </w:rPr>
+        <w:t xml:space="preserve">Flera erfareneter vi dragit av denna uppgift är hur viktigt det verkligen är med granskning. Man kan spara mycket pengar i slutändan genom att granska kontinuerligt. </w:t>
+      </w:r>
+      <w:r>
+        <w:rPr>
+          <w:lang w:val="sv-SE"/>
+        </w:rPr>
+        <w:t>En annan sak vi har lärt oss är att om man granskar oftare så hjälper det till att hålla en kosevent och bra kodstandard genom att hela tiden granska och påpeka eventuella standardavvikelser</w:t>
+      </w:r>
+      <w:r>
+        <w:rPr>
+          <w:lang w:val="sv-SE"/>
+        </w:rPr>
+        <w:t xml:space="preserve"> man har kodat</w:t>
+      </w:r>
+      <w:r>
+        <w:rPr>
+          <w:lang w:val="sv-SE"/>
+        </w:rPr>
+        <w:t>.</w:t>
+      </w:r>
+    </w:p>
+    <w:p>
+      <w:pPr>
+        <w:rPr>
+          <w:lang w:val="sv-SE"/>
+        </w:rPr>
+      </w:pPr>
+      <w:r>
+        <w:rPr>
+          <w:lang w:val="sv-SE"/>
+        </w:rPr>
+        <w:t>I slutändan är nog den största erfarenheten helheten under granskningen. Det vill säga att de finns olika vägar som leder till samma resultat. Det gäller bara att hitta den vägen man gillar bäst. Oberoende granskningar är lärorika för då har man en person att bolla</w:t>
+      </w:r>
+      <w:r>
+        <w:rPr>
+          <w:lang w:val="sv-SE"/>
+        </w:rPr>
+        <w:t xml:space="preserve"> informationen</w:t>
+      </w:r>
+      <w:r>
+        <w:rPr>
+          <w:lang w:val="sv-SE"/>
+        </w:rPr>
+        <w:t xml:space="preserve"> med. Å andra sidan så är ett granskningsverktyg väldigt konkret och tydligt vart felen finns. Det är helt enkelt en smaksak vilken väg man väljer att gå framöver.</w:t>
+      </w:r>
+      <w:bookmarkStart w:id="0" w:name="_GoBack"/>
+      <w:bookmarkEnd w:id="0"/>
     </w:p>
     <w:p>
       <w:pPr>
@@ -2856,21 +2798,7 @@
         <w:rPr>
           <w:lang w:val="sv-SE"/>
         </w:rPr>
-        <w:t xml:space="preserve">En kort presentation av hur ni gått tillväga för att testa koden med </w:t>
-      </w:r>
-      <w:proofErr w:type="gramStart"/>
-      <w:r>
-        <w:rPr>
-          <w:lang w:val="sv-SE"/>
-        </w:rPr>
-        <w:t>en profiler</w:t>
-      </w:r>
-      <w:proofErr w:type="gramEnd"/>
-      <w:r>
-        <w:rPr>
-          <w:lang w:val="sv-SE"/>
-        </w:rPr>
-        <w:t xml:space="preserve"> och vilka resultat ni fick fram.</w:t>
+        <w:t>En kort presentation av hur ni gått tillväga för att testa koden med en profiler och vilka resultat ni fick fram.</w:t>
       </w:r>
     </w:p>
     <w:p>
@@ -2995,7 +2923,7 @@
           <w:rPr>
             <w:noProof/>
           </w:rPr>
-          <w:t>15</w:t>
+          <w:t>17</w:t>
         </w:r>
         <w:r>
           <w:rPr>

</xml_diff>

<commit_message>
Uppdatering av Gezelius på designrubriken
</commit_message>
<xml_diff>
--- a/Rapport.docx
+++ b/Rapport.docx
@@ -32,35 +32,7 @@
         <w:rPr>
           <w:lang w:val="sv-SE"/>
         </w:rPr>
-        <w:t xml:space="preserve">ill </w:t>
-      </w:r>
-      <w:proofErr w:type="spellStart"/>
-      <w:r>
-        <w:rPr>
-          <w:lang w:val="sv-SE"/>
-        </w:rPr>
-        <w:t>testing</w:t>
-      </w:r>
-      <w:proofErr w:type="spellEnd"/>
-      <w:r>
-        <w:rPr>
-          <w:lang w:val="sv-SE"/>
-        </w:rPr>
-        <w:t xml:space="preserve"> av </w:t>
-      </w:r>
-      <w:proofErr w:type="spellStart"/>
-      <w:r>
-        <w:rPr>
-          <w:lang w:val="sv-SE"/>
-        </w:rPr>
-        <w:t>it-system</w:t>
-      </w:r>
-      <w:proofErr w:type="spellEnd"/>
-      <w:r>
-        <w:rPr>
-          <w:lang w:val="sv-SE"/>
-        </w:rPr>
-        <w:t xml:space="preserve"> </w:t>
+        <w:t xml:space="preserve">ill testing av it-system </w:t>
       </w:r>
       <w:r>
         <w:rPr>
@@ -272,8 +244,6 @@
           <w:lang w:val="sv-SE"/>
         </w:rPr>
       </w:pPr>
-      <w:bookmarkStart w:id="0" w:name="_GoBack"/>
-      <w:bookmarkEnd w:id="0"/>
       <w:r>
         <w:rPr>
           <w:lang w:val="sv-SE"/>
@@ -365,13 +335,7 @@
         <w:rPr>
           <w:lang w:val="sv-SE"/>
         </w:rPr>
-        <w:t xml:space="preserve"> </w:t>
-      </w:r>
-      <w:r>
-        <w:rPr>
-          <w:lang w:val="sv-SE"/>
-        </w:rPr>
-        <w:t>För byggscript så kommer vi använda oss utav Ant.</w:t>
+        <w:t xml:space="preserve"> För byggscript så kommer vi använda oss utav Ant.</w:t>
       </w:r>
     </w:p>
     <w:p>
@@ -412,27 +376,686 @@
         <w:rPr>
           <w:lang w:val="sv-SE"/>
         </w:rPr>
-        <w:t xml:space="preserve">En övergripande modell över systemet. Lämpligt format är ett eller flera klassdiagram, plus eventuella andra modeller som behövs för att förstå hur systemet är uppbyggt. </w:t>
-      </w:r>
-      <w:r>
-        <w:rPr>
-          <w:lang w:val="sv-SE"/>
-        </w:rPr>
-        <w:t xml:space="preserve">Diagrammen ska vara läsbara. Det är dock fullständigt okej att de är detaljerade, bara det går att zooma in ordentligt på dem. Ett tips är att börja med ett översiktligt diagram som inte innehåller mer än paket och </w:t>
-      </w:r>
-      <w:proofErr w:type="spellStart"/>
-      <w:r>
-        <w:rPr>
-          <w:lang w:val="sv-SE"/>
-        </w:rPr>
-        <w:t>klassnamn</w:t>
-      </w:r>
-      <w:proofErr w:type="spellEnd"/>
-      <w:r>
-        <w:rPr>
-          <w:lang w:val="sv-SE"/>
-        </w:rPr>
-        <w:t>, och att sedan lägga till mer detaljerade diagram efter det.</w:t>
+        <w:t>Initiala klasser</w:t>
+      </w:r>
+    </w:p>
+    <w:p>
+      <w:pPr>
+        <w:rPr>
+          <w:lang w:val="sv-SE"/>
+        </w:rPr>
+      </w:pPr>
+      <w:r>
+        <w:rPr>
+          <w:rFonts w:ascii="Calibri" w:hAnsi="Calibri" w:cs="Calibri"/>
+          <w:noProof/>
+        </w:rPr>
+        <w:drawing>
+          <wp:inline distT="0" distB="0" distL="0" distR="0" wp14:anchorId="6916F233" wp14:editId="30567900">
+            <wp:extent cx="5162550" cy="2990850"/>
+            <wp:effectExtent l="0" t="0" r="0" b="0"/>
+            <wp:docPr id="1" name="Bild 1"/>
+            <wp:cNvGraphicFramePr>
+              <a:graphicFrameLocks xmlns:a="http://schemas.openxmlformats.org/drawingml/2006/main" noChangeAspect="1"/>
+            </wp:cNvGraphicFramePr>
+            <a:graphic xmlns:a="http://schemas.openxmlformats.org/drawingml/2006/main">
+              <a:graphicData uri="http://schemas.openxmlformats.org/drawingml/2006/picture">
+                <pic:pic xmlns:pic="http://schemas.openxmlformats.org/drawingml/2006/picture">
+                  <pic:nvPicPr>
+                    <pic:cNvPr id="0" name="Picture 1"/>
+                    <pic:cNvPicPr>
+                      <a:picLocks noChangeAspect="1" noChangeArrowheads="1"/>
+                    </pic:cNvPicPr>
+                  </pic:nvPicPr>
+                  <pic:blipFill>
+                    <a:blip r:embed="rId9">
+                      <a:extLst>
+                        <a:ext uri="{28A0092B-C50C-407E-A947-70E740481C1C}">
+                          <a14:useLocalDpi xmlns:a14="http://schemas.microsoft.com/office/drawing/2010/main" val="0"/>
+                        </a:ext>
+                      </a:extLst>
+                    </a:blip>
+                    <a:srcRect/>
+                    <a:stretch>
+                      <a:fillRect/>
+                    </a:stretch>
+                  </pic:blipFill>
+                  <pic:spPr bwMode="auto">
+                    <a:xfrm>
+                      <a:off x="0" y="0"/>
+                      <a:ext cx="5162550" cy="2990850"/>
+                    </a:xfrm>
+                    <a:prstGeom prst="rect">
+                      <a:avLst/>
+                    </a:prstGeom>
+                    <a:noFill/>
+                    <a:ln>
+                      <a:noFill/>
+                    </a:ln>
+                  </pic:spPr>
+                </pic:pic>
+              </a:graphicData>
+            </a:graphic>
+          </wp:inline>
+        </w:drawing>
+      </w:r>
+    </w:p>
+    <w:p>
+      <w:pPr>
+        <w:widowControl w:val="0"/>
+        <w:autoSpaceDE w:val="0"/>
+        <w:autoSpaceDN w:val="0"/>
+        <w:adjustRightInd w:val="0"/>
+        <w:spacing w:line="288" w:lineRule="atLeast"/>
+        <w:rPr>
+          <w:rFonts w:ascii="Times New Roman" w:hAnsi="Times New Roman" w:cs="Times New Roman"/>
+          <w:sz w:val="24"/>
+          <w:szCs w:val="24"/>
+          <w:lang w:val="sv"/>
+        </w:rPr>
+      </w:pPr>
+      <w:r>
+        <w:rPr>
+          <w:rFonts w:ascii="Times New Roman" w:hAnsi="Times New Roman" w:cs="Times New Roman"/>
+          <w:sz w:val="24"/>
+          <w:szCs w:val="24"/>
+          <w:lang w:val="sv"/>
+        </w:rPr>
+        <w:t xml:space="preserve">De klasser som skapades och användes under utvecklingsprocessen var Kund, Produkt, Pengar, Kvitto, Rabatt, RabattTreForTva, Rabattprocent och Rabattkronor. </w:t>
+      </w:r>
+    </w:p>
+    <w:p>
+      <w:pPr>
+        <w:widowControl w:val="0"/>
+        <w:autoSpaceDE w:val="0"/>
+        <w:autoSpaceDN w:val="0"/>
+        <w:adjustRightInd w:val="0"/>
+        <w:spacing w:line="288" w:lineRule="atLeast"/>
+        <w:rPr>
+          <w:rFonts w:ascii="Times New Roman" w:hAnsi="Times New Roman" w:cs="Times New Roman"/>
+          <w:sz w:val="24"/>
+          <w:szCs w:val="24"/>
+          <w:lang w:val="sv"/>
+        </w:rPr>
+      </w:pPr>
+      <w:r>
+        <w:rPr>
+          <w:rFonts w:ascii="Times New Roman" w:hAnsi="Times New Roman" w:cs="Times New Roman"/>
+          <w:sz w:val="28"/>
+          <w:szCs w:val="28"/>
+          <w:u w:val="single"/>
+          <w:lang w:val="sv"/>
+        </w:rPr>
+        <w:lastRenderedPageBreak/>
+        <w:t>Kund</w:t>
+      </w:r>
+    </w:p>
+    <w:p>
+      <w:pPr>
+        <w:widowControl w:val="0"/>
+        <w:autoSpaceDE w:val="0"/>
+        <w:autoSpaceDN w:val="0"/>
+        <w:adjustRightInd w:val="0"/>
+        <w:spacing w:line="288" w:lineRule="atLeast"/>
+        <w:rPr>
+          <w:rFonts w:ascii="Times New Roman" w:hAnsi="Times New Roman" w:cs="Times New Roman"/>
+          <w:sz w:val="24"/>
+          <w:szCs w:val="24"/>
+          <w:lang w:val="sv"/>
+        </w:rPr>
+      </w:pPr>
+      <w:r>
+        <w:rPr>
+          <w:rFonts w:ascii="Times New Roman" w:hAnsi="Times New Roman" w:cs="Times New Roman"/>
+          <w:sz w:val="24"/>
+          <w:szCs w:val="24"/>
+          <w:lang w:val="sv"/>
+        </w:rPr>
+        <w:t xml:space="preserve">Klassen kund innehåller variabler som exempelvis kundNr, forNamn, och efterNamn som har get metoder för att </w:t>
+      </w:r>
+      <w:r>
+        <w:rPr>
+          <w:rFonts w:ascii="Times New Roman" w:hAnsi="Times New Roman" w:cs="Times New Roman"/>
+          <w:sz w:val="24"/>
+          <w:szCs w:val="24"/>
+          <w:lang w:val="sv"/>
+        </w:rPr>
+        <w:t>returnera</w:t>
+      </w:r>
+      <w:r>
+        <w:rPr>
+          <w:rFonts w:ascii="Times New Roman" w:hAnsi="Times New Roman" w:cs="Times New Roman"/>
+          <w:sz w:val="24"/>
+          <w:szCs w:val="24"/>
+          <w:lang w:val="sv"/>
+        </w:rPr>
+        <w:t xml:space="preserve"> information om en viss kund och set för </w:t>
+      </w:r>
+      <w:r>
+        <w:rPr>
+          <w:rFonts w:ascii="Times New Roman" w:hAnsi="Times New Roman" w:cs="Times New Roman"/>
+          <w:sz w:val="24"/>
+          <w:szCs w:val="24"/>
+          <w:lang w:val="sv"/>
+        </w:rPr>
+        <w:t>att sätta</w:t>
+      </w:r>
+      <w:r>
+        <w:rPr>
+          <w:rFonts w:ascii="Times New Roman" w:hAnsi="Times New Roman" w:cs="Times New Roman"/>
+          <w:sz w:val="24"/>
+          <w:szCs w:val="24"/>
+          <w:lang w:val="sv"/>
+        </w:rPr>
+        <w:t xml:space="preserve"> värdet och tilldela en kund information. I kundklassen finns också variablen rabattTyp av klassen rabatt som håller koll på olika typer av rabatter. </w:t>
+      </w:r>
+    </w:p>
+    <w:p>
+      <w:pPr>
+        <w:widowControl w:val="0"/>
+        <w:autoSpaceDE w:val="0"/>
+        <w:autoSpaceDN w:val="0"/>
+        <w:adjustRightInd w:val="0"/>
+        <w:spacing w:line="288" w:lineRule="atLeast"/>
+        <w:rPr>
+          <w:rFonts w:ascii="Times New Roman" w:hAnsi="Times New Roman" w:cs="Times New Roman"/>
+          <w:sz w:val="24"/>
+          <w:szCs w:val="24"/>
+          <w:lang w:val="sv"/>
+        </w:rPr>
+      </w:pPr>
+      <w:r>
+        <w:rPr>
+          <w:rFonts w:ascii="Times New Roman" w:hAnsi="Times New Roman" w:cs="Times New Roman"/>
+          <w:sz w:val="28"/>
+          <w:szCs w:val="28"/>
+          <w:u w:val="single"/>
+          <w:lang w:val="sv"/>
+        </w:rPr>
+        <w:t>Produkt</w:t>
+      </w:r>
+    </w:p>
+    <w:p>
+      <w:pPr>
+        <w:widowControl w:val="0"/>
+        <w:autoSpaceDE w:val="0"/>
+        <w:autoSpaceDN w:val="0"/>
+        <w:adjustRightInd w:val="0"/>
+        <w:spacing w:line="288" w:lineRule="atLeast"/>
+        <w:rPr>
+          <w:rFonts w:ascii="Times New Roman" w:hAnsi="Times New Roman" w:cs="Times New Roman"/>
+          <w:sz w:val="24"/>
+          <w:szCs w:val="24"/>
+          <w:lang w:val="sv"/>
+        </w:rPr>
+      </w:pPr>
+      <w:r>
+        <w:rPr>
+          <w:rFonts w:ascii="Times New Roman" w:hAnsi="Times New Roman" w:cs="Times New Roman"/>
+          <w:sz w:val="24"/>
+          <w:szCs w:val="24"/>
+          <w:lang w:val="sv"/>
+        </w:rPr>
+        <w:t xml:space="preserve">I produktklassen skapades variabler som produktNr, produktNamn, produktTyp och mangd som blivit tilldelade get och set metoder för att kunna returnera och sätta värden på de produkter som finns i klassen. I produktklassen finns även variablen pris som av klassen Pengar som håller reda på vilket pris produkten ska ha och variablen rabattTyp som indikerar på vilken rabatt det är som gäller för en viss produkt. </w:t>
+      </w:r>
+    </w:p>
+    <w:p>
+      <w:pPr>
+        <w:widowControl w:val="0"/>
+        <w:autoSpaceDE w:val="0"/>
+        <w:autoSpaceDN w:val="0"/>
+        <w:adjustRightInd w:val="0"/>
+        <w:spacing w:line="288" w:lineRule="atLeast"/>
+        <w:rPr>
+          <w:rFonts w:ascii="Times New Roman" w:hAnsi="Times New Roman" w:cs="Times New Roman"/>
+          <w:sz w:val="28"/>
+          <w:szCs w:val="28"/>
+          <w:u w:val="single"/>
+          <w:lang w:val="sv"/>
+        </w:rPr>
+      </w:pPr>
+      <w:r>
+        <w:rPr>
+          <w:rFonts w:ascii="Times New Roman" w:hAnsi="Times New Roman" w:cs="Times New Roman"/>
+          <w:sz w:val="28"/>
+          <w:szCs w:val="28"/>
+          <w:u w:val="single"/>
+          <w:lang w:val="sv"/>
+        </w:rPr>
+        <w:t>Pengar</w:t>
+      </w:r>
+    </w:p>
+    <w:p>
+      <w:pPr>
+        <w:widowControl w:val="0"/>
+        <w:autoSpaceDE w:val="0"/>
+        <w:autoSpaceDN w:val="0"/>
+        <w:adjustRightInd w:val="0"/>
+        <w:spacing w:line="288" w:lineRule="atLeast"/>
+        <w:rPr>
+          <w:rFonts w:ascii="Times New Roman" w:hAnsi="Times New Roman" w:cs="Times New Roman"/>
+          <w:sz w:val="28"/>
+          <w:szCs w:val="28"/>
+          <w:u w:val="single"/>
+          <w:lang w:val="sv"/>
+        </w:rPr>
+      </w:pPr>
+      <w:r>
+        <w:rPr>
+          <w:rFonts w:ascii="Times New Roman" w:hAnsi="Times New Roman" w:cs="Times New Roman"/>
+          <w:sz w:val="24"/>
+          <w:szCs w:val="24"/>
+          <w:lang w:val="sv"/>
+        </w:rPr>
+        <w:t xml:space="preserve">Klassen pengar innehåller variablerna kronor, oren och varde. Pengaklassen används för att undvika beräkning med decimaltal. Metoderna multiply och add används för att kunna addera och multiplicera med pengaklassen. </w:t>
+      </w:r>
+    </w:p>
+    <w:p>
+      <w:pPr>
+        <w:widowControl w:val="0"/>
+        <w:autoSpaceDE w:val="0"/>
+        <w:autoSpaceDN w:val="0"/>
+        <w:adjustRightInd w:val="0"/>
+        <w:spacing w:line="288" w:lineRule="atLeast"/>
+        <w:rPr>
+          <w:rFonts w:ascii="Times New Roman" w:hAnsi="Times New Roman" w:cs="Times New Roman"/>
+          <w:sz w:val="28"/>
+          <w:szCs w:val="28"/>
+          <w:u w:val="single"/>
+          <w:lang w:val="sv"/>
+        </w:rPr>
+      </w:pPr>
+      <w:r>
+        <w:rPr>
+          <w:rFonts w:ascii="Times New Roman" w:hAnsi="Times New Roman" w:cs="Times New Roman"/>
+          <w:sz w:val="28"/>
+          <w:szCs w:val="28"/>
+          <w:u w:val="single"/>
+          <w:lang w:val="sv"/>
+        </w:rPr>
+        <w:t>Kvitto</w:t>
+      </w:r>
+    </w:p>
+    <w:p>
+      <w:pPr>
+        <w:widowControl w:val="0"/>
+        <w:autoSpaceDE w:val="0"/>
+        <w:autoSpaceDN w:val="0"/>
+        <w:adjustRightInd w:val="0"/>
+        <w:spacing w:line="288" w:lineRule="atLeast"/>
+        <w:rPr>
+          <w:rFonts w:ascii="Times New Roman" w:hAnsi="Times New Roman" w:cs="Times New Roman"/>
+          <w:sz w:val="28"/>
+          <w:szCs w:val="28"/>
+          <w:u w:val="single"/>
+          <w:lang w:val="sv"/>
+        </w:rPr>
+      </w:pPr>
+      <w:r>
+        <w:rPr>
+          <w:rFonts w:ascii="Times New Roman" w:hAnsi="Times New Roman" w:cs="Times New Roman"/>
+          <w:sz w:val="24"/>
+          <w:szCs w:val="24"/>
+          <w:lang w:val="sv"/>
+        </w:rPr>
+        <w:t>Kvittoklassen håller reda variablerna datum och kvittoNummer samt använder metoder som beraknaTotalPris och beraknaTotalRabatt som beräknar det totala priset och den total</w:t>
+      </w:r>
+      <w:r>
+        <w:rPr>
+          <w:rFonts w:ascii="Times New Roman" w:hAnsi="Times New Roman" w:cs="Times New Roman"/>
+          <w:sz w:val="24"/>
+          <w:szCs w:val="24"/>
+          <w:lang w:val="sv"/>
+        </w:rPr>
+        <w:t>a</w:t>
+      </w:r>
+      <w:r>
+        <w:rPr>
+          <w:rFonts w:ascii="Times New Roman" w:hAnsi="Times New Roman" w:cs="Times New Roman"/>
+          <w:sz w:val="24"/>
+          <w:szCs w:val="24"/>
+          <w:lang w:val="sv"/>
+        </w:rPr>
+        <w:t xml:space="preserve"> rabatten på kvittot. Kvittoklassen har också en print metod som skriver ut det aktuella kvittot. Kvittoklassen kan också använda sig av en "list" av produkter. </w:t>
+      </w:r>
+    </w:p>
+    <w:p>
+      <w:pPr>
+        <w:widowControl w:val="0"/>
+        <w:autoSpaceDE w:val="0"/>
+        <w:autoSpaceDN w:val="0"/>
+        <w:adjustRightInd w:val="0"/>
+        <w:spacing w:line="288" w:lineRule="atLeast"/>
+        <w:rPr>
+          <w:rFonts w:ascii="Times New Roman" w:hAnsi="Times New Roman" w:cs="Times New Roman"/>
+          <w:sz w:val="28"/>
+          <w:szCs w:val="28"/>
+          <w:u w:val="single"/>
+          <w:lang w:val="sv"/>
+        </w:rPr>
+      </w:pPr>
+      <w:r>
+        <w:rPr>
+          <w:rFonts w:ascii="Times New Roman" w:hAnsi="Times New Roman" w:cs="Times New Roman"/>
+          <w:sz w:val="28"/>
+          <w:szCs w:val="28"/>
+          <w:u w:val="single"/>
+          <w:lang w:val="sv"/>
+        </w:rPr>
+        <w:lastRenderedPageBreak/>
+        <w:t xml:space="preserve">Rabatt </w:t>
+      </w:r>
+    </w:p>
+    <w:p>
+      <w:pPr>
+        <w:widowControl w:val="0"/>
+        <w:autoSpaceDE w:val="0"/>
+        <w:autoSpaceDN w:val="0"/>
+        <w:adjustRightInd w:val="0"/>
+        <w:spacing w:line="288" w:lineRule="atLeast"/>
+        <w:rPr>
+          <w:rFonts w:ascii="Times New Roman" w:hAnsi="Times New Roman" w:cs="Times New Roman"/>
+          <w:sz w:val="24"/>
+          <w:szCs w:val="24"/>
+          <w:u w:val="single"/>
+          <w:lang w:val="sv"/>
+        </w:rPr>
+      </w:pPr>
+      <w:r>
+        <w:rPr>
+          <w:rFonts w:ascii="Times New Roman" w:hAnsi="Times New Roman" w:cs="Times New Roman"/>
+          <w:sz w:val="24"/>
+          <w:szCs w:val="24"/>
+          <w:lang w:val="sv"/>
+        </w:rPr>
+        <w:t>Rabattklassen innehåller metoderna berakna(Produkt):pengar som tar emot en instans av klassen produkt och berakna(Pengar):pengar tar emot en instans av klassen pengar.</w:t>
+      </w:r>
+    </w:p>
+    <w:p>
+      <w:pPr>
+        <w:widowControl w:val="0"/>
+        <w:autoSpaceDE w:val="0"/>
+        <w:autoSpaceDN w:val="0"/>
+        <w:adjustRightInd w:val="0"/>
+        <w:spacing w:line="288" w:lineRule="atLeast"/>
+        <w:rPr>
+          <w:rFonts w:ascii="Times New Roman" w:hAnsi="Times New Roman" w:cs="Times New Roman"/>
+          <w:sz w:val="28"/>
+          <w:szCs w:val="28"/>
+          <w:u w:val="single"/>
+          <w:lang w:val="sv"/>
+        </w:rPr>
+      </w:pPr>
+      <w:r>
+        <w:rPr>
+          <w:rFonts w:ascii="Times New Roman" w:hAnsi="Times New Roman" w:cs="Times New Roman"/>
+          <w:sz w:val="28"/>
+          <w:szCs w:val="28"/>
+          <w:u w:val="single"/>
+          <w:lang w:val="sv"/>
+        </w:rPr>
+        <w:t>RabattProcent</w:t>
+      </w:r>
+    </w:p>
+    <w:p>
+      <w:pPr>
+        <w:widowControl w:val="0"/>
+        <w:autoSpaceDE w:val="0"/>
+        <w:autoSpaceDN w:val="0"/>
+        <w:adjustRightInd w:val="0"/>
+        <w:spacing w:line="288" w:lineRule="atLeast"/>
+        <w:rPr>
+          <w:rFonts w:ascii="Times New Roman" w:hAnsi="Times New Roman" w:cs="Times New Roman"/>
+          <w:sz w:val="28"/>
+          <w:szCs w:val="28"/>
+          <w:u w:val="single"/>
+          <w:lang w:val="sv"/>
+        </w:rPr>
+      </w:pPr>
+      <w:r>
+        <w:rPr>
+          <w:rFonts w:ascii="Times New Roman" w:hAnsi="Times New Roman" w:cs="Times New Roman"/>
+          <w:sz w:val="24"/>
+          <w:szCs w:val="24"/>
+          <w:lang w:val="sv"/>
+        </w:rPr>
+        <w:t xml:space="preserve">RabattProcent innehåller fältet rabatt av datatypen double och ärver från klassen Rabatt. Rabattprocent beräknar hur stor rabatt man får i procent. </w:t>
+      </w:r>
+    </w:p>
+    <w:p>
+      <w:pPr>
+        <w:widowControl w:val="0"/>
+        <w:autoSpaceDE w:val="0"/>
+        <w:autoSpaceDN w:val="0"/>
+        <w:adjustRightInd w:val="0"/>
+        <w:spacing w:line="288" w:lineRule="atLeast"/>
+        <w:rPr>
+          <w:rFonts w:ascii="Times New Roman" w:hAnsi="Times New Roman" w:cs="Times New Roman"/>
+          <w:sz w:val="28"/>
+          <w:szCs w:val="28"/>
+          <w:u w:val="single"/>
+          <w:lang w:val="sv"/>
+        </w:rPr>
+      </w:pPr>
+      <w:r>
+        <w:rPr>
+          <w:rFonts w:ascii="Times New Roman" w:hAnsi="Times New Roman" w:cs="Times New Roman"/>
+          <w:sz w:val="28"/>
+          <w:szCs w:val="28"/>
+          <w:u w:val="single"/>
+          <w:lang w:val="sv"/>
+        </w:rPr>
+        <w:t>RabattKronor</w:t>
+      </w:r>
+    </w:p>
+    <w:p>
+      <w:pPr>
+        <w:widowControl w:val="0"/>
+        <w:autoSpaceDE w:val="0"/>
+        <w:autoSpaceDN w:val="0"/>
+        <w:adjustRightInd w:val="0"/>
+        <w:spacing w:line="288" w:lineRule="atLeast"/>
+        <w:rPr>
+          <w:rFonts w:ascii="Times New Roman" w:hAnsi="Times New Roman" w:cs="Times New Roman"/>
+          <w:sz w:val="28"/>
+          <w:szCs w:val="28"/>
+          <w:u w:val="single"/>
+          <w:lang w:val="sv"/>
+        </w:rPr>
+      </w:pPr>
+      <w:r>
+        <w:rPr>
+          <w:rFonts w:ascii="Times New Roman" w:hAnsi="Times New Roman" w:cs="Times New Roman"/>
+          <w:sz w:val="24"/>
+          <w:szCs w:val="24"/>
+          <w:lang w:val="sv"/>
+        </w:rPr>
+        <w:t xml:space="preserve">RabattKronor innehåller fältet rabatt av datatypen int och ärver från klassen Rabatt. Rabattprocent beräknar hur stor rabatt man får i kronor. </w:t>
+      </w:r>
+    </w:p>
+    <w:p>
+      <w:pPr>
+        <w:widowControl w:val="0"/>
+        <w:autoSpaceDE w:val="0"/>
+        <w:autoSpaceDN w:val="0"/>
+        <w:adjustRightInd w:val="0"/>
+        <w:spacing w:line="288" w:lineRule="atLeast"/>
+        <w:rPr>
+          <w:rFonts w:ascii="Times New Roman" w:hAnsi="Times New Roman" w:cs="Times New Roman"/>
+          <w:sz w:val="28"/>
+          <w:szCs w:val="28"/>
+          <w:u w:val="single"/>
+          <w:lang w:val="sv"/>
+        </w:rPr>
+      </w:pPr>
+      <w:r>
+        <w:rPr>
+          <w:rFonts w:ascii="Times New Roman" w:hAnsi="Times New Roman" w:cs="Times New Roman"/>
+          <w:sz w:val="28"/>
+          <w:szCs w:val="28"/>
+          <w:u w:val="single"/>
+          <w:lang w:val="sv"/>
+        </w:rPr>
+        <w:t>RabattTreForTva</w:t>
+      </w:r>
+    </w:p>
+    <w:p>
+      <w:pPr>
+        <w:widowControl w:val="0"/>
+        <w:autoSpaceDE w:val="0"/>
+        <w:autoSpaceDN w:val="0"/>
+        <w:adjustRightInd w:val="0"/>
+        <w:spacing w:line="288" w:lineRule="atLeast"/>
+        <w:rPr>
+          <w:rFonts w:ascii="Times New Roman" w:hAnsi="Times New Roman" w:cs="Times New Roman"/>
+          <w:sz w:val="24"/>
+          <w:szCs w:val="24"/>
+          <w:lang w:val="sv"/>
+        </w:rPr>
+      </w:pPr>
+      <w:r>
+        <w:rPr>
+          <w:rFonts w:ascii="Times New Roman" w:hAnsi="Times New Roman" w:cs="Times New Roman"/>
+          <w:sz w:val="24"/>
+          <w:szCs w:val="24"/>
+          <w:lang w:val="sv"/>
+        </w:rPr>
+        <w:t xml:space="preserve">RabattTreForTva har metoden berakna(Produkt):pengar som tar emot en produkt och returnerar ett pengarobjekt med rabatten som värde. </w:t>
+      </w:r>
+    </w:p>
+    <w:p>
+      <w:pPr>
+        <w:widowControl w:val="0"/>
+        <w:autoSpaceDE w:val="0"/>
+        <w:autoSpaceDN w:val="0"/>
+        <w:adjustRightInd w:val="0"/>
+        <w:spacing w:line="288" w:lineRule="atLeast"/>
+        <w:rPr>
+          <w:rFonts w:ascii="Times New Roman" w:hAnsi="Times New Roman" w:cs="Times New Roman"/>
+          <w:sz w:val="24"/>
+          <w:szCs w:val="24"/>
+          <w:lang w:val="sv"/>
+        </w:rPr>
+      </w:pPr>
+    </w:p>
+    <w:p>
+      <w:pPr>
+        <w:widowControl w:val="0"/>
+        <w:autoSpaceDE w:val="0"/>
+        <w:autoSpaceDN w:val="0"/>
+        <w:adjustRightInd w:val="0"/>
+        <w:spacing w:line="288" w:lineRule="atLeast"/>
+        <w:rPr>
+          <w:rFonts w:ascii="Times New Roman" w:hAnsi="Times New Roman" w:cs="Times New Roman"/>
+          <w:sz w:val="24"/>
+          <w:szCs w:val="24"/>
+          <w:lang w:val="sv"/>
+        </w:rPr>
+      </w:pPr>
+    </w:p>
+    <w:p>
+      <w:pPr>
+        <w:widowControl w:val="0"/>
+        <w:autoSpaceDE w:val="0"/>
+        <w:autoSpaceDN w:val="0"/>
+        <w:adjustRightInd w:val="0"/>
+        <w:spacing w:line="288" w:lineRule="atLeast"/>
+        <w:rPr>
+          <w:rFonts w:ascii="Times New Roman" w:hAnsi="Times New Roman" w:cs="Times New Roman"/>
+          <w:sz w:val="24"/>
+          <w:szCs w:val="24"/>
+          <w:lang w:val="sv"/>
+        </w:rPr>
+      </w:pPr>
+    </w:p>
+    <w:p>
+      <w:pPr>
+        <w:widowControl w:val="0"/>
+        <w:autoSpaceDE w:val="0"/>
+        <w:autoSpaceDN w:val="0"/>
+        <w:adjustRightInd w:val="0"/>
+        <w:spacing w:line="288" w:lineRule="atLeast"/>
+        <w:rPr>
+          <w:rFonts w:ascii="Times New Roman" w:hAnsi="Times New Roman" w:cs="Times New Roman"/>
+          <w:sz w:val="24"/>
+          <w:szCs w:val="24"/>
+          <w:lang w:val="sv"/>
+        </w:rPr>
+      </w:pPr>
+      <w:r>
+        <w:rPr>
+          <w:rFonts w:ascii="Times New Roman" w:hAnsi="Times New Roman" w:cs="Times New Roman"/>
+          <w:sz w:val="24"/>
+          <w:szCs w:val="24"/>
+          <w:lang w:val="sv"/>
+        </w:rPr>
+        <w:lastRenderedPageBreak/>
+        <w:t>Slutgiltig design med beroenden</w:t>
+      </w:r>
+      <w:bookmarkStart w:id="0" w:name="_GoBack"/>
+      <w:bookmarkEnd w:id="0"/>
+    </w:p>
+    <w:p>
+      <w:pPr>
+        <w:rPr>
+          <w:lang w:val="sv"/>
+        </w:rPr>
+      </w:pPr>
+      <w:r>
+        <w:rPr>
+          <w:rFonts w:ascii="Times New Roman" w:hAnsi="Times New Roman" w:cs="Times New Roman"/>
+          <w:noProof/>
+          <w:sz w:val="24"/>
+          <w:szCs w:val="24"/>
+        </w:rPr>
+        <w:drawing>
+          <wp:inline distT="0" distB="0" distL="0" distR="0" wp14:anchorId="6960C013" wp14:editId="3FB591B0">
+            <wp:extent cx="5276850" cy="3419475"/>
+            <wp:effectExtent l="0" t="0" r="0" b="0"/>
+            <wp:docPr id="7" name="Bild 2"/>
+            <wp:cNvGraphicFramePr>
+              <a:graphicFrameLocks xmlns:a="http://schemas.openxmlformats.org/drawingml/2006/main" noChangeAspect="1"/>
+            </wp:cNvGraphicFramePr>
+            <a:graphic xmlns:a="http://schemas.openxmlformats.org/drawingml/2006/main">
+              <a:graphicData uri="http://schemas.openxmlformats.org/drawingml/2006/picture">
+                <pic:pic xmlns:pic="http://schemas.openxmlformats.org/drawingml/2006/picture">
+                  <pic:nvPicPr>
+                    <pic:cNvPr id="0" name="Picture 2"/>
+                    <pic:cNvPicPr>
+                      <a:picLocks noChangeAspect="1" noChangeArrowheads="1"/>
+                    </pic:cNvPicPr>
+                  </pic:nvPicPr>
+                  <pic:blipFill>
+                    <a:blip r:embed="rId10">
+                      <a:extLst>
+                        <a:ext uri="{28A0092B-C50C-407E-A947-70E740481C1C}">
+                          <a14:useLocalDpi xmlns:a14="http://schemas.microsoft.com/office/drawing/2010/main" val="0"/>
+                        </a:ext>
+                      </a:extLst>
+                    </a:blip>
+                    <a:srcRect/>
+                    <a:stretch>
+                      <a:fillRect/>
+                    </a:stretch>
+                  </pic:blipFill>
+                  <pic:spPr bwMode="auto">
+                    <a:xfrm>
+                      <a:off x="0" y="0"/>
+                      <a:ext cx="5276850" cy="3419475"/>
+                    </a:xfrm>
+                    <a:prstGeom prst="rect">
+                      <a:avLst/>
+                    </a:prstGeom>
+                    <a:noFill/>
+                    <a:ln>
+                      <a:noFill/>
+                    </a:ln>
+                  </pic:spPr>
+                </pic:pic>
+              </a:graphicData>
+            </a:graphic>
+          </wp:inline>
+        </w:drawing>
       </w:r>
     </w:p>
     <w:p>
@@ -502,7 +1125,7 @@
       <w:r>
         <w:rPr>
           <w:noProof/>
-          <w:lang w:val="sv-SE" w:bidi="ar-SA"/>
+          <w:lang w:bidi="ar-SA"/>
         </w:rPr>
         <w:drawing>
           <wp:inline distT="0" distB="0" distL="0" distR="0" wp14:anchorId="629599D7" wp14:editId="203BB46F">
@@ -520,7 +1143,7 @@
                     <pic:cNvPicPr/>
                   </pic:nvPicPr>
                   <pic:blipFill>
-                    <a:blip r:embed="rId9">
+                    <a:blip r:embed="rId11">
                       <a:extLst>
                         <a:ext uri="{28A0092B-C50C-407E-A947-70E740481C1C}">
                           <a14:useLocalDpi xmlns:a14="http://schemas.microsoft.com/office/drawing/2010/main" val="0"/>
@@ -575,7 +1198,7 @@
       <w:r>
         <w:rPr>
           <w:noProof/>
-          <w:lang w:val="sv-SE" w:bidi="ar-SA"/>
+          <w:lang w:bidi="ar-SA"/>
         </w:rPr>
         <w:drawing>
           <wp:inline distT="0" distB="0" distL="0" distR="0" wp14:anchorId="2D85CC4F" wp14:editId="00FBBF35">
@@ -593,7 +1216,7 @@
                     <pic:cNvPicPr/>
                   </pic:nvPicPr>
                   <pic:blipFill>
-                    <a:blip r:embed="rId10">
+                    <a:blip r:embed="rId12">
                       <a:extLst>
                         <a:ext uri="{28A0092B-C50C-407E-A947-70E740481C1C}">
                           <a14:useLocalDpi xmlns:a14="http://schemas.microsoft.com/office/drawing/2010/main" val="0"/>
@@ -642,7 +1265,7 @@
       <w:r>
         <w:rPr>
           <w:noProof/>
-          <w:lang w:val="sv-SE" w:bidi="ar-SA"/>
+          <w:lang w:bidi="ar-SA"/>
         </w:rPr>
         <w:drawing>
           <wp:inline distT="0" distB="0" distL="0" distR="0" wp14:anchorId="54E2F2D3" wp14:editId="218A66B1">
@@ -660,7 +1283,7 @@
                     <pic:cNvPicPr/>
                   </pic:nvPicPr>
                   <pic:blipFill>
-                    <a:blip r:embed="rId11">
+                    <a:blip r:embed="rId13">
                       <a:extLst>
                         <a:ext uri="{28A0092B-C50C-407E-A947-70E740481C1C}">
                           <a14:useLocalDpi xmlns:a14="http://schemas.microsoft.com/office/drawing/2010/main" val="0"/>
@@ -864,21 +1487,7 @@
         <w:rPr>
           <w:lang w:val="sv-SE"/>
         </w:rPr>
-        <w:t xml:space="preserve">Detta avsnitt och de tre </w:t>
-      </w:r>
-      <w:proofErr w:type="spellStart"/>
-      <w:r>
-        <w:rPr>
-          <w:lang w:val="sv-SE"/>
-        </w:rPr>
-        <w:t>föjande</w:t>
-      </w:r>
-      <w:proofErr w:type="spellEnd"/>
-      <w:r>
-        <w:rPr>
-          <w:lang w:val="sv-SE"/>
-        </w:rPr>
-        <w:t xml:space="preserve"> (till och med testmatrisen) ska finnas för samtliga delar ni tillämpat ekvivalensklassuppdelning på. </w:t>
+        <w:t xml:space="preserve">Detta avsnitt och de tre föjande (till och med testmatrisen) ska finnas för samtliga delar ni tillämpat ekvivalensklassuppdelning på. </w:t>
       </w:r>
     </w:p>
     <w:p>
@@ -1048,21 +1657,7 @@
         <w:rPr>
           <w:lang w:val="sv-SE"/>
         </w:rPr>
-        <w:t xml:space="preserve">Testfallen som ni fått fram från tillståndsmaskinen. Observera att vi inte vill ha någon kod här, utan bara en tydlig presentation av testfallen i någon lämplig tabellform. Det ska enkelt gå att </w:t>
-      </w:r>
-      <w:proofErr w:type="spellStart"/>
-      <w:r>
-        <w:rPr>
-          <w:lang w:val="sv-SE"/>
-        </w:rPr>
-        <w:t>mappa</w:t>
-      </w:r>
-      <w:proofErr w:type="spellEnd"/>
-      <w:r>
-        <w:rPr>
-          <w:lang w:val="sv-SE"/>
-        </w:rPr>
-        <w:t xml:space="preserve"> testfallen till tillståndsmaskinen.</w:t>
+        <w:t>Testfallen som ni fått fram från tillståndsmaskinen. Observera att vi inte vill ha någon kod här, utan bara en tydlig presentation av testfallen i någon lämplig tabellform. Det ska enkelt gå att mappa testfallen till tillståndsmaskinen.</w:t>
       </w:r>
     </w:p>
     <w:p>
@@ -1267,21 +1862,7 @@
         <w:rPr>
           <w:lang w:val="sv-SE"/>
         </w:rPr>
-        <w:t xml:space="preserve">När vi granskade använde vi oss utav denna checklista, vi använde dock inte alla punkter utav dem utan endast de som </w:t>
-      </w:r>
-      <w:proofErr w:type="gramStart"/>
-      <w:r>
-        <w:rPr>
-          <w:lang w:val="sv-SE"/>
-        </w:rPr>
-        <w:t>va</w:t>
-      </w:r>
-      <w:proofErr w:type="gramEnd"/>
-      <w:r>
-        <w:rPr>
-          <w:lang w:val="sv-SE"/>
-        </w:rPr>
-        <w:t xml:space="preserve"> relevanta för vårt projekt och omfång.</w:t>
+        <w:t>När vi granskade använde vi oss utav denna checklista, vi använde dock inte alla punkter utav dem utan endast de som va relevanta för vårt projekt och omfång.</w:t>
       </w:r>
       <w:r>
         <w:rPr>
@@ -1289,27 +1870,13 @@
         </w:rPr>
         <w:t xml:space="preserve"> </w:t>
       </w:r>
-      <w:hyperlink r:id="rId12" w:history="1">
+      <w:hyperlink r:id="rId14" w:history="1">
         <w:r>
           <w:rPr>
             <w:rStyle w:val="Hyperlnk"/>
             <w:lang w:val="sv-SE"/>
           </w:rPr>
-          <w:t>Länk till chec</w:t>
-        </w:r>
-        <w:r>
-          <w:rPr>
-            <w:rStyle w:val="Hyperlnk"/>
-            <w:lang w:val="sv-SE"/>
-          </w:rPr>
-          <w:t>k</w:t>
-        </w:r>
-        <w:r>
-          <w:rPr>
-            <w:rStyle w:val="Hyperlnk"/>
-            <w:lang w:val="sv-SE"/>
-          </w:rPr>
-          <w:t>lista</w:t>
+          <w:t>Länk till checklista</w:t>
         </w:r>
       </w:hyperlink>
       <w:r>
@@ -1586,35 +2153,7 @@
               <w:rPr>
                 <w:lang w:val="sv-SE"/>
               </w:rPr>
-              <w:t xml:space="preserve">Borde använda stor bokstav på </w:t>
-            </w:r>
-            <w:proofErr w:type="spellStart"/>
-            <w:r>
-              <w:rPr>
-                <w:lang w:val="sv-SE"/>
-              </w:rPr>
-              <w:t>klassnamn</w:t>
-            </w:r>
-            <w:proofErr w:type="spellEnd"/>
-            <w:r>
-              <w:rPr>
-                <w:lang w:val="sv-SE"/>
-              </w:rPr>
-              <w:t xml:space="preserve"> t.ex. ”</w:t>
-            </w:r>
-            <w:proofErr w:type="spellStart"/>
-            <w:r>
-              <w:rPr>
-                <w:lang w:val="sv-SE"/>
-              </w:rPr>
-              <w:t>Klassnamn</w:t>
-            </w:r>
-            <w:proofErr w:type="spellEnd"/>
-            <w:r>
-              <w:rPr>
-                <w:lang w:val="sv-SE"/>
-              </w:rPr>
-              <w:t>” och inte ”klassNamn”.</w:t>
+              <w:t>Borde använda stor bokstav på klassnamn t.ex. ”Klassnamn” och inte ”klassNamn”.</w:t>
             </w:r>
           </w:p>
         </w:tc>
@@ -1965,21 +2504,7 @@
               <w:rPr>
                 <w:lang w:val="sv-SE"/>
               </w:rPr>
-              <w:t xml:space="preserve">Teckningsgrad </w:t>
-            </w:r>
-            <w:proofErr w:type="gramStart"/>
-            <w:r>
-              <w:rPr>
-                <w:lang w:val="sv-SE"/>
-              </w:rPr>
-              <w:t>ej</w:t>
-            </w:r>
-            <w:proofErr w:type="gramEnd"/>
-            <w:r>
-              <w:rPr>
-                <w:lang w:val="sv-SE"/>
-              </w:rPr>
-              <w:t xml:space="preserve"> 100 %</w:t>
+              <w:t>Teckningsgrad ej 100 %</w:t>
             </w:r>
           </w:p>
         </w:tc>
@@ -2118,44 +2643,8 @@
             <w:tcW w:w="3685" w:type="dxa"/>
           </w:tcPr>
           <w:p>
-            <w:pPr>
-              <w:rPr>
-                <w:lang w:val="sv-SE"/>
-              </w:rPr>
-            </w:pPr>
-            <w:r>
-              <w:rPr>
-                <w:lang w:val="sv-SE"/>
-              </w:rPr>
-              <w:t xml:space="preserve">Ingen kontroll för </w:t>
-            </w:r>
-            <w:proofErr w:type="spellStart"/>
-            <w:r>
-              <w:rPr>
-                <w:lang w:val="sv-SE"/>
-              </w:rPr>
-              <w:t>out</w:t>
-            </w:r>
-            <w:proofErr w:type="spellEnd"/>
-            <w:r>
-              <w:rPr>
-                <w:lang w:val="sv-SE"/>
-              </w:rPr>
-              <w:t>-of-</w:t>
-            </w:r>
-            <w:proofErr w:type="spellStart"/>
-            <w:r>
-              <w:rPr>
-                <w:lang w:val="sv-SE"/>
-              </w:rPr>
-              <w:t>bound</w:t>
-            </w:r>
-            <w:proofErr w:type="spellEnd"/>
-            <w:r>
-              <w:rPr>
-                <w:lang w:val="sv-SE"/>
-              </w:rPr>
-              <w:t xml:space="preserve"> errors</w:t>
+            <w:r>
+              <w:t>Ingen kontroll för out-of-bound errors</w:t>
             </w:r>
           </w:p>
         </w:tc>
@@ -2661,52 +3150,8 @@
             <w:tcW w:w="4086" w:type="dxa"/>
           </w:tcPr>
           <w:p>
-            <w:pPr>
-              <w:rPr>
-                <w:lang w:val="sv-SE"/>
-              </w:rPr>
-            </w:pPr>
-            <w:proofErr w:type="spellStart"/>
-            <w:r>
-              <w:rPr>
-                <w:lang w:val="sv-SE"/>
-              </w:rPr>
-              <w:t>Dead</w:t>
-            </w:r>
-            <w:proofErr w:type="spellEnd"/>
-            <w:r>
-              <w:rPr>
-                <w:lang w:val="sv-SE"/>
-              </w:rPr>
-              <w:t xml:space="preserve"> store </w:t>
-            </w:r>
-            <w:proofErr w:type="spellStart"/>
-            <w:r>
-              <w:rPr>
-                <w:lang w:val="sv-SE"/>
-              </w:rPr>
-              <w:t>to</w:t>
-            </w:r>
-            <w:proofErr w:type="spellEnd"/>
-            <w:r>
-              <w:rPr>
-                <w:lang w:val="sv-SE"/>
-              </w:rPr>
-              <w:t xml:space="preserve"> rabatt in </w:t>
-            </w:r>
-            <w:proofErr w:type="spellStart"/>
-            <w:r>
-              <w:rPr>
-                <w:lang w:val="sv-SE"/>
-              </w:rPr>
-              <w:t>Kvitto.print</w:t>
-            </w:r>
-            <w:proofErr w:type="spellEnd"/>
-            <w:r>
-              <w:rPr>
-                <w:lang w:val="sv-SE"/>
-              </w:rPr>
-              <w:t xml:space="preserve">() </w:t>
+            <w:r>
+              <w:t xml:space="preserve">Dead store to rabatt in Kvitto.print() </w:t>
             </w:r>
           </w:p>
         </w:tc>
@@ -2771,72 +3216,8 @@
             <w:tcW w:w="4086" w:type="dxa"/>
           </w:tcPr>
           <w:p>
-            <w:pPr>
-              <w:rPr>
-                <w:lang w:val="sv-SE"/>
-              </w:rPr>
-            </w:pPr>
-            <w:r>
-              <w:rPr>
-                <w:lang w:val="sv-SE"/>
-              </w:rPr>
-              <w:t xml:space="preserve">Integral division </w:t>
-            </w:r>
-            <w:proofErr w:type="spellStart"/>
-            <w:r>
-              <w:rPr>
-                <w:lang w:val="sv-SE"/>
-              </w:rPr>
-              <w:t>result</w:t>
-            </w:r>
-            <w:proofErr w:type="spellEnd"/>
-            <w:r>
-              <w:rPr>
-                <w:lang w:val="sv-SE"/>
-              </w:rPr>
-              <w:t xml:space="preserve"> </w:t>
-            </w:r>
-            <w:proofErr w:type="spellStart"/>
-            <w:r>
-              <w:rPr>
-                <w:lang w:val="sv-SE"/>
-              </w:rPr>
-              <w:t>cast</w:t>
-            </w:r>
-            <w:proofErr w:type="spellEnd"/>
-            <w:r>
-              <w:rPr>
-                <w:lang w:val="sv-SE"/>
-              </w:rPr>
-              <w:t xml:space="preserve"> </w:t>
-            </w:r>
-            <w:proofErr w:type="spellStart"/>
-            <w:r>
-              <w:rPr>
-                <w:lang w:val="sv-SE"/>
-              </w:rPr>
-              <w:t>to</w:t>
-            </w:r>
-            <w:proofErr w:type="spellEnd"/>
-            <w:r>
-              <w:rPr>
-                <w:lang w:val="sv-SE"/>
-              </w:rPr>
-              <w:t xml:space="preserve"> double or float in </w:t>
-            </w:r>
-            <w:proofErr w:type="spellStart"/>
-            <w:r>
-              <w:rPr>
-                <w:lang w:val="sv-SE"/>
-              </w:rPr>
-              <w:t>RabattTreForTva.berakna</w:t>
-            </w:r>
-            <w:proofErr w:type="spellEnd"/>
-            <w:r>
-              <w:rPr>
-                <w:lang w:val="sv-SE"/>
-              </w:rPr>
-              <w:t>(Produkt)</w:t>
+            <w:r>
+              <w:t>Integral division result cast to double or float in RabattTreForTva.berakna(Produkt)</w:t>
             </w:r>
           </w:p>
         </w:tc>
@@ -2850,14 +3231,12 @@
                 <w:lang w:val="sv-SE"/>
               </w:rPr>
             </w:pPr>
-            <w:proofErr w:type="spellStart"/>
             <w:r>
               <w:rPr>
                 <w:lang w:val="sv-SE"/>
               </w:rPr>
               <w:t>RabattTreForTva</w:t>
             </w:r>
-            <w:proofErr w:type="spellEnd"/>
           </w:p>
         </w:tc>
         <w:tc>
@@ -2903,66 +3282,8 @@
             <w:tcW w:w="4086" w:type="dxa"/>
           </w:tcPr>
           <w:p>
-            <w:pPr>
-              <w:rPr>
-                <w:lang w:val="sv-SE"/>
-              </w:rPr>
-            </w:pPr>
-            <w:proofErr w:type="spellStart"/>
-            <w:r>
-              <w:rPr>
-                <w:lang w:val="sv-SE"/>
-              </w:rPr>
-              <w:t>Kvitto.getDate</w:t>
-            </w:r>
-            <w:proofErr w:type="spellEnd"/>
-            <w:r>
-              <w:rPr>
-                <w:lang w:val="sv-SE"/>
-              </w:rPr>
-              <w:t xml:space="preserve">() </w:t>
-            </w:r>
-            <w:proofErr w:type="spellStart"/>
-            <w:r>
-              <w:rPr>
-                <w:lang w:val="sv-SE"/>
-              </w:rPr>
-              <w:t>may</w:t>
-            </w:r>
-            <w:proofErr w:type="spellEnd"/>
-            <w:r>
-              <w:rPr>
-                <w:lang w:val="sv-SE"/>
-              </w:rPr>
-              <w:t xml:space="preserve"> </w:t>
-            </w:r>
-            <w:proofErr w:type="spellStart"/>
-            <w:r>
-              <w:rPr>
-                <w:lang w:val="sv-SE"/>
-              </w:rPr>
-              <w:t>expose</w:t>
-            </w:r>
-            <w:proofErr w:type="spellEnd"/>
-            <w:r>
-              <w:rPr>
-                <w:lang w:val="sv-SE"/>
-              </w:rPr>
-              <w:t xml:space="preserve"> internal representation by </w:t>
-            </w:r>
-            <w:proofErr w:type="spellStart"/>
-            <w:r>
-              <w:rPr>
-                <w:lang w:val="sv-SE"/>
-              </w:rPr>
-              <w:t>returning</w:t>
-            </w:r>
-            <w:proofErr w:type="spellEnd"/>
-            <w:r>
-              <w:rPr>
-                <w:lang w:val="sv-SE"/>
-              </w:rPr>
-              <w:t xml:space="preserve"> datum</w:t>
+            <w:r>
+              <w:t>Kvitto.getDate() may expose internal representation by returning datum</w:t>
             </w:r>
           </w:p>
         </w:tc>
@@ -3027,52 +3348,8 @@
             <w:tcW w:w="4086" w:type="dxa"/>
           </w:tcPr>
           <w:p>
-            <w:pPr>
-              <w:rPr>
-                <w:lang w:val="sv-SE"/>
-              </w:rPr>
-            </w:pPr>
-            <w:proofErr w:type="spellStart"/>
-            <w:r>
-              <w:rPr>
-                <w:lang w:val="sv-SE"/>
-              </w:rPr>
-              <w:t>Kvitto.print</w:t>
-            </w:r>
-            <w:proofErr w:type="spellEnd"/>
-            <w:r>
-              <w:rPr>
-                <w:lang w:val="sv-SE"/>
-              </w:rPr>
-              <w:t xml:space="preserve">() </w:t>
-            </w:r>
-            <w:proofErr w:type="spellStart"/>
-            <w:r>
-              <w:rPr>
-                <w:lang w:val="sv-SE"/>
-              </w:rPr>
-              <w:t>concatenates</w:t>
-            </w:r>
-            <w:proofErr w:type="spellEnd"/>
-            <w:r>
-              <w:rPr>
-                <w:lang w:val="sv-SE"/>
-              </w:rPr>
-              <w:t xml:space="preserve"> strings </w:t>
-            </w:r>
-            <w:proofErr w:type="spellStart"/>
-            <w:r>
-              <w:rPr>
-                <w:lang w:val="sv-SE"/>
-              </w:rPr>
-              <w:t>using</w:t>
-            </w:r>
-            <w:proofErr w:type="spellEnd"/>
-            <w:r>
-              <w:rPr>
-                <w:lang w:val="sv-SE"/>
-              </w:rPr>
-              <w:t xml:space="preserve"> + in a loop </w:t>
+            <w:r>
+              <w:t xml:space="preserve">Kvitto.print() concatenates strings using + in a loop </w:t>
             </w:r>
           </w:p>
         </w:tc>
@@ -3137,121 +3414,27 @@
             <w:tcW w:w="4086" w:type="dxa"/>
           </w:tcPr>
           <w:p>
-            <w:pPr>
-              <w:rPr>
-                <w:lang w:val="sv-SE"/>
-              </w:rPr>
-            </w:pPr>
-            <w:r>
-              <w:rPr>
-                <w:lang w:val="sv-SE"/>
-              </w:rPr>
-              <w:t xml:space="preserve">The </w:t>
-            </w:r>
-            <w:proofErr w:type="spellStart"/>
-            <w:r>
-              <w:rPr>
-                <w:lang w:val="sv-SE"/>
-              </w:rPr>
-              <w:t>class</w:t>
-            </w:r>
-            <w:proofErr w:type="spellEnd"/>
-            <w:r>
-              <w:rPr>
-                <w:lang w:val="sv-SE"/>
-              </w:rPr>
-              <w:t xml:space="preserve"> </w:t>
-            </w:r>
-            <w:proofErr w:type="spellStart"/>
-            <w:r>
-              <w:rPr>
-                <w:lang w:val="sv-SE"/>
-              </w:rPr>
-              <w:t>name</w:t>
-            </w:r>
-            <w:proofErr w:type="spellEnd"/>
-            <w:r>
-              <w:rPr>
-                <w:lang w:val="sv-SE"/>
-              </w:rPr>
-              <w:t xml:space="preserve"> </w:t>
-            </w:r>
-            <w:proofErr w:type="spellStart"/>
+            <w:r>
+              <w:t>The class name kundTest doesn't start with an upper case letter</w:t>
+            </w:r>
+          </w:p>
+        </w:tc>
+        <w:tc>
+          <w:tcPr>
+            <w:tcW w:w="1701" w:type="dxa"/>
+          </w:tcPr>
+          <w:p>
+            <w:pPr>
+              <w:rPr>
+                <w:lang w:val="sv-SE"/>
+              </w:rPr>
+            </w:pPr>
             <w:r>
               <w:rPr>
                 <w:lang w:val="sv-SE"/>
               </w:rPr>
               <w:t>kundTest</w:t>
             </w:r>
-            <w:proofErr w:type="spellEnd"/>
-            <w:r>
-              <w:rPr>
-                <w:lang w:val="sv-SE"/>
-              </w:rPr>
-              <w:t xml:space="preserve"> </w:t>
-            </w:r>
-            <w:proofErr w:type="spellStart"/>
-            <w:r>
-              <w:rPr>
-                <w:lang w:val="sv-SE"/>
-              </w:rPr>
-              <w:t>doesn't</w:t>
-            </w:r>
-            <w:proofErr w:type="spellEnd"/>
-            <w:r>
-              <w:rPr>
-                <w:lang w:val="sv-SE"/>
-              </w:rPr>
-              <w:t xml:space="preserve"> start with an </w:t>
-            </w:r>
-            <w:proofErr w:type="spellStart"/>
-            <w:r>
-              <w:rPr>
-                <w:lang w:val="sv-SE"/>
-              </w:rPr>
-              <w:t>upper</w:t>
-            </w:r>
-            <w:proofErr w:type="spellEnd"/>
-            <w:r>
-              <w:rPr>
-                <w:lang w:val="sv-SE"/>
-              </w:rPr>
-              <w:t xml:space="preserve"> </w:t>
-            </w:r>
-            <w:proofErr w:type="spellStart"/>
-            <w:r>
-              <w:rPr>
-                <w:lang w:val="sv-SE"/>
-              </w:rPr>
-              <w:t>case</w:t>
-            </w:r>
-            <w:proofErr w:type="spellEnd"/>
-            <w:r>
-              <w:rPr>
-                <w:lang w:val="sv-SE"/>
-              </w:rPr>
-              <w:t xml:space="preserve"> letter</w:t>
-            </w:r>
-          </w:p>
-        </w:tc>
-        <w:tc>
-          <w:tcPr>
-            <w:tcW w:w="1701" w:type="dxa"/>
-          </w:tcPr>
-          <w:p>
-            <w:pPr>
-              <w:rPr>
-                <w:lang w:val="sv-SE"/>
-              </w:rPr>
-            </w:pPr>
-            <w:proofErr w:type="spellStart"/>
-            <w:r>
-              <w:rPr>
-                <w:lang w:val="sv-SE"/>
-              </w:rPr>
-              <w:t>kundTest</w:t>
-            </w:r>
-            <w:proofErr w:type="spellEnd"/>
           </w:p>
         </w:tc>
         <w:tc>
@@ -3297,121 +3480,27 @@
             <w:tcW w:w="4086" w:type="dxa"/>
           </w:tcPr>
           <w:p>
-            <w:pPr>
-              <w:rPr>
-                <w:lang w:val="sv-SE"/>
-              </w:rPr>
-            </w:pPr>
-            <w:r>
-              <w:rPr>
-                <w:lang w:val="sv-SE"/>
-              </w:rPr>
-              <w:t xml:space="preserve">The </w:t>
-            </w:r>
-            <w:proofErr w:type="spellStart"/>
-            <w:r>
-              <w:rPr>
-                <w:lang w:val="sv-SE"/>
-              </w:rPr>
-              <w:t>class</w:t>
-            </w:r>
-            <w:proofErr w:type="spellEnd"/>
-            <w:r>
-              <w:rPr>
-                <w:lang w:val="sv-SE"/>
-              </w:rPr>
-              <w:t xml:space="preserve"> </w:t>
-            </w:r>
-            <w:proofErr w:type="spellStart"/>
-            <w:r>
-              <w:rPr>
-                <w:lang w:val="sv-SE"/>
-              </w:rPr>
-              <w:t>name</w:t>
-            </w:r>
-            <w:proofErr w:type="spellEnd"/>
-            <w:r>
-              <w:rPr>
-                <w:lang w:val="sv-SE"/>
-              </w:rPr>
-              <w:t xml:space="preserve"> </w:t>
-            </w:r>
-            <w:proofErr w:type="spellStart"/>
+            <w:r>
+              <w:t>The class name kvittoTest doesn't start with an upper case letter</w:t>
+            </w:r>
+          </w:p>
+        </w:tc>
+        <w:tc>
+          <w:tcPr>
+            <w:tcW w:w="1701" w:type="dxa"/>
+          </w:tcPr>
+          <w:p>
+            <w:pPr>
+              <w:rPr>
+                <w:lang w:val="sv-SE"/>
+              </w:rPr>
+            </w:pPr>
             <w:r>
               <w:rPr>
                 <w:lang w:val="sv-SE"/>
               </w:rPr>
               <w:t>kvittoTest</w:t>
             </w:r>
-            <w:proofErr w:type="spellEnd"/>
-            <w:r>
-              <w:rPr>
-                <w:lang w:val="sv-SE"/>
-              </w:rPr>
-              <w:t xml:space="preserve"> </w:t>
-            </w:r>
-            <w:proofErr w:type="spellStart"/>
-            <w:r>
-              <w:rPr>
-                <w:lang w:val="sv-SE"/>
-              </w:rPr>
-              <w:t>doesn't</w:t>
-            </w:r>
-            <w:proofErr w:type="spellEnd"/>
-            <w:r>
-              <w:rPr>
-                <w:lang w:val="sv-SE"/>
-              </w:rPr>
-              <w:t xml:space="preserve"> start with an </w:t>
-            </w:r>
-            <w:proofErr w:type="spellStart"/>
-            <w:r>
-              <w:rPr>
-                <w:lang w:val="sv-SE"/>
-              </w:rPr>
-              <w:t>upper</w:t>
-            </w:r>
-            <w:proofErr w:type="spellEnd"/>
-            <w:r>
-              <w:rPr>
-                <w:lang w:val="sv-SE"/>
-              </w:rPr>
-              <w:t xml:space="preserve"> </w:t>
-            </w:r>
-            <w:proofErr w:type="spellStart"/>
-            <w:r>
-              <w:rPr>
-                <w:lang w:val="sv-SE"/>
-              </w:rPr>
-              <w:t>case</w:t>
-            </w:r>
-            <w:proofErr w:type="spellEnd"/>
-            <w:r>
-              <w:rPr>
-                <w:lang w:val="sv-SE"/>
-              </w:rPr>
-              <w:t xml:space="preserve"> letter</w:t>
-            </w:r>
-          </w:p>
-        </w:tc>
-        <w:tc>
-          <w:tcPr>
-            <w:tcW w:w="1701" w:type="dxa"/>
-          </w:tcPr>
-          <w:p>
-            <w:pPr>
-              <w:rPr>
-                <w:lang w:val="sv-SE"/>
-              </w:rPr>
-            </w:pPr>
-            <w:proofErr w:type="spellStart"/>
-            <w:r>
-              <w:rPr>
-                <w:lang w:val="sv-SE"/>
-              </w:rPr>
-              <w:t>kvittoTest</w:t>
-            </w:r>
-            <w:proofErr w:type="spellEnd"/>
           </w:p>
         </w:tc>
         <w:tc>
@@ -3457,121 +3546,27 @@
             <w:tcW w:w="4086" w:type="dxa"/>
           </w:tcPr>
           <w:p>
-            <w:pPr>
-              <w:rPr>
-                <w:lang w:val="sv-SE"/>
-              </w:rPr>
-            </w:pPr>
-            <w:r>
-              <w:rPr>
-                <w:lang w:val="sv-SE"/>
-              </w:rPr>
-              <w:t xml:space="preserve">The </w:t>
-            </w:r>
-            <w:proofErr w:type="spellStart"/>
-            <w:r>
-              <w:rPr>
-                <w:lang w:val="sv-SE"/>
-              </w:rPr>
-              <w:t>class</w:t>
-            </w:r>
-            <w:proofErr w:type="spellEnd"/>
-            <w:r>
-              <w:rPr>
-                <w:lang w:val="sv-SE"/>
-              </w:rPr>
-              <w:t xml:space="preserve"> </w:t>
-            </w:r>
-            <w:proofErr w:type="spellStart"/>
-            <w:r>
-              <w:rPr>
-                <w:lang w:val="sv-SE"/>
-              </w:rPr>
-              <w:t>name</w:t>
-            </w:r>
-            <w:proofErr w:type="spellEnd"/>
-            <w:r>
-              <w:rPr>
-                <w:lang w:val="sv-SE"/>
-              </w:rPr>
-              <w:t xml:space="preserve"> </w:t>
-            </w:r>
-            <w:proofErr w:type="spellStart"/>
+            <w:r>
+              <w:t>The class name pengaTest doesn't start with an upper case letter</w:t>
+            </w:r>
+          </w:p>
+        </w:tc>
+        <w:tc>
+          <w:tcPr>
+            <w:tcW w:w="1701" w:type="dxa"/>
+          </w:tcPr>
+          <w:p>
+            <w:pPr>
+              <w:rPr>
+                <w:lang w:val="sv-SE"/>
+              </w:rPr>
+            </w:pPr>
             <w:r>
               <w:rPr>
                 <w:lang w:val="sv-SE"/>
               </w:rPr>
               <w:t>pengaTest</w:t>
             </w:r>
-            <w:proofErr w:type="spellEnd"/>
-            <w:r>
-              <w:rPr>
-                <w:lang w:val="sv-SE"/>
-              </w:rPr>
-              <w:t xml:space="preserve"> </w:t>
-            </w:r>
-            <w:proofErr w:type="spellStart"/>
-            <w:r>
-              <w:rPr>
-                <w:lang w:val="sv-SE"/>
-              </w:rPr>
-              <w:t>doesn't</w:t>
-            </w:r>
-            <w:proofErr w:type="spellEnd"/>
-            <w:r>
-              <w:rPr>
-                <w:lang w:val="sv-SE"/>
-              </w:rPr>
-              <w:t xml:space="preserve"> start with an </w:t>
-            </w:r>
-            <w:proofErr w:type="spellStart"/>
-            <w:r>
-              <w:rPr>
-                <w:lang w:val="sv-SE"/>
-              </w:rPr>
-              <w:t>upper</w:t>
-            </w:r>
-            <w:proofErr w:type="spellEnd"/>
-            <w:r>
-              <w:rPr>
-                <w:lang w:val="sv-SE"/>
-              </w:rPr>
-              <w:t xml:space="preserve"> </w:t>
-            </w:r>
-            <w:proofErr w:type="spellStart"/>
-            <w:r>
-              <w:rPr>
-                <w:lang w:val="sv-SE"/>
-              </w:rPr>
-              <w:t>case</w:t>
-            </w:r>
-            <w:proofErr w:type="spellEnd"/>
-            <w:r>
-              <w:rPr>
-                <w:lang w:val="sv-SE"/>
-              </w:rPr>
-              <w:t xml:space="preserve"> letter</w:t>
-            </w:r>
-          </w:p>
-        </w:tc>
-        <w:tc>
-          <w:tcPr>
-            <w:tcW w:w="1701" w:type="dxa"/>
-          </w:tcPr>
-          <w:p>
-            <w:pPr>
-              <w:rPr>
-                <w:lang w:val="sv-SE"/>
-              </w:rPr>
-            </w:pPr>
-            <w:proofErr w:type="spellStart"/>
-            <w:r>
-              <w:rPr>
-                <w:lang w:val="sv-SE"/>
-              </w:rPr>
-              <w:t>pengaTest</w:t>
-            </w:r>
-            <w:proofErr w:type="spellEnd"/>
           </w:p>
         </w:tc>
         <w:tc>
@@ -3617,121 +3612,27 @@
             <w:tcW w:w="4086" w:type="dxa"/>
           </w:tcPr>
           <w:p>
-            <w:pPr>
-              <w:rPr>
-                <w:lang w:val="sv-SE"/>
-              </w:rPr>
-            </w:pPr>
-            <w:r>
-              <w:rPr>
-                <w:lang w:val="sv-SE"/>
-              </w:rPr>
-              <w:t xml:space="preserve">The </w:t>
-            </w:r>
-            <w:proofErr w:type="spellStart"/>
-            <w:r>
-              <w:rPr>
-                <w:lang w:val="sv-SE"/>
-              </w:rPr>
-              <w:t>class</w:t>
-            </w:r>
-            <w:proofErr w:type="spellEnd"/>
-            <w:r>
-              <w:rPr>
-                <w:lang w:val="sv-SE"/>
-              </w:rPr>
-              <w:t xml:space="preserve"> </w:t>
-            </w:r>
-            <w:proofErr w:type="spellStart"/>
-            <w:r>
-              <w:rPr>
-                <w:lang w:val="sv-SE"/>
-              </w:rPr>
-              <w:t>name</w:t>
-            </w:r>
-            <w:proofErr w:type="spellEnd"/>
-            <w:r>
-              <w:rPr>
-                <w:lang w:val="sv-SE"/>
-              </w:rPr>
-              <w:t xml:space="preserve"> </w:t>
-            </w:r>
-            <w:proofErr w:type="spellStart"/>
+            <w:r>
+              <w:t>The class name produktTest doesn't start with an upper case letter</w:t>
+            </w:r>
+          </w:p>
+        </w:tc>
+        <w:tc>
+          <w:tcPr>
+            <w:tcW w:w="1701" w:type="dxa"/>
+          </w:tcPr>
+          <w:p>
+            <w:pPr>
+              <w:rPr>
+                <w:lang w:val="sv-SE"/>
+              </w:rPr>
+            </w:pPr>
             <w:r>
               <w:rPr>
                 <w:lang w:val="sv-SE"/>
               </w:rPr>
               <w:t>produktTest</w:t>
             </w:r>
-            <w:proofErr w:type="spellEnd"/>
-            <w:r>
-              <w:rPr>
-                <w:lang w:val="sv-SE"/>
-              </w:rPr>
-              <w:t xml:space="preserve"> </w:t>
-            </w:r>
-            <w:proofErr w:type="spellStart"/>
-            <w:r>
-              <w:rPr>
-                <w:lang w:val="sv-SE"/>
-              </w:rPr>
-              <w:t>doesn't</w:t>
-            </w:r>
-            <w:proofErr w:type="spellEnd"/>
-            <w:r>
-              <w:rPr>
-                <w:lang w:val="sv-SE"/>
-              </w:rPr>
-              <w:t xml:space="preserve"> start with an </w:t>
-            </w:r>
-            <w:proofErr w:type="spellStart"/>
-            <w:r>
-              <w:rPr>
-                <w:lang w:val="sv-SE"/>
-              </w:rPr>
-              <w:t>upper</w:t>
-            </w:r>
-            <w:proofErr w:type="spellEnd"/>
-            <w:r>
-              <w:rPr>
-                <w:lang w:val="sv-SE"/>
-              </w:rPr>
-              <w:t xml:space="preserve"> </w:t>
-            </w:r>
-            <w:proofErr w:type="spellStart"/>
-            <w:r>
-              <w:rPr>
-                <w:lang w:val="sv-SE"/>
-              </w:rPr>
-              <w:t>case</w:t>
-            </w:r>
-            <w:proofErr w:type="spellEnd"/>
-            <w:r>
-              <w:rPr>
-                <w:lang w:val="sv-SE"/>
-              </w:rPr>
-              <w:t xml:space="preserve"> letter</w:t>
-            </w:r>
-          </w:p>
-        </w:tc>
-        <w:tc>
-          <w:tcPr>
-            <w:tcW w:w="1701" w:type="dxa"/>
-          </w:tcPr>
-          <w:p>
-            <w:pPr>
-              <w:rPr>
-                <w:lang w:val="sv-SE"/>
-              </w:rPr>
-            </w:pPr>
-            <w:proofErr w:type="spellStart"/>
-            <w:r>
-              <w:rPr>
-                <w:lang w:val="sv-SE"/>
-              </w:rPr>
-              <w:t>produktTest</w:t>
-            </w:r>
-            <w:proofErr w:type="spellEnd"/>
           </w:p>
         </w:tc>
         <w:tc>
@@ -3777,121 +3678,27 @@
             <w:tcW w:w="4086" w:type="dxa"/>
           </w:tcPr>
           <w:p>
-            <w:pPr>
-              <w:rPr>
-                <w:lang w:val="sv-SE"/>
-              </w:rPr>
-            </w:pPr>
-            <w:r>
-              <w:rPr>
-                <w:lang w:val="sv-SE"/>
-              </w:rPr>
-              <w:t xml:space="preserve">The </w:t>
-            </w:r>
-            <w:proofErr w:type="spellStart"/>
-            <w:r>
-              <w:rPr>
-                <w:lang w:val="sv-SE"/>
-              </w:rPr>
-              <w:t>class</w:t>
-            </w:r>
-            <w:proofErr w:type="spellEnd"/>
-            <w:r>
-              <w:rPr>
-                <w:lang w:val="sv-SE"/>
-              </w:rPr>
-              <w:t xml:space="preserve"> </w:t>
-            </w:r>
-            <w:proofErr w:type="spellStart"/>
-            <w:r>
-              <w:rPr>
-                <w:lang w:val="sv-SE"/>
-              </w:rPr>
-              <w:t>name</w:t>
-            </w:r>
-            <w:proofErr w:type="spellEnd"/>
-            <w:r>
-              <w:rPr>
-                <w:lang w:val="sv-SE"/>
-              </w:rPr>
-              <w:t xml:space="preserve"> </w:t>
-            </w:r>
-            <w:proofErr w:type="spellStart"/>
+            <w:r>
+              <w:t>The class name rabattTest doesn't start with an upper case letter</w:t>
+            </w:r>
+          </w:p>
+        </w:tc>
+        <w:tc>
+          <w:tcPr>
+            <w:tcW w:w="1701" w:type="dxa"/>
+          </w:tcPr>
+          <w:p>
+            <w:pPr>
+              <w:rPr>
+                <w:lang w:val="sv-SE"/>
+              </w:rPr>
+            </w:pPr>
             <w:r>
               <w:rPr>
                 <w:lang w:val="sv-SE"/>
               </w:rPr>
               <w:t>rabattTest</w:t>
             </w:r>
-            <w:proofErr w:type="spellEnd"/>
-            <w:r>
-              <w:rPr>
-                <w:lang w:val="sv-SE"/>
-              </w:rPr>
-              <w:t xml:space="preserve"> </w:t>
-            </w:r>
-            <w:proofErr w:type="spellStart"/>
-            <w:r>
-              <w:rPr>
-                <w:lang w:val="sv-SE"/>
-              </w:rPr>
-              <w:t>doesn't</w:t>
-            </w:r>
-            <w:proofErr w:type="spellEnd"/>
-            <w:r>
-              <w:rPr>
-                <w:lang w:val="sv-SE"/>
-              </w:rPr>
-              <w:t xml:space="preserve"> start with an </w:t>
-            </w:r>
-            <w:proofErr w:type="spellStart"/>
-            <w:r>
-              <w:rPr>
-                <w:lang w:val="sv-SE"/>
-              </w:rPr>
-              <w:t>upper</w:t>
-            </w:r>
-            <w:proofErr w:type="spellEnd"/>
-            <w:r>
-              <w:rPr>
-                <w:lang w:val="sv-SE"/>
-              </w:rPr>
-              <w:t xml:space="preserve"> </w:t>
-            </w:r>
-            <w:proofErr w:type="spellStart"/>
-            <w:r>
-              <w:rPr>
-                <w:lang w:val="sv-SE"/>
-              </w:rPr>
-              <w:t>case</w:t>
-            </w:r>
-            <w:proofErr w:type="spellEnd"/>
-            <w:r>
-              <w:rPr>
-                <w:lang w:val="sv-SE"/>
-              </w:rPr>
-              <w:t xml:space="preserve"> letter</w:t>
-            </w:r>
-          </w:p>
-        </w:tc>
-        <w:tc>
-          <w:tcPr>
-            <w:tcW w:w="1701" w:type="dxa"/>
-          </w:tcPr>
-          <w:p>
-            <w:pPr>
-              <w:rPr>
-                <w:lang w:val="sv-SE"/>
-              </w:rPr>
-            </w:pPr>
-            <w:proofErr w:type="spellStart"/>
-            <w:r>
-              <w:rPr>
-                <w:lang w:val="sv-SE"/>
-              </w:rPr>
-              <w:t>rabattTest</w:t>
-            </w:r>
-            <w:proofErr w:type="spellEnd"/>
           </w:p>
         </w:tc>
         <w:tc>
@@ -3938,47 +3745,9 @@
             <w:tcW w:w="4086" w:type="dxa"/>
           </w:tcPr>
           <w:p>
-            <w:pPr>
-              <w:rPr>
-                <w:lang w:val="sv-SE"/>
-              </w:rPr>
-            </w:pPr>
-            <w:r>
-              <w:rPr>
-                <w:lang w:val="sv-SE"/>
-              </w:rPr>
-              <w:t xml:space="preserve">The import </w:t>
-            </w:r>
-            <w:proofErr w:type="spellStart"/>
-            <w:r>
-              <w:rPr>
-                <w:lang w:val="sv-SE"/>
-              </w:rPr>
-              <w:t>org.junit</w:t>
-            </w:r>
-            <w:proofErr w:type="gramStart"/>
-            <w:r>
-              <w:rPr>
-                <w:lang w:val="sv-SE"/>
-              </w:rPr>
-              <w:t>.Before</w:t>
-            </w:r>
-            <w:proofErr w:type="spellEnd"/>
-            <w:proofErr w:type="gramEnd"/>
-            <w:r>
-              <w:rPr>
-                <w:lang w:val="sv-SE"/>
-              </w:rPr>
-              <w:t xml:space="preserve"> is never </w:t>
-            </w:r>
-            <w:proofErr w:type="spellStart"/>
-            <w:r>
-              <w:rPr>
-                <w:lang w:val="sv-SE"/>
-              </w:rPr>
-              <w:t>used</w:t>
-            </w:r>
-            <w:proofErr w:type="spellEnd"/>
+            <w:r>
+              <w:t>The import org.junit.Before is never used</w:t>
+            </w:r>
           </w:p>
         </w:tc>
         <w:tc>
@@ -3991,14 +3760,12 @@
                 <w:lang w:val="sv-SE"/>
               </w:rPr>
             </w:pPr>
-            <w:proofErr w:type="spellStart"/>
             <w:r>
               <w:rPr>
                 <w:lang w:val="sv-SE"/>
               </w:rPr>
               <w:t>kundTest</w:t>
             </w:r>
-            <w:proofErr w:type="spellEnd"/>
           </w:p>
         </w:tc>
         <w:tc>
@@ -4064,7 +3831,7 @@
       <w:r>
         <w:rPr>
           <w:noProof/>
-          <w:lang w:val="sv-SE" w:bidi="ar-SA"/>
+          <w:lang w:bidi="ar-SA"/>
         </w:rPr>
         <w:drawing>
           <wp:inline distT="0" distB="0" distL="0" distR="0" wp14:anchorId="559251AB" wp14:editId="6953DDE4">
@@ -4082,7 +3849,7 @@
                     <pic:cNvPicPr/>
                   </pic:nvPicPr>
                   <pic:blipFill>
-                    <a:blip r:embed="rId13">
+                    <a:blip r:embed="rId15">
                       <a:extLst>
                         <a:ext uri="{28A0092B-C50C-407E-A947-70E740481C1C}">
                           <a14:useLocalDpi xmlns:a14="http://schemas.microsoft.com/office/drawing/2010/main" val="0"/>
@@ -4117,15 +3884,7 @@
       </w:pPr>
     </w:p>
     <w:p>
-      <w:pPr>
-        <w:rPr>
-          <w:lang w:val="sv-SE"/>
-        </w:rPr>
-      </w:pPr>
-      <w:r>
-        <w:rPr>
-          <w:lang w:val="sv-SE"/>
-        </w:rPr>
+      <w:r>
         <w:lastRenderedPageBreak/>
         <w:t>Lack of cohesion of methods:</w:t>
       </w:r>
@@ -4140,151 +3899,59 @@
         <w:rPr>
           <w:lang w:val="sv-SE"/>
         </w:rPr>
-        <w:t xml:space="preserve">Representerar mängden par metoder som inte är kopplade på något sätt i en klass. Hög LCOM tyder på att man bör refaktorera då man har många metoder i klasser som inte är relaterade. Våra klasser visar relativt låg, genomsnitt cirka 0,4. Detta medelvärde höjs något eftersom att testklasser räknas med och de har lägre sammankoppling. Eftersom vi har lågt LCOM värde tyder det på att </w:t>
-      </w:r>
-      <w:proofErr w:type="spellStart"/>
-      <w:r>
-        <w:rPr>
-          <w:lang w:val="sv-SE"/>
-        </w:rPr>
-        <w:t>metrics</w:t>
-      </w:r>
-      <w:proofErr w:type="spellEnd"/>
-      <w:r>
-        <w:rPr>
-          <w:lang w:val="sv-SE"/>
-        </w:rPr>
-        <w:t xml:space="preserve"> inte kan se något tydligt fall där vi antagligen behöver refaktorera.</w:t>
-      </w:r>
-    </w:p>
-    <w:p>
-      <w:pPr>
-        <w:rPr>
-          <w:lang w:val="sv-SE"/>
-        </w:rPr>
-      </w:pPr>
-      <w:proofErr w:type="spellStart"/>
-      <w:r>
-        <w:rPr>
-          <w:lang w:val="sv-SE"/>
-        </w:rPr>
-        <w:t>Nested</w:t>
-      </w:r>
-      <w:proofErr w:type="spellEnd"/>
-      <w:r>
-        <w:rPr>
-          <w:lang w:val="sv-SE"/>
-        </w:rPr>
-        <w:t xml:space="preserve"> Block </w:t>
-      </w:r>
-      <w:proofErr w:type="spellStart"/>
-      <w:r>
-        <w:rPr>
-          <w:lang w:val="sv-SE"/>
-        </w:rPr>
-        <w:t>Depth</w:t>
-      </w:r>
-      <w:proofErr w:type="spellEnd"/>
-      <w:r>
-        <w:rPr>
-          <w:lang w:val="sv-SE"/>
-        </w:rPr>
-        <w:t>:</w:t>
-      </w:r>
-    </w:p>
-    <w:p>
-      <w:pPr>
-        <w:rPr>
-          <w:lang w:val="sv-SE"/>
-        </w:rPr>
-      </w:pPr>
-      <w:r>
-        <w:rPr>
-          <w:lang w:val="sv-SE"/>
-        </w:rPr>
-        <w:t xml:space="preserve">Visar metoder och </w:t>
-      </w:r>
-      <w:proofErr w:type="spellStart"/>
-      <w:r>
-        <w:rPr>
-          <w:lang w:val="sv-SE"/>
-        </w:rPr>
-        <w:t>konstruktorer</w:t>
-      </w:r>
-      <w:proofErr w:type="spellEnd"/>
-      <w:r>
-        <w:rPr>
-          <w:lang w:val="sv-SE"/>
-        </w:rPr>
-        <w:t xml:space="preserve"> och räknar hur många kapslade block dessa har. Om en metod har väldigt många kapslade block kan den bli väldigt svår att förstå. Vårt genomsnitt är på 1,077 och maxvärdet är 3. Det är alltså antagligen inget problem med för många kapslade metoder då det inte borde utgöra något problem med att förstå koden.</w:t>
-      </w:r>
-    </w:p>
-    <w:p>
-      <w:pPr>
-        <w:rPr>
-          <w:lang w:val="sv-SE"/>
-        </w:rPr>
-      </w:pPr>
-      <w:r>
-        <w:rPr>
-          <w:lang w:val="sv-SE"/>
-        </w:rPr>
-        <w:t xml:space="preserve">McCabe </w:t>
-      </w:r>
-      <w:proofErr w:type="spellStart"/>
-      <w:r>
-        <w:rPr>
-          <w:lang w:val="sv-SE"/>
-        </w:rPr>
-        <w:t>Cyclomatic</w:t>
-      </w:r>
-      <w:proofErr w:type="spellEnd"/>
-      <w:r>
-        <w:rPr>
-          <w:lang w:val="sv-SE"/>
-        </w:rPr>
-        <w:t xml:space="preserve"> </w:t>
-      </w:r>
-      <w:proofErr w:type="spellStart"/>
-      <w:r>
-        <w:rPr>
-          <w:lang w:val="sv-SE"/>
-        </w:rPr>
-        <w:t>Complexity</w:t>
-      </w:r>
-      <w:proofErr w:type="spellEnd"/>
-      <w:r>
-        <w:rPr>
-          <w:lang w:val="sv-SE"/>
-        </w:rPr>
-        <w:t>:</w:t>
-      </w:r>
-    </w:p>
-    <w:p>
-      <w:pPr>
-        <w:rPr>
-          <w:lang w:val="sv-SE"/>
-        </w:rPr>
-      </w:pPr>
-      <w:r>
-        <w:rPr>
-          <w:lang w:val="sv-SE"/>
-        </w:rPr>
-        <w:t>Visar på komplexiteten av programmet genom att mäta mängden oberoende vägar genom koden. Rekommendationen är att generellt sett hålla sig under ett värde på 10 i alla moduler och försöka dela upp dessa om värdet blir för högt. Vårt medelvärde 1,132 och maxvärdet är 7. Medelvärdet tyder på att programmet är ganska simpelt och inte har så många olika vägar genom koden. Maxvärdet är relativt högt men det kommer enbart från en metod: print. Denna har fler "</w:t>
-      </w:r>
-      <w:proofErr w:type="spellStart"/>
-      <w:r>
-        <w:rPr>
-          <w:lang w:val="sv-SE"/>
-        </w:rPr>
-        <w:t>if</w:t>
-      </w:r>
-      <w:proofErr w:type="spellEnd"/>
-      <w:r>
-        <w:rPr>
-          <w:lang w:val="sv-SE"/>
-        </w:rPr>
-        <w:t>"-satser för utskrift vilket gör att värdet höjer sig något. Värdet är dock fortfarande under 10.  Metrics visar alltså inga metoder som antagligen behöver brytas upp på grund av för hög komplexitet, vilket inte är förvånande i ett så litet program.</w:t>
+        <w:t>Representerar mängden par metoder som inte är kopplade på något sätt i en klass. Hög LCOM tyder på att man bör refaktorera då man har många metoder i klasser som inte är relaterade. Våra klasser visar relativt låg, genomsnitt cirka 0,4. Detta medelvärde höjs något eftersom att testklasser räknas med och de har lägre sammankoppling. Eftersom vi har lågt LCOM värde tyder det på att metrics inte kan se något tydligt fall där vi antagligen behöver refaktorera.</w:t>
+      </w:r>
+    </w:p>
+    <w:p>
+      <w:pPr>
+        <w:rPr>
+          <w:lang w:val="sv-SE"/>
+        </w:rPr>
+      </w:pPr>
+      <w:r>
+        <w:rPr>
+          <w:lang w:val="sv-SE"/>
+        </w:rPr>
+        <w:t>Nested Block Depth:</w:t>
+      </w:r>
+    </w:p>
+    <w:p>
+      <w:pPr>
+        <w:rPr>
+          <w:lang w:val="sv-SE"/>
+        </w:rPr>
+      </w:pPr>
+      <w:r>
+        <w:rPr>
+          <w:lang w:val="sv-SE"/>
+        </w:rPr>
+        <w:t>Visar metoder och konstruktorer och räknar hur många kapslade block dessa har. Om en metod har väldigt många kapslade block kan den bli väldigt svår att förstå. Vårt genomsnitt är på 1,077 och maxvärdet är 3. Det är alltså antagligen inget problem med för många kapslade metoder då det inte borde utgöra något problem med att förstå koden.</w:t>
+      </w:r>
+    </w:p>
+    <w:p>
+      <w:pPr>
+        <w:rPr>
+          <w:lang w:val="sv-SE"/>
+        </w:rPr>
+      </w:pPr>
+      <w:r>
+        <w:rPr>
+          <w:lang w:val="sv-SE"/>
+        </w:rPr>
+        <w:t>McCabe Cyclomatic Complexity:</w:t>
+      </w:r>
+    </w:p>
+    <w:p>
+      <w:pPr>
+        <w:rPr>
+          <w:lang w:val="sv-SE"/>
+        </w:rPr>
+      </w:pPr>
+      <w:r>
+        <w:rPr>
+          <w:lang w:val="sv-SE"/>
+        </w:rPr>
+        <w:t>Visar på komplexiteten av programmet genom att mäta mängden oberoende vägar genom koden. Rekommendationen är att generellt sett hålla sig under ett värde på 10 i alla moduler och försöka dela upp dessa om värdet blir för högt. Vårt medelvärde 1,132 och maxvärdet är 7. Medelvärdet tyder på att programmet är ganska simpelt och inte har så många olika vägar genom koden. Maxvärdet är relativt högt men det kommer enbart från en metod: print. Denna har fler "if"-satser för utskrift vilket gör att värdet höjer sig något. Värdet är dock fortfarande under 10.  Metrics visar alltså inga metoder som antagligen behöver brytas upp på grund av för hög komplexitet, vilket inte är förvånande i ett så litet program.</w:t>
       </w:r>
     </w:p>
     <w:p>
@@ -4311,7 +3978,7 @@
       <w:r>
         <w:rPr>
           <w:noProof/>
-          <w:lang w:val="sv-SE" w:bidi="ar-SA"/>
+          <w:lang w:bidi="ar-SA"/>
         </w:rPr>
         <w:drawing>
           <wp:inline distT="0" distB="0" distL="0" distR="0" wp14:anchorId="51746CB0" wp14:editId="7A7A7540">
@@ -4329,7 +3996,7 @@
                     <pic:cNvPicPr/>
                   </pic:nvPicPr>
                   <pic:blipFill>
-                    <a:blip r:embed="rId14">
+                    <a:blip r:embed="rId16">
                       <a:extLst>
                         <a:ext uri="{28A0092B-C50C-407E-A947-70E740481C1C}">
                           <a14:useLocalDpi xmlns:a14="http://schemas.microsoft.com/office/drawing/2010/main" val="0"/>
@@ -4381,21 +4048,7 @@
         <w:rPr>
           <w:lang w:val="sv-SE"/>
         </w:rPr>
-        <w:t xml:space="preserve">En kort presentation av hur ni gått tillväga för att testa koden med </w:t>
-      </w:r>
-      <w:proofErr w:type="gramStart"/>
-      <w:r>
-        <w:rPr>
-          <w:lang w:val="sv-SE"/>
-        </w:rPr>
-        <w:t>en profiler</w:t>
-      </w:r>
-      <w:proofErr w:type="gramEnd"/>
-      <w:r>
-        <w:rPr>
-          <w:lang w:val="sv-SE"/>
-        </w:rPr>
-        <w:t xml:space="preserve"> och vilka resultat ni fick fram.</w:t>
+        <w:t>En kort presentation av hur ni gått tillväga för att testa koden med en profiler och vilka resultat ni fick fram.</w:t>
       </w:r>
     </w:p>
     <w:p>
@@ -4424,7 +4077,7 @@
         <w:rPr>
           <w:b/>
           <w:noProof/>
-          <w:lang w:val="sv-SE" w:bidi="ar-SA"/>
+          <w:lang w:bidi="ar-SA"/>
         </w:rPr>
         <w:drawing>
           <wp:inline distT="0" distB="0" distL="0" distR="0" wp14:anchorId="46F105DF" wp14:editId="277B0BF6">
@@ -4442,7 +4095,7 @@
                     <pic:cNvPicPr/>
                   </pic:nvPicPr>
                   <pic:blipFill>
-                    <a:blip r:embed="rId15">
+                    <a:blip r:embed="rId17">
                       <a:extLst>
                         <a:ext uri="{28A0092B-C50C-407E-A947-70E740481C1C}">
                           <a14:useLocalDpi xmlns:a14="http://schemas.microsoft.com/office/drawing/2010/main" val="0"/>
@@ -4498,7 +4151,7 @@
         <w:rPr>
           <w:b/>
           <w:noProof/>
-          <w:lang w:val="sv-SE" w:bidi="ar-SA"/>
+          <w:lang w:bidi="ar-SA"/>
         </w:rPr>
         <w:lastRenderedPageBreak/>
         <w:drawing>
@@ -4517,7 +4170,7 @@
                     <pic:cNvPicPr/>
                   </pic:nvPicPr>
                   <pic:blipFill>
-                    <a:blip r:embed="rId16">
+                    <a:blip r:embed="rId18">
                       <a:extLst>
                         <a:ext uri="{28A0092B-C50C-407E-A947-70E740481C1C}">
                           <a14:useLocalDpi xmlns:a14="http://schemas.microsoft.com/office/drawing/2010/main" val="0"/>
@@ -4582,7 +4235,7 @@
         <w:rPr>
           <w:b/>
           <w:noProof/>
-          <w:lang w:val="sv-SE" w:bidi="ar-SA"/>
+          <w:lang w:bidi="ar-SA"/>
         </w:rPr>
         <w:drawing>
           <wp:inline distT="0" distB="0" distL="0" distR="0" wp14:anchorId="4BFB9E18" wp14:editId="0EECCEF8">
@@ -4600,7 +4253,7 @@
                     <pic:cNvPicPr/>
                   </pic:nvPicPr>
                   <pic:blipFill>
-                    <a:blip r:embed="rId17">
+                    <a:blip r:embed="rId19">
                       <a:extLst>
                         <a:ext uri="{28A0092B-C50C-407E-A947-70E740481C1C}">
                           <a14:useLocalDpi xmlns:a14="http://schemas.microsoft.com/office/drawing/2010/main" val="0"/>
@@ -4684,7 +4337,7 @@
       </w:r>
     </w:p>
     <w:sectPr>
-      <w:footerReference w:type="default" r:id="rId18"/>
+      <w:footerReference w:type="default" r:id="rId20"/>
       <w:pgSz w:w="11907" w:h="8391" w:orient="landscape" w:code="11"/>
       <w:pgMar w:top="720" w:right="720" w:bottom="720" w:left="720" w:header="283" w:footer="283" w:gutter="0"/>
       <w:cols w:space="708"/>
@@ -4749,7 +4402,7 @@
           <w:rPr>
             <w:noProof/>
           </w:rPr>
-          <w:t>1</w:t>
+          <w:t>6</w:t>
         </w:r>
         <w:r>
           <w:rPr>

</xml_diff>

<commit_message>
Refaktorering efter granskningen. Refaktorerat sånt som uppdagades som fel av FindBugs
</commit_message>
<xml_diff>
--- a/Rapport.docx
+++ b/Rapport.docx
@@ -32,7 +32,35 @@
         <w:rPr>
           <w:lang w:val="sv-SE"/>
         </w:rPr>
-        <w:t xml:space="preserve">ill testing av it-system </w:t>
+        <w:t xml:space="preserve">ill </w:t>
+      </w:r>
+      <w:proofErr w:type="spellStart"/>
+      <w:r>
+        <w:rPr>
+          <w:lang w:val="sv-SE"/>
+        </w:rPr>
+        <w:t>testing</w:t>
+      </w:r>
+      <w:proofErr w:type="spellEnd"/>
+      <w:r>
+        <w:rPr>
+          <w:lang w:val="sv-SE"/>
+        </w:rPr>
+        <w:t xml:space="preserve"> av </w:t>
+      </w:r>
+      <w:proofErr w:type="spellStart"/>
+      <w:r>
+        <w:rPr>
+          <w:lang w:val="sv-SE"/>
+        </w:rPr>
+        <w:t>it-system</w:t>
+      </w:r>
+      <w:proofErr w:type="spellEnd"/>
+      <w:r>
+        <w:rPr>
+          <w:lang w:val="sv-SE"/>
+        </w:rPr>
+        <w:t xml:space="preserve"> </w:t>
       </w:r>
       <w:r>
         <w:rPr>
@@ -389,6 +417,7 @@
         <w:rPr>
           <w:rFonts w:ascii="Calibri" w:hAnsi="Calibri" w:cs="Calibri"/>
           <w:noProof/>
+          <w:lang w:bidi="ar-SA"/>
         </w:rPr>
         <w:drawing>
           <wp:inline distT="0" distB="0" distL="0" distR="0" wp14:anchorId="6916F233" wp14:editId="30567900">
@@ -461,7 +490,27 @@
           <w:szCs w:val="24"/>
           <w:lang w:val="sv"/>
         </w:rPr>
-        <w:t xml:space="preserve">De klasser som skapades och användes under utvecklingsprocessen var Kund, Produkt, Pengar, Kvitto, Rabatt, RabattTreForTva, Rabattprocent och Rabattkronor. </w:t>
+        <w:t xml:space="preserve">De klasser som skapades och användes under utvecklingsprocessen var Kund, Produkt, Pengar, Kvitto, Rabatt, </w:t>
+      </w:r>
+      <w:proofErr w:type="spellStart"/>
+      <w:r>
+        <w:rPr>
+          <w:rFonts w:ascii="Times New Roman" w:hAnsi="Times New Roman" w:cs="Times New Roman"/>
+          <w:sz w:val="24"/>
+          <w:szCs w:val="24"/>
+          <w:lang w:val="sv"/>
+        </w:rPr>
+        <w:t>RabattTreForTva</w:t>
+      </w:r>
+      <w:proofErr w:type="spellEnd"/>
+      <w:r>
+        <w:rPr>
+          <w:rFonts w:ascii="Times New Roman" w:hAnsi="Times New Roman" w:cs="Times New Roman"/>
+          <w:sz w:val="24"/>
+          <w:szCs w:val="24"/>
+          <w:lang w:val="sv"/>
+        </w:rPr>
+        <w:t xml:space="preserve">, Rabattprocent och Rabattkronor. </w:t>
       </w:r>
     </w:p>
     <w:p>
@@ -511,8 +560,9 @@
           <w:szCs w:val="24"/>
           <w:lang w:val="sv"/>
         </w:rPr>
-        <w:t xml:space="preserve">Klassen kund innehåller variabler som exempelvis kundNr, forNamn, och efterNamn som har get metoder för att </w:t>
-      </w:r>
+        <w:t xml:space="preserve">Klassen kund innehåller variabler som exempelvis </w:t>
+      </w:r>
+      <w:proofErr w:type="spellStart"/>
       <w:r>
         <w:rPr>
           <w:rFonts w:ascii="Times New Roman" w:hAnsi="Times New Roman" w:cs="Times New Roman"/>
@@ -520,8 +570,9 @@
           <w:szCs w:val="24"/>
           <w:lang w:val="sv"/>
         </w:rPr>
-        <w:t>returnera</w:t>
-      </w:r>
+        <w:t>kundNr</w:t>
+      </w:r>
+      <w:proofErr w:type="spellEnd"/>
       <w:r>
         <w:rPr>
           <w:rFonts w:ascii="Times New Roman" w:hAnsi="Times New Roman" w:cs="Times New Roman"/>
@@ -529,8 +580,9 @@
           <w:szCs w:val="24"/>
           <w:lang w:val="sv"/>
         </w:rPr>
-        <w:t xml:space="preserve"> information om en viss kund och set för </w:t>
-      </w:r>
+        <w:t xml:space="preserve">, </w:t>
+      </w:r>
+      <w:proofErr w:type="spellStart"/>
       <w:r>
         <w:rPr>
           <w:rFonts w:ascii="Times New Roman" w:hAnsi="Times New Roman" w:cs="Times New Roman"/>
@@ -538,8 +590,9 @@
           <w:szCs w:val="24"/>
           <w:lang w:val="sv"/>
         </w:rPr>
-        <w:t>att sätta</w:t>
-      </w:r>
+        <w:t>forNamn</w:t>
+      </w:r>
+      <w:proofErr w:type="spellEnd"/>
       <w:r>
         <w:rPr>
           <w:rFonts w:ascii="Times New Roman" w:hAnsi="Times New Roman" w:cs="Times New Roman"/>
@@ -547,7 +600,47 @@
           <w:szCs w:val="24"/>
           <w:lang w:val="sv"/>
         </w:rPr>
-        <w:t xml:space="preserve"> värdet och tilldela en kund information. I kundklassen finns också variablen rabattTyp av klassen rabatt som håller koll på olika typer av rabatter. </w:t>
+        <w:t xml:space="preserve">, och </w:t>
+      </w:r>
+      <w:proofErr w:type="spellStart"/>
+      <w:r>
+        <w:rPr>
+          <w:rFonts w:ascii="Times New Roman" w:hAnsi="Times New Roman" w:cs="Times New Roman"/>
+          <w:sz w:val="24"/>
+          <w:szCs w:val="24"/>
+          <w:lang w:val="sv"/>
+        </w:rPr>
+        <w:t>efterNamn</w:t>
+      </w:r>
+      <w:proofErr w:type="spellEnd"/>
+      <w:r>
+        <w:rPr>
+          <w:rFonts w:ascii="Times New Roman" w:hAnsi="Times New Roman" w:cs="Times New Roman"/>
+          <w:sz w:val="24"/>
+          <w:szCs w:val="24"/>
+          <w:lang w:val="sv"/>
+        </w:rPr>
+        <w:t xml:space="preserve"> som har get metoder för att returnera information om en viss kund och set för att sätta värdet och tilldela en kund information. I kundklassen finns också variablen </w:t>
+      </w:r>
+      <w:proofErr w:type="spellStart"/>
+      <w:r>
+        <w:rPr>
+          <w:rFonts w:ascii="Times New Roman" w:hAnsi="Times New Roman" w:cs="Times New Roman"/>
+          <w:sz w:val="24"/>
+          <w:szCs w:val="24"/>
+          <w:lang w:val="sv"/>
+        </w:rPr>
+        <w:t>rabattTyp</w:t>
+      </w:r>
+      <w:proofErr w:type="spellEnd"/>
+      <w:r>
+        <w:rPr>
+          <w:rFonts w:ascii="Times New Roman" w:hAnsi="Times New Roman" w:cs="Times New Roman"/>
+          <w:sz w:val="24"/>
+          <w:szCs w:val="24"/>
+          <w:lang w:val="sv"/>
+        </w:rPr>
+        <w:t xml:space="preserve"> av klassen rabatt som håller koll på olika typer av rabatter. </w:t>
       </w:r>
     </w:p>
     <w:p>
@@ -596,7 +689,107 @@
           <w:szCs w:val="24"/>
           <w:lang w:val="sv"/>
         </w:rPr>
-        <w:t xml:space="preserve">I produktklassen skapades variabler som produktNr, produktNamn, produktTyp och mangd som blivit tilldelade get och set metoder för att kunna returnera och sätta värden på de produkter som finns i klassen. I produktklassen finns även variablen pris som av klassen Pengar som håller reda på vilket pris produkten ska ha och variablen rabattTyp som indikerar på vilken rabatt det är som gäller för en viss produkt. </w:t>
+        <w:t xml:space="preserve">I produktklassen skapades variabler som </w:t>
+      </w:r>
+      <w:proofErr w:type="spellStart"/>
+      <w:r>
+        <w:rPr>
+          <w:rFonts w:ascii="Times New Roman" w:hAnsi="Times New Roman" w:cs="Times New Roman"/>
+          <w:sz w:val="24"/>
+          <w:szCs w:val="24"/>
+          <w:lang w:val="sv"/>
+        </w:rPr>
+        <w:t>produktNr</w:t>
+      </w:r>
+      <w:proofErr w:type="spellEnd"/>
+      <w:r>
+        <w:rPr>
+          <w:rFonts w:ascii="Times New Roman" w:hAnsi="Times New Roman" w:cs="Times New Roman"/>
+          <w:sz w:val="24"/>
+          <w:szCs w:val="24"/>
+          <w:lang w:val="sv"/>
+        </w:rPr>
+        <w:t xml:space="preserve">, </w:t>
+      </w:r>
+      <w:proofErr w:type="spellStart"/>
+      <w:r>
+        <w:rPr>
+          <w:rFonts w:ascii="Times New Roman" w:hAnsi="Times New Roman" w:cs="Times New Roman"/>
+          <w:sz w:val="24"/>
+          <w:szCs w:val="24"/>
+          <w:lang w:val="sv"/>
+        </w:rPr>
+        <w:t>produktNamn</w:t>
+      </w:r>
+      <w:proofErr w:type="spellEnd"/>
+      <w:r>
+        <w:rPr>
+          <w:rFonts w:ascii="Times New Roman" w:hAnsi="Times New Roman" w:cs="Times New Roman"/>
+          <w:sz w:val="24"/>
+          <w:szCs w:val="24"/>
+          <w:lang w:val="sv"/>
+        </w:rPr>
+        <w:t xml:space="preserve">, </w:t>
+      </w:r>
+      <w:proofErr w:type="spellStart"/>
+      <w:r>
+        <w:rPr>
+          <w:rFonts w:ascii="Times New Roman" w:hAnsi="Times New Roman" w:cs="Times New Roman"/>
+          <w:sz w:val="24"/>
+          <w:szCs w:val="24"/>
+          <w:lang w:val="sv"/>
+        </w:rPr>
+        <w:t>produktTyp</w:t>
+      </w:r>
+      <w:proofErr w:type="spellEnd"/>
+      <w:r>
+        <w:rPr>
+          <w:rFonts w:ascii="Times New Roman" w:hAnsi="Times New Roman" w:cs="Times New Roman"/>
+          <w:sz w:val="24"/>
+          <w:szCs w:val="24"/>
+          <w:lang w:val="sv"/>
+        </w:rPr>
+        <w:t xml:space="preserve"> och </w:t>
+      </w:r>
+      <w:proofErr w:type="spellStart"/>
+      <w:r>
+        <w:rPr>
+          <w:rFonts w:ascii="Times New Roman" w:hAnsi="Times New Roman" w:cs="Times New Roman"/>
+          <w:sz w:val="24"/>
+          <w:szCs w:val="24"/>
+          <w:lang w:val="sv"/>
+        </w:rPr>
+        <w:t>mangd</w:t>
+      </w:r>
+      <w:proofErr w:type="spellEnd"/>
+      <w:r>
+        <w:rPr>
+          <w:rFonts w:ascii="Times New Roman" w:hAnsi="Times New Roman" w:cs="Times New Roman"/>
+          <w:sz w:val="24"/>
+          <w:szCs w:val="24"/>
+          <w:lang w:val="sv"/>
+        </w:rPr>
+        <w:t xml:space="preserve"> som blivit tilldelade get och set metoder för att kunna returnera och sätta värden på de produkter som finns i klassen. I produktklassen finns även variablen pris som av klassen Pengar som håller reda på vilket pris produkten ska ha och variablen </w:t>
+      </w:r>
+      <w:proofErr w:type="spellStart"/>
+      <w:r>
+        <w:rPr>
+          <w:rFonts w:ascii="Times New Roman" w:hAnsi="Times New Roman" w:cs="Times New Roman"/>
+          <w:sz w:val="24"/>
+          <w:szCs w:val="24"/>
+          <w:lang w:val="sv"/>
+        </w:rPr>
+        <w:t>rabattTyp</w:t>
+      </w:r>
+      <w:proofErr w:type="spellEnd"/>
+      <w:r>
+        <w:rPr>
+          <w:rFonts w:ascii="Times New Roman" w:hAnsi="Times New Roman" w:cs="Times New Roman"/>
+          <w:sz w:val="24"/>
+          <w:szCs w:val="24"/>
+          <w:lang w:val="sv"/>
+        </w:rPr>
+        <w:t xml:space="preserve"> som indikerar på vilken rabatt det är som gäller för en viss produkt. </w:t>
       </w:r>
     </w:p>
     <w:p>
@@ -647,7 +840,47 @@
           <w:szCs w:val="24"/>
           <w:lang w:val="sv"/>
         </w:rPr>
-        <w:t xml:space="preserve">Klassen pengar innehåller variablerna kronor, oren och varde. Pengaklassen används för att undvika beräkning med decimaltal. Metoderna multiply och add används för att kunna addera och multiplicera med pengaklassen. </w:t>
+        <w:t xml:space="preserve">Klassen pengar innehåller variablerna kronor, oren och varde. Pengaklassen används för att undvika beräkning med decimaltal. Metoderna </w:t>
+      </w:r>
+      <w:proofErr w:type="spellStart"/>
+      <w:r>
+        <w:rPr>
+          <w:rFonts w:ascii="Times New Roman" w:hAnsi="Times New Roman" w:cs="Times New Roman"/>
+          <w:sz w:val="24"/>
+          <w:szCs w:val="24"/>
+          <w:lang w:val="sv"/>
+        </w:rPr>
+        <w:t>multiply</w:t>
+      </w:r>
+      <w:proofErr w:type="spellEnd"/>
+      <w:r>
+        <w:rPr>
+          <w:rFonts w:ascii="Times New Roman" w:hAnsi="Times New Roman" w:cs="Times New Roman"/>
+          <w:sz w:val="24"/>
+          <w:szCs w:val="24"/>
+          <w:lang w:val="sv"/>
+        </w:rPr>
+        <w:t xml:space="preserve"> och </w:t>
+      </w:r>
+      <w:proofErr w:type="spellStart"/>
+      <w:r>
+        <w:rPr>
+          <w:rFonts w:ascii="Times New Roman" w:hAnsi="Times New Roman" w:cs="Times New Roman"/>
+          <w:sz w:val="24"/>
+          <w:szCs w:val="24"/>
+          <w:lang w:val="sv"/>
+        </w:rPr>
+        <w:t>add</w:t>
+      </w:r>
+      <w:proofErr w:type="spellEnd"/>
+      <w:r>
+        <w:rPr>
+          <w:rFonts w:ascii="Times New Roman" w:hAnsi="Times New Roman" w:cs="Times New Roman"/>
+          <w:sz w:val="24"/>
+          <w:szCs w:val="24"/>
+          <w:lang w:val="sv"/>
+        </w:rPr>
+        <w:t xml:space="preserve"> används för att kunna addera och multiplicera med pengaklassen. </w:t>
       </w:r>
     </w:p>
     <w:p>
@@ -698,8 +931,9 @@
           <w:szCs w:val="24"/>
           <w:lang w:val="sv"/>
         </w:rPr>
-        <w:t>Kvittoklassen håller reda variablerna datum och kvittoNummer samt använder metoder som beraknaTotalPris och beraknaTotalRabatt som beräknar det totala priset och den total</w:t>
-      </w:r>
+        <w:t xml:space="preserve">Kvittoklassen håller reda variablerna datum och </w:t>
+      </w:r>
+      <w:proofErr w:type="spellStart"/>
       <w:r>
         <w:rPr>
           <w:rFonts w:ascii="Times New Roman" w:hAnsi="Times New Roman" w:cs="Times New Roman"/>
@@ -707,8 +941,9 @@
           <w:szCs w:val="24"/>
           <w:lang w:val="sv"/>
         </w:rPr>
-        <w:t>a</w:t>
-      </w:r>
+        <w:t>kvittoNummer</w:t>
+      </w:r>
+      <w:proofErr w:type="spellEnd"/>
       <w:r>
         <w:rPr>
           <w:rFonts w:ascii="Times New Roman" w:hAnsi="Times New Roman" w:cs="Times New Roman"/>
@@ -716,7 +951,47 @@
           <w:szCs w:val="24"/>
           <w:lang w:val="sv"/>
         </w:rPr>
-        <w:t xml:space="preserve"> rabatten på kvittot. Kvittoklassen har också en print metod som skriver ut det aktuella kvittot. Kvittoklassen kan också använda sig av en "list" av produkter. </w:t>
+        <w:t xml:space="preserve"> samt använder metoder som </w:t>
+      </w:r>
+      <w:proofErr w:type="spellStart"/>
+      <w:r>
+        <w:rPr>
+          <w:rFonts w:ascii="Times New Roman" w:hAnsi="Times New Roman" w:cs="Times New Roman"/>
+          <w:sz w:val="24"/>
+          <w:szCs w:val="24"/>
+          <w:lang w:val="sv"/>
+        </w:rPr>
+        <w:t>beraknaTotalPris</w:t>
+      </w:r>
+      <w:proofErr w:type="spellEnd"/>
+      <w:r>
+        <w:rPr>
+          <w:rFonts w:ascii="Times New Roman" w:hAnsi="Times New Roman" w:cs="Times New Roman"/>
+          <w:sz w:val="24"/>
+          <w:szCs w:val="24"/>
+          <w:lang w:val="sv"/>
+        </w:rPr>
+        <w:t xml:space="preserve"> och </w:t>
+      </w:r>
+      <w:proofErr w:type="spellStart"/>
+      <w:r>
+        <w:rPr>
+          <w:rFonts w:ascii="Times New Roman" w:hAnsi="Times New Roman" w:cs="Times New Roman"/>
+          <w:sz w:val="24"/>
+          <w:szCs w:val="24"/>
+          <w:lang w:val="sv"/>
+        </w:rPr>
+        <w:t>beraknaTotalRabatt</w:t>
+      </w:r>
+      <w:proofErr w:type="spellEnd"/>
+      <w:r>
+        <w:rPr>
+          <w:rFonts w:ascii="Times New Roman" w:hAnsi="Times New Roman" w:cs="Times New Roman"/>
+          <w:sz w:val="24"/>
+          <w:szCs w:val="24"/>
+          <w:lang w:val="sv"/>
+        </w:rPr>
+        <w:t xml:space="preserve"> som beräknar det totala priset och den totala rabatten på kvittot. Kvittoklassen har också en print metod som skriver ut det aktuella kvittot. Kvittoklassen kan också använda sig av en "list" av produkter. </w:t>
       </w:r>
     </w:p>
     <w:p>
@@ -768,7 +1043,47 @@
           <w:szCs w:val="24"/>
           <w:lang w:val="sv"/>
         </w:rPr>
-        <w:t>Rabattklassen innehåller metoderna berakna(Produkt):pengar som tar emot en instans av klassen produkt och berakna(Pengar):pengar tar emot en instans av klassen pengar.</w:t>
+        <w:t xml:space="preserve">Rabattklassen innehåller metoderna </w:t>
+      </w:r>
+      <w:proofErr w:type="spellStart"/>
+      <w:r>
+        <w:rPr>
+          <w:rFonts w:ascii="Times New Roman" w:hAnsi="Times New Roman" w:cs="Times New Roman"/>
+          <w:sz w:val="24"/>
+          <w:szCs w:val="24"/>
+          <w:lang w:val="sv"/>
+        </w:rPr>
+        <w:t>berakna</w:t>
+      </w:r>
+      <w:proofErr w:type="spellEnd"/>
+      <w:r>
+        <w:rPr>
+          <w:rFonts w:ascii="Times New Roman" w:hAnsi="Times New Roman" w:cs="Times New Roman"/>
+          <w:sz w:val="24"/>
+          <w:szCs w:val="24"/>
+          <w:lang w:val="sv"/>
+        </w:rPr>
+        <w:t xml:space="preserve">(Produkt):pengar som tar emot en instans av klassen produkt och </w:t>
+      </w:r>
+      <w:proofErr w:type="spellStart"/>
+      <w:r>
+        <w:rPr>
+          <w:rFonts w:ascii="Times New Roman" w:hAnsi="Times New Roman" w:cs="Times New Roman"/>
+          <w:sz w:val="24"/>
+          <w:szCs w:val="24"/>
+          <w:lang w:val="sv"/>
+        </w:rPr>
+        <w:t>berakna</w:t>
+      </w:r>
+      <w:proofErr w:type="spellEnd"/>
+      <w:r>
+        <w:rPr>
+          <w:rFonts w:ascii="Times New Roman" w:hAnsi="Times New Roman" w:cs="Times New Roman"/>
+          <w:sz w:val="24"/>
+          <w:szCs w:val="24"/>
+          <w:lang w:val="sv"/>
+        </w:rPr>
+        <w:t>(Pengar):pengar tar emot en instans av klassen pengar.</w:t>
       </w:r>
     </w:p>
     <w:p>
@@ -786,6 +1101,7 @@
           <w:lang w:val="sv"/>
         </w:rPr>
       </w:pPr>
+      <w:proofErr w:type="spellStart"/>
       <w:r>
         <w:rPr>
           <w:rFonts w:ascii="Times New Roman" w:hAnsi="Times New Roman" w:cs="Times New Roman"/>
@@ -796,6 +1112,7 @@
         </w:rPr>
         <w:t>RabattProcent</w:t>
       </w:r>
+      <w:proofErr w:type="spellEnd"/>
     </w:p>
     <w:p>
       <w:pPr>
@@ -812,6 +1129,7 @@
           <w:lang w:val="sv"/>
         </w:rPr>
       </w:pPr>
+      <w:proofErr w:type="spellStart"/>
       <w:r>
         <w:rPr>
           <w:rFonts w:ascii="Times New Roman" w:hAnsi="Times New Roman" w:cs="Times New Roman"/>
@@ -819,7 +1137,17 @@
           <w:szCs w:val="24"/>
           <w:lang w:val="sv"/>
         </w:rPr>
-        <w:t xml:space="preserve">RabattProcent innehåller fältet rabatt av datatypen double och ärver från klassen Rabatt. Rabattprocent beräknar hur stor rabatt man får i procent. </w:t>
+        <w:t>RabattProcent</w:t>
+      </w:r>
+      <w:proofErr w:type="spellEnd"/>
+      <w:r>
+        <w:rPr>
+          <w:rFonts w:ascii="Times New Roman" w:hAnsi="Times New Roman" w:cs="Times New Roman"/>
+          <w:sz w:val="24"/>
+          <w:szCs w:val="24"/>
+          <w:lang w:val="sv"/>
+        </w:rPr>
+        <w:t xml:space="preserve"> innehåller fältet rabatt av datatypen double och ärver från klassen Rabatt. Rabattprocent beräknar hur stor rabatt man får i procent. </w:t>
       </w:r>
     </w:p>
     <w:p>
@@ -837,6 +1165,7 @@
           <w:lang w:val="sv"/>
         </w:rPr>
       </w:pPr>
+      <w:proofErr w:type="spellStart"/>
       <w:r>
         <w:rPr>
           <w:rFonts w:ascii="Times New Roman" w:hAnsi="Times New Roman" w:cs="Times New Roman"/>
@@ -847,6 +1176,7 @@
         </w:rPr>
         <w:t>RabattKronor</w:t>
       </w:r>
+      <w:proofErr w:type="spellEnd"/>
     </w:p>
     <w:p>
       <w:pPr>
@@ -863,6 +1193,7 @@
           <w:lang w:val="sv"/>
         </w:rPr>
       </w:pPr>
+      <w:proofErr w:type="spellStart"/>
       <w:r>
         <w:rPr>
           <w:rFonts w:ascii="Times New Roman" w:hAnsi="Times New Roman" w:cs="Times New Roman"/>
@@ -870,7 +1201,39 @@
           <w:szCs w:val="24"/>
           <w:lang w:val="sv"/>
         </w:rPr>
-        <w:t xml:space="preserve">RabattKronor innehåller fältet rabatt av datatypen int och ärver från klassen Rabatt. Rabattprocent beräknar hur stor rabatt man får i kronor. </w:t>
+        <w:t>RabattKronor</w:t>
+      </w:r>
+      <w:proofErr w:type="spellEnd"/>
+      <w:r>
+        <w:rPr>
+          <w:rFonts w:ascii="Times New Roman" w:hAnsi="Times New Roman" w:cs="Times New Roman"/>
+          <w:sz w:val="24"/>
+          <w:szCs w:val="24"/>
+          <w:lang w:val="sv"/>
+        </w:rPr>
+        <w:t xml:space="preserve"> innehåller fältet rabatt av datatypen </w:t>
+      </w:r>
+      <w:proofErr w:type="spellStart"/>
+      <w:proofErr w:type="gramStart"/>
+      <w:r>
+        <w:rPr>
+          <w:rFonts w:ascii="Times New Roman" w:hAnsi="Times New Roman" w:cs="Times New Roman"/>
+          <w:sz w:val="24"/>
+          <w:szCs w:val="24"/>
+          <w:lang w:val="sv"/>
+        </w:rPr>
+        <w:t>int</w:t>
+      </w:r>
+      <w:proofErr w:type="spellEnd"/>
+      <w:proofErr w:type="gramEnd"/>
+      <w:r>
+        <w:rPr>
+          <w:rFonts w:ascii="Times New Roman" w:hAnsi="Times New Roman" w:cs="Times New Roman"/>
+          <w:sz w:val="24"/>
+          <w:szCs w:val="24"/>
+          <w:lang w:val="sv"/>
+        </w:rPr>
+        <w:t xml:space="preserve"> och ärver från klassen Rabatt. Rabattprocent beräknar hur stor rabatt man får i kronor. </w:t>
       </w:r>
     </w:p>
     <w:p>
@@ -888,6 +1251,7 @@
           <w:lang w:val="sv"/>
         </w:rPr>
       </w:pPr>
+      <w:proofErr w:type="spellStart"/>
       <w:r>
         <w:rPr>
           <w:rFonts w:ascii="Times New Roman" w:hAnsi="Times New Roman" w:cs="Times New Roman"/>
@@ -898,6 +1262,7 @@
         </w:rPr>
         <w:t>RabattTreForTva</w:t>
       </w:r>
+      <w:proofErr w:type="spellEnd"/>
     </w:p>
     <w:p>
       <w:pPr>
@@ -913,6 +1278,7 @@
           <w:lang w:val="sv"/>
         </w:rPr>
       </w:pPr>
+      <w:proofErr w:type="spellStart"/>
       <w:r>
         <w:rPr>
           <w:rFonts w:ascii="Times New Roman" w:hAnsi="Times New Roman" w:cs="Times New Roman"/>
@@ -920,7 +1286,37 @@
           <w:szCs w:val="24"/>
           <w:lang w:val="sv"/>
         </w:rPr>
-        <w:t xml:space="preserve">RabattTreForTva har metoden berakna(Produkt):pengar som tar emot en produkt och returnerar ett pengarobjekt med rabatten som värde. </w:t>
+        <w:t>RabattTreForTva</w:t>
+      </w:r>
+      <w:proofErr w:type="spellEnd"/>
+      <w:r>
+        <w:rPr>
+          <w:rFonts w:ascii="Times New Roman" w:hAnsi="Times New Roman" w:cs="Times New Roman"/>
+          <w:sz w:val="24"/>
+          <w:szCs w:val="24"/>
+          <w:lang w:val="sv"/>
+        </w:rPr>
+        <w:t xml:space="preserve"> har metoden </w:t>
+      </w:r>
+      <w:proofErr w:type="spellStart"/>
+      <w:r>
+        <w:rPr>
+          <w:rFonts w:ascii="Times New Roman" w:hAnsi="Times New Roman" w:cs="Times New Roman"/>
+          <w:sz w:val="24"/>
+          <w:szCs w:val="24"/>
+          <w:lang w:val="sv"/>
+        </w:rPr>
+        <w:t>berakna</w:t>
+      </w:r>
+      <w:proofErr w:type="spellEnd"/>
+      <w:r>
+        <w:rPr>
+          <w:rFonts w:ascii="Times New Roman" w:hAnsi="Times New Roman" w:cs="Times New Roman"/>
+          <w:sz w:val="24"/>
+          <w:szCs w:val="24"/>
+          <w:lang w:val="sv"/>
+        </w:rPr>
+        <w:t xml:space="preserve">(Produkt):pengar som tar emot en produkt och returnerar ett pengarobjekt med rabatten som värde. </w:t>
       </w:r>
     </w:p>
     <w:p>
@@ -992,8 +1388,6 @@
         <w:lastRenderedPageBreak/>
         <w:t>Slutgiltig design med beroenden</w:t>
       </w:r>
-      <w:bookmarkStart w:id="0" w:name="_GoBack"/>
-      <w:bookmarkEnd w:id="0"/>
     </w:p>
     <w:p>
       <w:pPr>
@@ -1007,6 +1401,7 @@
           <w:noProof/>
           <w:sz w:val="24"/>
           <w:szCs w:val="24"/>
+          <w:lang w:bidi="ar-SA"/>
         </w:rPr>
         <w:drawing>
           <wp:inline distT="0" distB="0" distL="0" distR="0" wp14:anchorId="6960C013" wp14:editId="3FB591B0">
@@ -1487,7 +1882,21 @@
         <w:rPr>
           <w:lang w:val="sv-SE"/>
         </w:rPr>
-        <w:t xml:space="preserve">Detta avsnitt och de tre föjande (till och med testmatrisen) ska finnas för samtliga delar ni tillämpat ekvivalensklassuppdelning på. </w:t>
+        <w:t xml:space="preserve">Detta avsnitt och de tre </w:t>
+      </w:r>
+      <w:proofErr w:type="spellStart"/>
+      <w:r>
+        <w:rPr>
+          <w:lang w:val="sv-SE"/>
+        </w:rPr>
+        <w:t>föjande</w:t>
+      </w:r>
+      <w:proofErr w:type="spellEnd"/>
+      <w:r>
+        <w:rPr>
+          <w:lang w:val="sv-SE"/>
+        </w:rPr>
+        <w:t xml:space="preserve"> (till och med testmatrisen) ska finnas för samtliga delar ni tillämpat ekvivalensklassuppdelning på. </w:t>
       </w:r>
     </w:p>
     <w:p>
@@ -1657,7 +2066,21 @@
         <w:rPr>
           <w:lang w:val="sv-SE"/>
         </w:rPr>
-        <w:t>Testfallen som ni fått fram från tillståndsmaskinen. Observera att vi inte vill ha någon kod här, utan bara en tydlig presentation av testfallen i någon lämplig tabellform. Det ska enkelt gå att mappa testfallen till tillståndsmaskinen.</w:t>
+        <w:t xml:space="preserve">Testfallen som ni fått fram från tillståndsmaskinen. Observera att vi inte vill ha någon kod här, utan bara en tydlig presentation av testfallen i någon lämplig tabellform. Det ska enkelt gå att </w:t>
+      </w:r>
+      <w:proofErr w:type="spellStart"/>
+      <w:r>
+        <w:rPr>
+          <w:lang w:val="sv-SE"/>
+        </w:rPr>
+        <w:t>mappa</w:t>
+      </w:r>
+      <w:proofErr w:type="spellEnd"/>
+      <w:r>
+        <w:rPr>
+          <w:lang w:val="sv-SE"/>
+        </w:rPr>
+        <w:t xml:space="preserve"> testfallen till tillståndsmaskinen.</w:t>
       </w:r>
     </w:p>
     <w:p>
@@ -1862,7 +2285,21 @@
         <w:rPr>
           <w:lang w:val="sv-SE"/>
         </w:rPr>
-        <w:t>När vi granskade använde vi oss utav denna checklista, vi använde dock inte alla punkter utav dem utan endast de som va relevanta för vårt projekt och omfång.</w:t>
+        <w:t xml:space="preserve">När vi granskade använde vi oss utav denna checklista, vi använde dock inte alla punkter utav dem utan endast de som </w:t>
+      </w:r>
+      <w:proofErr w:type="gramStart"/>
+      <w:r>
+        <w:rPr>
+          <w:lang w:val="sv-SE"/>
+        </w:rPr>
+        <w:t>va</w:t>
+      </w:r>
+      <w:proofErr w:type="gramEnd"/>
+      <w:r>
+        <w:rPr>
+          <w:lang w:val="sv-SE"/>
+        </w:rPr>
+        <w:t xml:space="preserve"> relevanta för vårt projekt och omfång.</w:t>
       </w:r>
       <w:r>
         <w:rPr>
@@ -2504,7 +2941,33 @@
               <w:rPr>
                 <w:lang w:val="sv-SE"/>
               </w:rPr>
-              <w:t>Teckningsgrad ej 100 %</w:t>
+              <w:t>T</w:t>
+            </w:r>
+            <w:r>
+              <w:rPr>
+                <w:lang w:val="sv-SE"/>
+              </w:rPr>
+              <w:t>ä</w:t>
+            </w:r>
+            <w:r>
+              <w:rPr>
+                <w:lang w:val="sv-SE"/>
+              </w:rPr>
+              <w:t xml:space="preserve">ckningsgrad </w:t>
+            </w:r>
+            <w:proofErr w:type="gramStart"/>
+            <w:r>
+              <w:rPr>
+                <w:lang w:val="sv-SE"/>
+              </w:rPr>
+              <w:t>ej</w:t>
+            </w:r>
+            <w:proofErr w:type="gramEnd"/>
+            <w:r>
+              <w:rPr>
+                <w:lang w:val="sv-SE"/>
+              </w:rPr>
+              <w:t xml:space="preserve"> 100 %</w:t>
             </w:r>
           </w:p>
         </w:tc>
@@ -2644,7 +3107,23 @@
           </w:tcPr>
           <w:p>
             <w:r>
-              <w:t>Ingen kontroll för out-of-bound errors</w:t>
+              <w:t xml:space="preserve">Ingen </w:t>
+            </w:r>
+            <w:proofErr w:type="spellStart"/>
+            <w:r>
+              <w:t>kontroll</w:t>
+            </w:r>
+            <w:proofErr w:type="spellEnd"/>
+            <w:r>
+              <w:t xml:space="preserve"> </w:t>
+            </w:r>
+            <w:proofErr w:type="spellStart"/>
+            <w:r>
+              <w:t>för</w:t>
+            </w:r>
+            <w:proofErr w:type="spellEnd"/>
+            <w:r>
+              <w:t xml:space="preserve"> out-of-bound errors</w:t>
             </w:r>
           </w:p>
         </w:tc>
@@ -3151,7 +3630,23 @@
           </w:tcPr>
           <w:p>
             <w:r>
-              <w:t xml:space="preserve">Dead store to rabatt in Kvitto.print() </w:t>
+              <w:t xml:space="preserve">Dead store to </w:t>
+            </w:r>
+            <w:proofErr w:type="spellStart"/>
+            <w:r>
+              <w:t>rabatt</w:t>
+            </w:r>
+            <w:proofErr w:type="spellEnd"/>
+            <w:r>
+              <w:t xml:space="preserve"> in </w:t>
+            </w:r>
+            <w:proofErr w:type="spellStart"/>
+            <w:r>
+              <w:t>Kvitto.print</w:t>
+            </w:r>
+            <w:proofErr w:type="spellEnd"/>
+            <w:r>
+              <w:t xml:space="preserve">() </w:t>
             </w:r>
           </w:p>
         </w:tc>
@@ -3217,7 +3712,23 @@
           </w:tcPr>
           <w:p>
             <w:r>
-              <w:t>Integral division result cast to double or float in RabattTreForTva.berakna(Produkt)</w:t>
+              <w:t xml:space="preserve">Integral division result cast to double or float in </w:t>
+            </w:r>
+            <w:proofErr w:type="spellStart"/>
+            <w:r>
+              <w:t>RabattTreForTva.berakna</w:t>
+            </w:r>
+            <w:proofErr w:type="spellEnd"/>
+            <w:r>
+              <w:t>(</w:t>
+            </w:r>
+            <w:proofErr w:type="spellStart"/>
+            <w:r>
+              <w:t>Produkt</w:t>
+            </w:r>
+            <w:proofErr w:type="spellEnd"/>
+            <w:r>
+              <w:t>)</w:t>
             </w:r>
           </w:p>
         </w:tc>
@@ -3231,12 +3742,14 @@
                 <w:lang w:val="sv-SE"/>
               </w:rPr>
             </w:pPr>
+            <w:proofErr w:type="spellStart"/>
             <w:r>
               <w:rPr>
                 <w:lang w:val="sv-SE"/>
               </w:rPr>
               <w:t>RabattTreForTva</w:t>
             </w:r>
+            <w:proofErr w:type="spellEnd"/>
           </w:p>
         </w:tc>
         <w:tc>
@@ -3282,8 +3795,13 @@
             <w:tcW w:w="4086" w:type="dxa"/>
           </w:tcPr>
           <w:p>
-            <w:r>
-              <w:t>Kvitto.getDate() may expose internal representation by returning datum</w:t>
+            <w:proofErr w:type="spellStart"/>
+            <w:r>
+              <w:t>Kvitto.getDate</w:t>
+            </w:r>
+            <w:proofErr w:type="spellEnd"/>
+            <w:r>
+              <w:t>() may expose internal representation by returning datum</w:t>
             </w:r>
           </w:p>
         </w:tc>
@@ -3348,8 +3866,13 @@
             <w:tcW w:w="4086" w:type="dxa"/>
           </w:tcPr>
           <w:p>
-            <w:r>
-              <w:t xml:space="preserve">Kvitto.print() concatenates strings using + in a loop </w:t>
+            <w:proofErr w:type="spellStart"/>
+            <w:r>
+              <w:t>Kvitto.print</w:t>
+            </w:r>
+            <w:proofErr w:type="spellEnd"/>
+            <w:r>
+              <w:t xml:space="preserve">() concatenates strings using + in a loop </w:t>
             </w:r>
           </w:p>
         </w:tc>
@@ -3415,7 +3938,15 @@
           </w:tcPr>
           <w:p>
             <w:r>
-              <w:t>The class name kundTest doesn't start with an upper case letter</w:t>
+              <w:t xml:space="preserve">The class name </w:t>
+            </w:r>
+            <w:proofErr w:type="spellStart"/>
+            <w:r>
+              <w:t>kundTest</w:t>
+            </w:r>
+            <w:proofErr w:type="spellEnd"/>
+            <w:r>
+              <w:t xml:space="preserve"> doesn't start with an upper case letter</w:t>
             </w:r>
           </w:p>
         </w:tc>
@@ -3429,12 +3960,14 @@
                 <w:lang w:val="sv-SE"/>
               </w:rPr>
             </w:pPr>
+            <w:proofErr w:type="spellStart"/>
             <w:r>
               <w:rPr>
                 <w:lang w:val="sv-SE"/>
               </w:rPr>
               <w:t>kundTest</w:t>
             </w:r>
+            <w:proofErr w:type="spellEnd"/>
           </w:p>
         </w:tc>
         <w:tc>
@@ -3481,7 +4014,15 @@
           </w:tcPr>
           <w:p>
             <w:r>
-              <w:t>The class name kvittoTest doesn't start with an upper case letter</w:t>
+              <w:t xml:space="preserve">The class name </w:t>
+            </w:r>
+            <w:proofErr w:type="spellStart"/>
+            <w:r>
+              <w:t>kvittoTest</w:t>
+            </w:r>
+            <w:proofErr w:type="spellEnd"/>
+            <w:r>
+              <w:t xml:space="preserve"> doesn't start with an upper case letter</w:t>
             </w:r>
           </w:p>
         </w:tc>
@@ -3495,12 +4036,14 @@
                 <w:lang w:val="sv-SE"/>
               </w:rPr>
             </w:pPr>
+            <w:proofErr w:type="spellStart"/>
             <w:r>
               <w:rPr>
                 <w:lang w:val="sv-SE"/>
               </w:rPr>
               <w:t>kvittoTest</w:t>
             </w:r>
+            <w:proofErr w:type="spellEnd"/>
           </w:p>
         </w:tc>
         <w:tc>
@@ -3547,7 +4090,15 @@
           </w:tcPr>
           <w:p>
             <w:r>
-              <w:t>The class name pengaTest doesn't start with an upper case letter</w:t>
+              <w:t xml:space="preserve">The class name </w:t>
+            </w:r>
+            <w:proofErr w:type="spellStart"/>
+            <w:r>
+              <w:t>pengaTest</w:t>
+            </w:r>
+            <w:proofErr w:type="spellEnd"/>
+            <w:r>
+              <w:t xml:space="preserve"> doesn't start with an upper case letter</w:t>
             </w:r>
           </w:p>
         </w:tc>
@@ -3561,12 +4112,14 @@
                 <w:lang w:val="sv-SE"/>
               </w:rPr>
             </w:pPr>
+            <w:proofErr w:type="spellStart"/>
             <w:r>
               <w:rPr>
                 <w:lang w:val="sv-SE"/>
               </w:rPr>
               <w:t>pengaTest</w:t>
             </w:r>
+            <w:proofErr w:type="spellEnd"/>
           </w:p>
         </w:tc>
         <w:tc>
@@ -3613,7 +4166,15 @@
           </w:tcPr>
           <w:p>
             <w:r>
-              <w:t>The class name produktTest doesn't start with an upper case letter</w:t>
+              <w:t xml:space="preserve">The class name </w:t>
+            </w:r>
+            <w:proofErr w:type="spellStart"/>
+            <w:r>
+              <w:t>produktTest</w:t>
+            </w:r>
+            <w:proofErr w:type="spellEnd"/>
+            <w:r>
+              <w:t xml:space="preserve"> doesn't start with an upper case letter</w:t>
             </w:r>
           </w:p>
         </w:tc>
@@ -3627,12 +4188,14 @@
                 <w:lang w:val="sv-SE"/>
               </w:rPr>
             </w:pPr>
+            <w:proofErr w:type="spellStart"/>
             <w:r>
               <w:rPr>
                 <w:lang w:val="sv-SE"/>
               </w:rPr>
               <w:t>produktTest</w:t>
             </w:r>
+            <w:proofErr w:type="spellEnd"/>
           </w:p>
         </w:tc>
         <w:tc>
@@ -3679,7 +4242,15 @@
           </w:tcPr>
           <w:p>
             <w:r>
-              <w:t>The class name rabattTest doesn't start with an upper case letter</w:t>
+              <w:t xml:space="preserve">The class name </w:t>
+            </w:r>
+            <w:proofErr w:type="spellStart"/>
+            <w:r>
+              <w:t>rabattTest</w:t>
+            </w:r>
+            <w:proofErr w:type="spellEnd"/>
+            <w:r>
+              <w:t xml:space="preserve"> doesn't start with an upper case letter</w:t>
             </w:r>
           </w:p>
         </w:tc>
@@ -3693,12 +4264,14 @@
                 <w:lang w:val="sv-SE"/>
               </w:rPr>
             </w:pPr>
+            <w:proofErr w:type="spellStart"/>
             <w:r>
               <w:rPr>
                 <w:lang w:val="sv-SE"/>
               </w:rPr>
               <w:t>rabattTest</w:t>
             </w:r>
+            <w:proofErr w:type="spellEnd"/>
           </w:p>
         </w:tc>
         <w:tc>
@@ -3746,7 +4319,15 @@
           </w:tcPr>
           <w:p>
             <w:r>
-              <w:t>The import org.junit.Before is never used</w:t>
+              <w:t xml:space="preserve">The import </w:t>
+            </w:r>
+            <w:proofErr w:type="spellStart"/>
+            <w:r>
+              <w:t>org.junit.Before</w:t>
+            </w:r>
+            <w:proofErr w:type="spellEnd"/>
+            <w:r>
+              <w:t xml:space="preserve"> is never used</w:t>
             </w:r>
           </w:p>
         </w:tc>
@@ -3760,12 +4341,14 @@
                 <w:lang w:val="sv-SE"/>
               </w:rPr>
             </w:pPr>
+            <w:proofErr w:type="spellStart"/>
             <w:r>
               <w:rPr>
                 <w:lang w:val="sv-SE"/>
               </w:rPr>
               <w:t>kundTest</w:t>
             </w:r>
+            <w:proofErr w:type="spellEnd"/>
           </w:p>
         </w:tc>
         <w:tc>
@@ -3794,6 +4377,476 @@
           <w:lang w:val="sv-SE"/>
         </w:rPr>
       </w:pPr>
+    </w:p>
+    <w:p>
+      <w:pPr>
+        <w:rPr>
+          <w:lang w:val="sv-SE"/>
+        </w:rPr>
+      </w:pPr>
+      <w:r>
+        <w:rPr>
+          <w:lang w:val="sv-SE"/>
+        </w:rPr>
+        <w:t>Initialt så hittade FindBugs inga fel, vi var då tvungna att skruva upp hur strikt verktyget skulle reagera. När vi satte den på max så kom dessa fel upp.</w:t>
+      </w:r>
+      <w:r>
+        <w:rPr>
+          <w:lang w:val="sv-SE"/>
+        </w:rPr>
+        <w:t xml:space="preserve"> </w:t>
+      </w:r>
+      <w:r>
+        <w:rPr>
+          <w:lang w:val="sv-SE"/>
+        </w:rPr>
+        <w:t>Som man tydligt kan se så finns det inte så jättemycket allvarliga fel som FindBugs hittade vid körningen.</w:t>
+      </w:r>
+      <w:r>
+        <w:rPr>
+          <w:lang w:val="sv-SE"/>
+        </w:rPr>
+        <w:t xml:space="preserve"> De som hittades var mest att namnkonventioner som var felaktiga samt lite annat som rör hur metoder kan skrivas effektivare. </w:t>
+      </w:r>
+      <w:r>
+        <w:rPr>
+          <w:lang w:val="sv-SE"/>
+        </w:rPr>
+        <w:t>Den hittade även en importsats som inte används.</w:t>
+      </w:r>
+    </w:p>
+    <w:p>
+      <w:pPr>
+        <w:rPr>
+          <w:b/>
+          <w:lang w:val="sv-SE"/>
+        </w:rPr>
+      </w:pPr>
+      <w:r>
+        <w:rPr>
+          <w:b/>
+          <w:lang w:val="sv-SE"/>
+        </w:rPr>
+        <w:t>Lösningstabell</w:t>
+      </w:r>
+    </w:p>
+    <w:tbl>
+      <w:tblPr>
+        <w:tblStyle w:val="Tabellrutnt"/>
+        <w:tblW w:w="0" w:type="auto"/>
+        <w:tblLook w:val="04A0" w:firstRow="1" w:lastRow="0" w:firstColumn="1" w:lastColumn="0" w:noHBand="0" w:noVBand="1"/>
+      </w:tblPr>
+      <w:tblGrid>
+        <w:gridCol w:w="3561"/>
+        <w:gridCol w:w="3561"/>
+        <w:gridCol w:w="3561"/>
+      </w:tblGrid>
+      <w:tr>
+        <w:tc>
+          <w:tcPr>
+            <w:tcW w:w="3561" w:type="dxa"/>
+          </w:tcPr>
+          <w:p>
+            <w:pPr>
+              <w:rPr>
+                <w:b/>
+                <w:lang w:val="sv-SE"/>
+              </w:rPr>
+            </w:pPr>
+            <w:r>
+              <w:rPr>
+                <w:b/>
+                <w:lang w:val="sv-SE"/>
+              </w:rPr>
+              <w:t>ID</w:t>
+            </w:r>
+          </w:p>
+        </w:tc>
+        <w:tc>
+          <w:tcPr>
+            <w:tcW w:w="3561" w:type="dxa"/>
+          </w:tcPr>
+          <w:p>
+            <w:pPr>
+              <w:rPr>
+                <w:b/>
+                <w:lang w:val="sv-SE"/>
+              </w:rPr>
+            </w:pPr>
+            <w:r>
+              <w:rPr>
+                <w:b/>
+                <w:lang w:val="sv-SE"/>
+              </w:rPr>
+              <w:t>Lösning</w:t>
+            </w:r>
+          </w:p>
+        </w:tc>
+        <w:tc>
+          <w:tcPr>
+            <w:tcW w:w="3561" w:type="dxa"/>
+          </w:tcPr>
+          <w:p>
+            <w:pPr>
+              <w:rPr>
+                <w:b/>
+                <w:lang w:val="sv-SE"/>
+              </w:rPr>
+            </w:pPr>
+            <w:r>
+              <w:rPr>
+                <w:b/>
+                <w:lang w:val="sv-SE"/>
+              </w:rPr>
+              <w:t>FelId</w:t>
+            </w:r>
+          </w:p>
+        </w:tc>
+      </w:tr>
+      <w:tr>
+        <w:tc>
+          <w:tcPr>
+            <w:tcW w:w="3561" w:type="dxa"/>
+          </w:tcPr>
+          <w:p>
+            <w:pPr>
+              <w:rPr>
+                <w:b/>
+                <w:lang w:val="sv-SE"/>
+              </w:rPr>
+            </w:pPr>
+            <w:r>
+              <w:rPr>
+                <w:lang w:val="sv-SE"/>
+              </w:rPr>
+              <w:t>L1</w:t>
+            </w:r>
+          </w:p>
+        </w:tc>
+        <w:tc>
+          <w:tcPr>
+            <w:tcW w:w="3561" w:type="dxa"/>
+          </w:tcPr>
+          <w:p>
+            <w:pPr>
+              <w:rPr>
+                <w:b/>
+                <w:lang w:val="sv-SE"/>
+              </w:rPr>
+            </w:pPr>
+            <w:r>
+              <w:rPr>
+                <w:lang w:val="sv-SE"/>
+              </w:rPr>
+              <w:t>Omvandlade</w:t>
+            </w:r>
+            <w:r>
+              <w:rPr>
+                <w:lang w:val="sv-SE"/>
+              </w:rPr>
+              <w:t xml:space="preserve"> parametern som tidigare var </w:t>
+            </w:r>
+            <w:proofErr w:type="spellStart"/>
+            <w:r>
+              <w:rPr>
+                <w:lang w:val="sv-SE"/>
+              </w:rPr>
+              <w:t>integer</w:t>
+            </w:r>
+            <w:proofErr w:type="spellEnd"/>
+            <w:r>
+              <w:rPr>
+                <w:lang w:val="sv-SE"/>
+              </w:rPr>
+              <w:t xml:space="preserve"> till en double</w:t>
+            </w:r>
+          </w:p>
+        </w:tc>
+        <w:tc>
+          <w:tcPr>
+            <w:tcW w:w="3561" w:type="dxa"/>
+          </w:tcPr>
+          <w:p>
+            <w:pPr>
+              <w:rPr>
+                <w:b/>
+                <w:lang w:val="sv-SE"/>
+              </w:rPr>
+            </w:pPr>
+            <w:r>
+              <w:rPr>
+                <w:lang w:val="sv-SE"/>
+              </w:rPr>
+              <w:t>F2</w:t>
+            </w:r>
+          </w:p>
+        </w:tc>
+      </w:tr>
+      <w:tr>
+        <w:tc>
+          <w:tcPr>
+            <w:tcW w:w="3561" w:type="dxa"/>
+          </w:tcPr>
+          <w:p>
+            <w:pPr>
+              <w:rPr>
+                <w:b/>
+                <w:lang w:val="sv-SE"/>
+              </w:rPr>
+            </w:pPr>
+            <w:r>
+              <w:rPr>
+                <w:lang w:val="sv-SE"/>
+              </w:rPr>
+              <w:t>L2</w:t>
+            </w:r>
+          </w:p>
+        </w:tc>
+        <w:tc>
+          <w:tcPr>
+            <w:tcW w:w="3561" w:type="dxa"/>
+          </w:tcPr>
+          <w:p>
+            <w:pPr>
+              <w:rPr>
+                <w:b/>
+                <w:lang w:val="sv-SE"/>
+              </w:rPr>
+            </w:pPr>
+            <w:r>
+              <w:rPr>
+                <w:lang w:val="sv-SE"/>
+              </w:rPr>
+              <w:t>Ändrade så att datum returnerade en klon av sig själv istället för att exponera sitt eget värde.</w:t>
+            </w:r>
+          </w:p>
+        </w:tc>
+        <w:tc>
+          <w:tcPr>
+            <w:tcW w:w="3561" w:type="dxa"/>
+          </w:tcPr>
+          <w:p>
+            <w:pPr>
+              <w:rPr>
+                <w:b/>
+                <w:lang w:val="sv-SE"/>
+              </w:rPr>
+            </w:pPr>
+            <w:r>
+              <w:rPr>
+                <w:lang w:val="sv-SE"/>
+              </w:rPr>
+              <w:t>F3</w:t>
+            </w:r>
+          </w:p>
+        </w:tc>
+      </w:tr>
+      <w:tr>
+        <w:tc>
+          <w:tcPr>
+            <w:tcW w:w="3561" w:type="dxa"/>
+          </w:tcPr>
+          <w:p>
+            <w:pPr>
+              <w:rPr>
+                <w:b/>
+                <w:lang w:val="sv-SE"/>
+              </w:rPr>
+            </w:pPr>
+            <w:r>
+              <w:rPr>
+                <w:lang w:val="sv-SE"/>
+              </w:rPr>
+              <w:t>L3</w:t>
+            </w:r>
+          </w:p>
+        </w:tc>
+        <w:tc>
+          <w:tcPr>
+            <w:tcW w:w="3561" w:type="dxa"/>
+          </w:tcPr>
+          <w:p>
+            <w:pPr>
+              <w:rPr>
+                <w:lang w:val="sv-SE"/>
+              </w:rPr>
+            </w:pPr>
+            <w:r>
+              <w:rPr>
+                <w:lang w:val="sv-SE"/>
+              </w:rPr>
+              <w:t>Ändrade konkatenerandet till en stringbuilder istället</w:t>
+            </w:r>
+          </w:p>
+        </w:tc>
+        <w:tc>
+          <w:tcPr>
+            <w:tcW w:w="3561" w:type="dxa"/>
+          </w:tcPr>
+          <w:p>
+            <w:pPr>
+              <w:rPr>
+                <w:b/>
+                <w:lang w:val="sv-SE"/>
+              </w:rPr>
+            </w:pPr>
+            <w:r>
+              <w:rPr>
+                <w:lang w:val="sv-SE"/>
+              </w:rPr>
+              <w:t>F4</w:t>
+            </w:r>
+          </w:p>
+        </w:tc>
+      </w:tr>
+      <w:tr>
+        <w:tc>
+          <w:tcPr>
+            <w:tcW w:w="3561" w:type="dxa"/>
+          </w:tcPr>
+          <w:p>
+            <w:pPr>
+              <w:rPr>
+                <w:b/>
+                <w:lang w:val="sv-SE"/>
+              </w:rPr>
+            </w:pPr>
+            <w:r>
+              <w:rPr>
+                <w:lang w:val="sv-SE"/>
+              </w:rPr>
+              <w:t>L4</w:t>
+            </w:r>
+          </w:p>
+        </w:tc>
+        <w:tc>
+          <w:tcPr>
+            <w:tcW w:w="3561" w:type="dxa"/>
+          </w:tcPr>
+          <w:p>
+            <w:pPr>
+              <w:rPr>
+                <w:b/>
+                <w:lang w:val="sv-SE"/>
+              </w:rPr>
+            </w:pPr>
+            <w:r>
+              <w:rPr>
+                <w:lang w:val="sv-SE"/>
+              </w:rPr>
+              <w:t>Ändra klassnamn till korrekt formatering ”Klassnamn”</w:t>
+            </w:r>
+          </w:p>
+        </w:tc>
+        <w:tc>
+          <w:tcPr>
+            <w:tcW w:w="3561" w:type="dxa"/>
+          </w:tcPr>
+          <w:p>
+            <w:pPr>
+              <w:rPr>
+                <w:b/>
+                <w:lang w:val="sv-SE"/>
+              </w:rPr>
+            </w:pPr>
+            <w:r>
+              <w:rPr>
+                <w:lang w:val="sv-SE"/>
+              </w:rPr>
+              <w:t>F5,F6,F7,F8,F9</w:t>
+            </w:r>
+          </w:p>
+        </w:tc>
+      </w:tr>
+      <w:tr>
+        <w:tc>
+          <w:tcPr>
+            <w:tcW w:w="3561" w:type="dxa"/>
+          </w:tcPr>
+          <w:p>
+            <w:pPr>
+              <w:rPr>
+                <w:b/>
+                <w:lang w:val="sv-SE"/>
+              </w:rPr>
+            </w:pPr>
+            <w:r>
+              <w:rPr>
+                <w:lang w:val="sv-SE"/>
+              </w:rPr>
+              <w:t>L5</w:t>
+            </w:r>
+          </w:p>
+        </w:tc>
+        <w:tc>
+          <w:tcPr>
+            <w:tcW w:w="3561" w:type="dxa"/>
+          </w:tcPr>
+          <w:p>
+            <w:pPr>
+              <w:rPr>
+                <w:b/>
+                <w:lang w:val="sv-SE"/>
+              </w:rPr>
+            </w:pPr>
+            <w:r>
+              <w:rPr>
+                <w:lang w:val="sv-SE"/>
+              </w:rPr>
+              <w:t xml:space="preserve">Ta bort import som </w:t>
+            </w:r>
+            <w:r>
+              <w:rPr>
+                <w:lang w:val="sv-SE"/>
+              </w:rPr>
+              <w:t>aldrig</w:t>
+            </w:r>
+            <w:r>
+              <w:rPr>
+                <w:lang w:val="sv-SE"/>
+              </w:rPr>
+              <w:t xml:space="preserve"> används</w:t>
+            </w:r>
+          </w:p>
+        </w:tc>
+        <w:tc>
+          <w:tcPr>
+            <w:tcW w:w="3561" w:type="dxa"/>
+          </w:tcPr>
+          <w:p>
+            <w:pPr>
+              <w:rPr>
+                <w:b/>
+                <w:lang w:val="sv-SE"/>
+              </w:rPr>
+            </w:pPr>
+            <w:r>
+              <w:rPr>
+                <w:lang w:val="sv-SE"/>
+              </w:rPr>
+              <w:t>F10</w:t>
+            </w:r>
+          </w:p>
+        </w:tc>
+      </w:tr>
+    </w:tbl>
+    <w:p>
+      <w:pPr>
+        <w:rPr>
+          <w:b/>
+          <w:lang w:val="sv-SE"/>
+        </w:rPr>
+      </w:pPr>
+    </w:p>
+    <w:p>
+      <w:pPr>
+        <w:rPr>
+          <w:b/>
+          <w:lang w:val="sv-SE"/>
+        </w:rPr>
+      </w:pPr>
+      <w:bookmarkStart w:id="0" w:name="_GoBack"/>
+      <w:bookmarkEnd w:id="0"/>
     </w:p>
     <w:p>
       <w:pPr>
@@ -3899,59 +4952,151 @@
         <w:rPr>
           <w:lang w:val="sv-SE"/>
         </w:rPr>
-        <w:t>Representerar mängden par metoder som inte är kopplade på något sätt i en klass. Hög LCOM tyder på att man bör refaktorera då man har många metoder i klasser som inte är relaterade. Våra klasser visar relativt låg, genomsnitt cirka 0,4. Detta medelvärde höjs något eftersom att testklasser räknas med och de har lägre sammankoppling. Eftersom vi har lågt LCOM värde tyder det på att metrics inte kan se något tydligt fall där vi antagligen behöver refaktorera.</w:t>
-      </w:r>
-    </w:p>
-    <w:p>
-      <w:pPr>
-        <w:rPr>
-          <w:lang w:val="sv-SE"/>
-        </w:rPr>
-      </w:pPr>
-      <w:r>
-        <w:rPr>
-          <w:lang w:val="sv-SE"/>
-        </w:rPr>
-        <w:t>Nested Block Depth:</w:t>
-      </w:r>
-    </w:p>
-    <w:p>
-      <w:pPr>
-        <w:rPr>
-          <w:lang w:val="sv-SE"/>
-        </w:rPr>
-      </w:pPr>
-      <w:r>
-        <w:rPr>
-          <w:lang w:val="sv-SE"/>
-        </w:rPr>
-        <w:t>Visar metoder och konstruktorer och räknar hur många kapslade block dessa har. Om en metod har väldigt många kapslade block kan den bli väldigt svår att förstå. Vårt genomsnitt är på 1,077 och maxvärdet är 3. Det är alltså antagligen inget problem med för många kapslade metoder då det inte borde utgöra något problem med att förstå koden.</w:t>
-      </w:r>
-    </w:p>
-    <w:p>
-      <w:pPr>
-        <w:rPr>
-          <w:lang w:val="sv-SE"/>
-        </w:rPr>
-      </w:pPr>
-      <w:r>
-        <w:rPr>
-          <w:lang w:val="sv-SE"/>
-        </w:rPr>
-        <w:t>McCabe Cyclomatic Complexity:</w:t>
-      </w:r>
-    </w:p>
-    <w:p>
-      <w:pPr>
-        <w:rPr>
-          <w:lang w:val="sv-SE"/>
-        </w:rPr>
-      </w:pPr>
-      <w:r>
-        <w:rPr>
-          <w:lang w:val="sv-SE"/>
-        </w:rPr>
-        <w:t>Visar på komplexiteten av programmet genom att mäta mängden oberoende vägar genom koden. Rekommendationen är att generellt sett hålla sig under ett värde på 10 i alla moduler och försöka dela upp dessa om värdet blir för högt. Vårt medelvärde 1,132 och maxvärdet är 7. Medelvärdet tyder på att programmet är ganska simpelt och inte har så många olika vägar genom koden. Maxvärdet är relativt högt men det kommer enbart från en metod: print. Denna har fler "if"-satser för utskrift vilket gör att värdet höjer sig något. Värdet är dock fortfarande under 10.  Metrics visar alltså inga metoder som antagligen behöver brytas upp på grund av för hög komplexitet, vilket inte är förvånande i ett så litet program.</w:t>
+        <w:t xml:space="preserve">Representerar mängden par metoder som inte är kopplade på något sätt i en klass. Hög LCOM tyder på att man bör refaktorera då man har många metoder i klasser som inte är relaterade. Våra klasser visar relativt låg, genomsnitt cirka 0,4. Detta medelvärde höjs något eftersom att testklasser räknas med och de har lägre sammankoppling. Eftersom vi har lågt LCOM värde tyder det på att </w:t>
+      </w:r>
+      <w:proofErr w:type="spellStart"/>
+      <w:r>
+        <w:rPr>
+          <w:lang w:val="sv-SE"/>
+        </w:rPr>
+        <w:t>metrics</w:t>
+      </w:r>
+      <w:proofErr w:type="spellEnd"/>
+      <w:r>
+        <w:rPr>
+          <w:lang w:val="sv-SE"/>
+        </w:rPr>
+        <w:t xml:space="preserve"> inte kan se något tydligt fall där vi antagligen behöver refaktorera.</w:t>
+      </w:r>
+    </w:p>
+    <w:p>
+      <w:pPr>
+        <w:rPr>
+          <w:lang w:val="sv-SE"/>
+        </w:rPr>
+      </w:pPr>
+      <w:proofErr w:type="spellStart"/>
+      <w:r>
+        <w:rPr>
+          <w:lang w:val="sv-SE"/>
+        </w:rPr>
+        <w:t>Nested</w:t>
+      </w:r>
+      <w:proofErr w:type="spellEnd"/>
+      <w:r>
+        <w:rPr>
+          <w:lang w:val="sv-SE"/>
+        </w:rPr>
+        <w:t xml:space="preserve"> Block </w:t>
+      </w:r>
+      <w:proofErr w:type="spellStart"/>
+      <w:r>
+        <w:rPr>
+          <w:lang w:val="sv-SE"/>
+        </w:rPr>
+        <w:t>Depth</w:t>
+      </w:r>
+      <w:proofErr w:type="spellEnd"/>
+      <w:r>
+        <w:rPr>
+          <w:lang w:val="sv-SE"/>
+        </w:rPr>
+        <w:t>:</w:t>
+      </w:r>
+    </w:p>
+    <w:p>
+      <w:pPr>
+        <w:rPr>
+          <w:lang w:val="sv-SE"/>
+        </w:rPr>
+      </w:pPr>
+      <w:r>
+        <w:rPr>
+          <w:lang w:val="sv-SE"/>
+        </w:rPr>
+        <w:t xml:space="preserve">Visar metoder och </w:t>
+      </w:r>
+      <w:proofErr w:type="spellStart"/>
+      <w:r>
+        <w:rPr>
+          <w:lang w:val="sv-SE"/>
+        </w:rPr>
+        <w:t>konstruktorer</w:t>
+      </w:r>
+      <w:proofErr w:type="spellEnd"/>
+      <w:r>
+        <w:rPr>
+          <w:lang w:val="sv-SE"/>
+        </w:rPr>
+        <w:t xml:space="preserve"> och räknar hur många kapslade block dessa har. Om en metod har väldigt många kapslade block kan den bli väldigt svår att förstå. Vårt genomsnitt är på 1,077 och maxvärdet är 3. Det är alltså antagligen inget problem med för många kapslade metoder då det inte borde utgöra något problem med att förstå koden.</w:t>
+      </w:r>
+    </w:p>
+    <w:p>
+      <w:pPr>
+        <w:rPr>
+          <w:lang w:val="sv-SE"/>
+        </w:rPr>
+      </w:pPr>
+      <w:r>
+        <w:rPr>
+          <w:lang w:val="sv-SE"/>
+        </w:rPr>
+        <w:t xml:space="preserve">McCabe </w:t>
+      </w:r>
+      <w:proofErr w:type="spellStart"/>
+      <w:r>
+        <w:rPr>
+          <w:lang w:val="sv-SE"/>
+        </w:rPr>
+        <w:t>Cyclomatic</w:t>
+      </w:r>
+      <w:proofErr w:type="spellEnd"/>
+      <w:r>
+        <w:rPr>
+          <w:lang w:val="sv-SE"/>
+        </w:rPr>
+        <w:t xml:space="preserve"> </w:t>
+      </w:r>
+      <w:proofErr w:type="spellStart"/>
+      <w:r>
+        <w:rPr>
+          <w:lang w:val="sv-SE"/>
+        </w:rPr>
+        <w:t>Complexity</w:t>
+      </w:r>
+      <w:proofErr w:type="spellEnd"/>
+      <w:r>
+        <w:rPr>
+          <w:lang w:val="sv-SE"/>
+        </w:rPr>
+        <w:t>:</w:t>
+      </w:r>
+    </w:p>
+    <w:p>
+      <w:pPr>
+        <w:rPr>
+          <w:lang w:val="sv-SE"/>
+        </w:rPr>
+      </w:pPr>
+      <w:r>
+        <w:rPr>
+          <w:lang w:val="sv-SE"/>
+        </w:rPr>
+        <w:t>Visar på komplexiteten av programmet genom att mäta mängden oberoende vägar genom koden. Rekommendationen är att generellt sett hålla sig under ett värde på 10 i alla moduler och försöka dela upp dessa om värdet blir för högt. Vårt medelvärde 1,132 och maxvärdet är 7. Medelvärdet tyder på att programmet är ganska simpelt och inte har så många olika vägar genom koden. Maxvärdet är relativt högt men det kommer enbart från en metod: print. Denna har fler "</w:t>
+      </w:r>
+      <w:proofErr w:type="spellStart"/>
+      <w:r>
+        <w:rPr>
+          <w:lang w:val="sv-SE"/>
+        </w:rPr>
+        <w:t>if</w:t>
+      </w:r>
+      <w:proofErr w:type="spellEnd"/>
+      <w:r>
+        <w:rPr>
+          <w:lang w:val="sv-SE"/>
+        </w:rPr>
+        <w:t>"-satser för utskrift vilket gör att värdet höjer sig något. Värdet är dock fortfarande under 10.  Metrics visar alltså inga metoder som antagligen behöver brytas upp på grund av för hög komplexitet, vilket inte är förvånande i ett så litet program.</w:t>
       </w:r>
     </w:p>
     <w:p>
@@ -4048,7 +5193,21 @@
         <w:rPr>
           <w:lang w:val="sv-SE"/>
         </w:rPr>
-        <w:t>En kort presentation av hur ni gått tillväga för att testa koden med en profiler och vilka resultat ni fick fram.</w:t>
+        <w:t xml:space="preserve">En kort presentation av hur ni gått tillväga för att testa koden med </w:t>
+      </w:r>
+      <w:proofErr w:type="gramStart"/>
+      <w:r>
+        <w:rPr>
+          <w:lang w:val="sv-SE"/>
+        </w:rPr>
+        <w:t>en profiler</w:t>
+      </w:r>
+      <w:proofErr w:type="gramEnd"/>
+      <w:r>
+        <w:rPr>
+          <w:lang w:val="sv-SE"/>
+        </w:rPr>
+        <w:t xml:space="preserve"> och vilka resultat ni fick fram.</w:t>
       </w:r>
     </w:p>
     <w:p>
@@ -4402,7 +5561,7 @@
           <w:rPr>
             <w:noProof/>
           </w:rPr>
-          <w:t>6</w:t>
+          <w:t>22</w:t>
         </w:r>
         <w:r>
           <w:rPr>

</xml_diff>

<commit_message>
Kommenterat alla testfall samt uppdaterat Rapport.docx
</commit_message>
<xml_diff>
--- a/Rapport.docx
+++ b/Rapport.docx
@@ -3494,20 +3494,16 @@
     <w:p>
       <w:pPr>
         <w:rPr>
-          <w:lang w:val="sv-SE"/>
-        </w:rPr>
-      </w:pPr>
-      <w:r>
-        <w:rPr>
-          <w:lang w:val="sv-SE"/>
-        </w:rPr>
-        <w:t xml:space="preserve">En presentation av de problem som hittats med hjälp av verktyg för statisk analys och en diskussion av dem enligt anvisningarna. Det räcker alltså inte med att bara lista problemen, ni måste förhålla er till dem också. </w:t>
-      </w:r>
-      <w:r>
-        <w:rPr>
-          <w:lang w:val="sv-SE"/>
-        </w:rPr>
-        <w:t>Tänk också på att ni ska göra detta både på koden som den såg ut före granskningen och på koden efter att ni rättat det som kommit fram under granskningen.</w:t>
+          <w:b/>
+          <w:lang w:val="sv-SE"/>
+        </w:rPr>
+      </w:pPr>
+      <w:r>
+        <w:rPr>
+          <w:b/>
+          <w:lang w:val="sv-SE"/>
+        </w:rPr>
+        <w:t>Feltabell</w:t>
       </w:r>
     </w:p>
     <w:tbl>
@@ -3620,7 +3616,13 @@
               <w:rPr>
                 <w:lang w:val="sv-SE"/>
               </w:rPr>
-              <w:t>F1</w:t>
+              <w:t>F</w:t>
+            </w:r>
+            <w:r>
+              <w:rPr>
+                <w:lang w:val="sv-SE"/>
+              </w:rPr>
+              <w:t>1</w:t>
             </w:r>
           </w:p>
         </w:tc>
@@ -3630,23 +3632,23 @@
           </w:tcPr>
           <w:p>
             <w:r>
-              <w:t xml:space="preserve">Dead store to </w:t>
+              <w:t xml:space="preserve">Integral division result cast to double or float in </w:t>
             </w:r>
             <w:proofErr w:type="spellStart"/>
             <w:r>
-              <w:t>rabatt</w:t>
+              <w:t>RabattTreForTva.berakna</w:t>
             </w:r>
             <w:proofErr w:type="spellEnd"/>
             <w:r>
-              <w:t xml:space="preserve"> in </w:t>
+              <w:t>(</w:t>
             </w:r>
             <w:proofErr w:type="spellStart"/>
             <w:r>
-              <w:t>Kvitto.print</w:t>
+              <w:t>Produkt</w:t>
             </w:r>
             <w:proofErr w:type="spellEnd"/>
             <w:r>
-              <w:t xml:space="preserve">() </w:t>
+              <w:t>)</w:t>
             </w:r>
           </w:p>
         </w:tc>
@@ -3660,12 +3662,14 @@
                 <w:lang w:val="sv-SE"/>
               </w:rPr>
             </w:pPr>
-            <w:r>
-              <w:rPr>
-                <w:lang w:val="sv-SE"/>
-              </w:rPr>
-              <w:t>Kvitto</w:t>
-            </w:r>
+            <w:proofErr w:type="spellStart"/>
+            <w:r>
+              <w:rPr>
+                <w:lang w:val="sv-SE"/>
+              </w:rPr>
+              <w:t>RabattTreForTva</w:t>
+            </w:r>
+            <w:proofErr w:type="spellEnd"/>
           </w:p>
         </w:tc>
         <w:tc>
@@ -3702,7 +3706,13 @@
               <w:rPr>
                 <w:lang w:val="sv-SE"/>
               </w:rPr>
-              <w:t>F2</w:t>
+              <w:t>F</w:t>
+            </w:r>
+            <w:r>
+              <w:rPr>
+                <w:lang w:val="sv-SE"/>
+              </w:rPr>
+              <w:t>2</w:t>
             </w:r>
           </w:p>
         </w:tc>
@@ -3711,24 +3721,13 @@
             <w:tcW w:w="4086" w:type="dxa"/>
           </w:tcPr>
           <w:p>
-            <w:r>
-              <w:t xml:space="preserve">Integral division result cast to double or float in </w:t>
-            </w:r>
             <w:proofErr w:type="spellStart"/>
             <w:r>
-              <w:t>RabattTreForTva.berakna</w:t>
+              <w:t>Kvitto.getDate</w:t>
             </w:r>
             <w:proofErr w:type="spellEnd"/>
             <w:r>
-              <w:t>(</w:t>
-            </w:r>
-            <w:proofErr w:type="spellStart"/>
-            <w:r>
-              <w:t>Produkt</w:t>
-            </w:r>
-            <w:proofErr w:type="spellEnd"/>
-            <w:r>
-              <w:t>)</w:t>
+              <w:t>() may expose internal representation by returning datum</w:t>
             </w:r>
           </w:p>
         </w:tc>
@@ -3742,14 +3741,12 @@
                 <w:lang w:val="sv-SE"/>
               </w:rPr>
             </w:pPr>
-            <w:proofErr w:type="spellStart"/>
-            <w:r>
-              <w:rPr>
-                <w:lang w:val="sv-SE"/>
-              </w:rPr>
-              <w:t>RabattTreForTva</w:t>
-            </w:r>
-            <w:proofErr w:type="spellEnd"/>
+            <w:r>
+              <w:rPr>
+                <w:lang w:val="sv-SE"/>
+              </w:rPr>
+              <w:t>Kvitto</w:t>
+            </w:r>
           </w:p>
         </w:tc>
         <w:tc>
@@ -3766,7 +3763,7 @@
               <w:rPr>
                 <w:lang w:val="sv-SE"/>
               </w:rPr>
-              <w:t>2</w:t>
+              <w:t>1</w:t>
             </w:r>
           </w:p>
         </w:tc>
@@ -3786,7 +3783,13 @@
               <w:rPr>
                 <w:lang w:val="sv-SE"/>
               </w:rPr>
-              <w:t>F3</w:t>
+              <w:t>F</w:t>
+            </w:r>
+            <w:r>
+              <w:rPr>
+                <w:lang w:val="sv-SE"/>
+              </w:rPr>
+              <w:t>3</w:t>
             </w:r>
           </w:p>
         </w:tc>
@@ -3797,11 +3800,16 @@
           <w:p>
             <w:proofErr w:type="spellStart"/>
             <w:r>
-              <w:t>Kvitto.getDate</w:t>
+              <w:t>Kvitto.print</w:t>
             </w:r>
             <w:proofErr w:type="spellEnd"/>
             <w:r>
-              <w:t>() may expose internal representation by returning datum</w:t>
+              <w:t>() co</w:t>
+            </w:r>
+            <w:bookmarkStart w:id="0" w:name="_GoBack"/>
+            <w:bookmarkEnd w:id="0"/>
+            <w:r>
+              <w:t xml:space="preserve">ncatenates strings using + in a loop </w:t>
             </w:r>
           </w:p>
         </w:tc>
@@ -3857,7 +3865,13 @@
               <w:rPr>
                 <w:lang w:val="sv-SE"/>
               </w:rPr>
-              <w:t>F4</w:t>
+              <w:t>F</w:t>
+            </w:r>
+            <w:r>
+              <w:rPr>
+                <w:lang w:val="sv-SE"/>
+              </w:rPr>
+              <w:t>4</w:t>
             </w:r>
           </w:p>
         </w:tc>
@@ -3866,13 +3880,16 @@
             <w:tcW w:w="4086" w:type="dxa"/>
           </w:tcPr>
           <w:p>
+            <w:r>
+              <w:t xml:space="preserve">The class name </w:t>
+            </w:r>
             <w:proofErr w:type="spellStart"/>
             <w:r>
-              <w:t>Kvitto.print</w:t>
+              <w:t>kundTest</w:t>
             </w:r>
             <w:proofErr w:type="spellEnd"/>
             <w:r>
-              <w:t xml:space="preserve">() concatenates strings using + in a loop </w:t>
+              <w:t xml:space="preserve"> doesn't start with an upper case letter</w:t>
             </w:r>
           </w:p>
         </w:tc>
@@ -3886,12 +3903,14 @@
                 <w:lang w:val="sv-SE"/>
               </w:rPr>
             </w:pPr>
-            <w:r>
-              <w:rPr>
-                <w:lang w:val="sv-SE"/>
-              </w:rPr>
-              <w:t>Kvitto</w:t>
-            </w:r>
+            <w:proofErr w:type="spellStart"/>
+            <w:r>
+              <w:rPr>
+                <w:lang w:val="sv-SE"/>
+              </w:rPr>
+              <w:t>kundTest</w:t>
+            </w:r>
+            <w:proofErr w:type="spellEnd"/>
           </w:p>
         </w:tc>
         <w:tc>
@@ -3928,7 +3947,13 @@
               <w:rPr>
                 <w:lang w:val="sv-SE"/>
               </w:rPr>
-              <w:t>F5</w:t>
+              <w:t>F</w:t>
+            </w:r>
+            <w:r>
+              <w:rPr>
+                <w:lang w:val="sv-SE"/>
+              </w:rPr>
+              <w:t>5</w:t>
             </w:r>
           </w:p>
         </w:tc>
@@ -3942,7 +3967,7 @@
             </w:r>
             <w:proofErr w:type="spellStart"/>
             <w:r>
-              <w:t>kundTest</w:t>
+              <w:t>kvittoTest</w:t>
             </w:r>
             <w:proofErr w:type="spellEnd"/>
             <w:r>
@@ -3965,7 +3990,7 @@
               <w:rPr>
                 <w:lang w:val="sv-SE"/>
               </w:rPr>
-              <w:t>kundTest</w:t>
+              <w:t>kvittoTest</w:t>
             </w:r>
             <w:proofErr w:type="spellEnd"/>
           </w:p>
@@ -4004,7 +4029,13 @@
               <w:rPr>
                 <w:lang w:val="sv-SE"/>
               </w:rPr>
-              <w:t>F6</w:t>
+              <w:t>F</w:t>
+            </w:r>
+            <w:r>
+              <w:rPr>
+                <w:lang w:val="sv-SE"/>
+              </w:rPr>
+              <w:t>6</w:t>
             </w:r>
           </w:p>
         </w:tc>
@@ -4018,7 +4049,7 @@
             </w:r>
             <w:proofErr w:type="spellStart"/>
             <w:r>
-              <w:t>kvittoTest</w:t>
+              <w:t>pengaTest</w:t>
             </w:r>
             <w:proofErr w:type="spellEnd"/>
             <w:r>
@@ -4041,7 +4072,7 @@
               <w:rPr>
                 <w:lang w:val="sv-SE"/>
               </w:rPr>
-              <w:t>kvittoTest</w:t>
+              <w:t>pengaTest</w:t>
             </w:r>
             <w:proofErr w:type="spellEnd"/>
           </w:p>
@@ -4080,7 +4111,13 @@
               <w:rPr>
                 <w:lang w:val="sv-SE"/>
               </w:rPr>
-              <w:t>F7</w:t>
+              <w:t>F</w:t>
+            </w:r>
+            <w:r>
+              <w:rPr>
+                <w:lang w:val="sv-SE"/>
+              </w:rPr>
+              <w:t>7</w:t>
             </w:r>
           </w:p>
         </w:tc>
@@ -4094,7 +4131,7 @@
             </w:r>
             <w:proofErr w:type="spellStart"/>
             <w:r>
-              <w:t>pengaTest</w:t>
+              <w:t>produktTest</w:t>
             </w:r>
             <w:proofErr w:type="spellEnd"/>
             <w:r>
@@ -4117,7 +4154,7 @@
               <w:rPr>
                 <w:lang w:val="sv-SE"/>
               </w:rPr>
-              <w:t>pengaTest</w:t>
+              <w:t>produktTest</w:t>
             </w:r>
             <w:proofErr w:type="spellEnd"/>
           </w:p>
@@ -4156,7 +4193,13 @@
               <w:rPr>
                 <w:lang w:val="sv-SE"/>
               </w:rPr>
-              <w:t>F8</w:t>
+              <w:t>F</w:t>
+            </w:r>
+            <w:r>
+              <w:rPr>
+                <w:lang w:val="sv-SE"/>
+              </w:rPr>
+              <w:t>8</w:t>
             </w:r>
           </w:p>
         </w:tc>
@@ -4170,7 +4213,7 @@
             </w:r>
             <w:proofErr w:type="spellStart"/>
             <w:r>
-              <w:t>produktTest</w:t>
+              <w:t>rabattTest</w:t>
             </w:r>
             <w:proofErr w:type="spellEnd"/>
             <w:r>
@@ -4193,7 +4236,7 @@
               <w:rPr>
                 <w:lang w:val="sv-SE"/>
               </w:rPr>
-              <w:t>produktTest</w:t>
+              <w:t>rabattTest</w:t>
             </w:r>
             <w:proofErr w:type="spellEnd"/>
           </w:p>
@@ -4232,84 +4275,13 @@
               <w:rPr>
                 <w:lang w:val="sv-SE"/>
               </w:rPr>
-              <w:t>F9</w:t>
-            </w:r>
-          </w:p>
-        </w:tc>
-        <w:tc>
-          <w:tcPr>
-            <w:tcW w:w="4086" w:type="dxa"/>
-          </w:tcPr>
-          <w:p>
-            <w:r>
-              <w:t xml:space="preserve">The class name </w:t>
-            </w:r>
-            <w:proofErr w:type="spellStart"/>
-            <w:r>
-              <w:t>rabattTest</w:t>
-            </w:r>
-            <w:proofErr w:type="spellEnd"/>
-            <w:r>
-              <w:t xml:space="preserve"> doesn't start with an upper case letter</w:t>
-            </w:r>
-          </w:p>
-        </w:tc>
-        <w:tc>
-          <w:tcPr>
-            <w:tcW w:w="1701" w:type="dxa"/>
-          </w:tcPr>
-          <w:p>
-            <w:pPr>
-              <w:rPr>
-                <w:lang w:val="sv-SE"/>
-              </w:rPr>
-            </w:pPr>
-            <w:proofErr w:type="spellStart"/>
-            <w:r>
-              <w:rPr>
-                <w:lang w:val="sv-SE"/>
-              </w:rPr>
-              <w:t>rabattTest</w:t>
-            </w:r>
-            <w:proofErr w:type="spellEnd"/>
-          </w:p>
-        </w:tc>
-        <w:tc>
-          <w:tcPr>
-            <w:tcW w:w="1985" w:type="dxa"/>
-          </w:tcPr>
-          <w:p>
-            <w:pPr>
-              <w:rPr>
-                <w:lang w:val="sv-SE"/>
-              </w:rPr>
-            </w:pPr>
-            <w:r>
-              <w:rPr>
-                <w:lang w:val="sv-SE"/>
-              </w:rPr>
-              <w:t>1</w:t>
-            </w:r>
-          </w:p>
-        </w:tc>
-      </w:tr>
-      <w:tr>
-        <w:tc>
-          <w:tcPr>
-            <w:tcW w:w="1125" w:type="dxa"/>
-          </w:tcPr>
-          <w:p>
-            <w:pPr>
-              <w:rPr>
-                <w:lang w:val="sv-SE"/>
-              </w:rPr>
-            </w:pPr>
-            <w:r>
-              <w:rPr>
-                <w:lang w:val="sv-SE"/>
-              </w:rPr>
-              <w:lastRenderedPageBreak/>
-              <w:t>F10</w:t>
+              <w:t>F</w:t>
+            </w:r>
+            <w:r>
+              <w:rPr>
+                <w:lang w:val="sv-SE"/>
+              </w:rPr>
+              <w:t>9</w:t>
             </w:r>
           </w:p>
         </w:tc>
@@ -4388,13 +4360,8 @@
         <w:rPr>
           <w:lang w:val="sv-SE"/>
         </w:rPr>
-        <w:t>Initialt så hittade FindBugs inga fel, vi var då tvungna att skruva upp hur strikt verktyget skulle reagera. När vi satte den på max så kom dessa fel upp.</w:t>
-      </w:r>
-      <w:r>
-        <w:rPr>
-          <w:lang w:val="sv-SE"/>
-        </w:rPr>
-        <w:t xml:space="preserve"> </w:t>
+        <w:lastRenderedPageBreak/>
+        <w:t xml:space="preserve">Initialt så hittade FindBugs inga fel, vi var då tvungna att skruva upp hur strikt verktyget skulle reagera. När vi satte den på max så kom dessa fel upp. </w:t>
       </w:r>
       <w:r>
         <w:rPr>
@@ -4577,7 +4544,13 @@
               <w:rPr>
                 <w:lang w:val="sv-SE"/>
               </w:rPr>
-              <w:t>F2</w:t>
+              <w:t>F</w:t>
+            </w:r>
+            <w:r>
+              <w:rPr>
+                <w:lang w:val="sv-SE"/>
+              </w:rPr>
+              <w:t>1</w:t>
             </w:r>
           </w:p>
         </w:tc>
@@ -4636,7 +4609,13 @@
               <w:rPr>
                 <w:lang w:val="sv-SE"/>
               </w:rPr>
-              <w:t>F3</w:t>
+              <w:t>F</w:t>
+            </w:r>
+            <w:r>
+              <w:rPr>
+                <w:lang w:val="sv-SE"/>
+              </w:rPr>
+              <w:t>2</w:t>
             </w:r>
           </w:p>
         </w:tc>
@@ -4694,7 +4673,13 @@
               <w:rPr>
                 <w:lang w:val="sv-SE"/>
               </w:rPr>
-              <w:t>F4</w:t>
+              <w:t>F</w:t>
+            </w:r>
+            <w:r>
+              <w:rPr>
+                <w:lang w:val="sv-SE"/>
+              </w:rPr>
+              <w:t>3</w:t>
             </w:r>
           </w:p>
         </w:tc>
@@ -4753,7 +4738,61 @@
               <w:rPr>
                 <w:lang w:val="sv-SE"/>
               </w:rPr>
-              <w:t>F5,F6,F7,F8,F9</w:t>
+              <w:t>F</w:t>
+            </w:r>
+            <w:r>
+              <w:rPr>
+                <w:lang w:val="sv-SE"/>
+              </w:rPr>
+              <w:t>4</w:t>
+            </w:r>
+            <w:r>
+              <w:rPr>
+                <w:lang w:val="sv-SE"/>
+              </w:rPr>
+              <w:t>,F</w:t>
+            </w:r>
+            <w:r>
+              <w:rPr>
+                <w:lang w:val="sv-SE"/>
+              </w:rPr>
+              <w:t>5</w:t>
+            </w:r>
+            <w:r>
+              <w:rPr>
+                <w:lang w:val="sv-SE"/>
+              </w:rPr>
+              <w:t>,F</w:t>
+            </w:r>
+            <w:r>
+              <w:rPr>
+                <w:lang w:val="sv-SE"/>
+              </w:rPr>
+              <w:t>6</w:t>
+            </w:r>
+            <w:r>
+              <w:rPr>
+                <w:lang w:val="sv-SE"/>
+              </w:rPr>
+              <w:t>,F</w:t>
+            </w:r>
+            <w:r>
+              <w:rPr>
+                <w:lang w:val="sv-SE"/>
+              </w:rPr>
+              <w:t>7</w:t>
+            </w:r>
+            <w:r>
+              <w:rPr>
+                <w:lang w:val="sv-SE"/>
+              </w:rPr>
+              <w:t>,F</w:t>
+            </w:r>
+            <w:r>
+              <w:rPr>
+                <w:lang w:val="sv-SE"/>
+              </w:rPr>
+              <w:t>8</w:t>
             </w:r>
           </w:p>
         </w:tc>
@@ -4824,7 +4863,13 @@
               <w:rPr>
                 <w:lang w:val="sv-SE"/>
               </w:rPr>
-              <w:t>F10</w:t>
+              <w:t>F</w:t>
+            </w:r>
+            <w:r>
+              <w:rPr>
+                <w:lang w:val="sv-SE"/>
+              </w:rPr>
+              <w:t>9</w:t>
             </w:r>
           </w:p>
         </w:tc>
@@ -4833,20 +4878,52 @@
     <w:p>
       <w:pPr>
         <w:rPr>
-          <w:b/>
-          <w:lang w:val="sv-SE"/>
-        </w:rPr>
-      </w:pPr>
-    </w:p>
-    <w:p>
-      <w:pPr>
-        <w:rPr>
-          <w:b/>
-          <w:lang w:val="sv-SE"/>
-        </w:rPr>
-      </w:pPr>
-      <w:bookmarkStart w:id="0" w:name="_GoBack"/>
-      <w:bookmarkEnd w:id="0"/>
+          <w:lang w:val="sv-SE"/>
+        </w:rPr>
+      </w:pPr>
+    </w:p>
+    <w:p>
+      <w:pPr>
+        <w:rPr>
+          <w:lang w:val="sv-SE"/>
+        </w:rPr>
+      </w:pPr>
+      <w:r>
+        <w:rPr>
+          <w:lang w:val="sv-SE"/>
+        </w:rPr>
+        <w:t>Så här såg lösningarna ut på alla fel som FindBugs kunde hitta. Felen var hyfsat enkla att rätta till då felbeskrivningarna var väldigt bra och de fanns gott om information på internet att tillgå.</w:t>
+      </w:r>
+      <w:r>
+        <w:rPr>
+          <w:lang w:val="sv-SE"/>
+        </w:rPr>
+        <w:t xml:space="preserve"> Vi anser att kodkritiksystem är väldigt behjälpliga på de</w:t>
+      </w:r>
+      <w:r>
+        <w:rPr>
+          <w:lang w:val="sv-SE"/>
+        </w:rPr>
+        <w:t>t</w:t>
+      </w:r>
+      <w:r>
+        <w:rPr>
+          <w:lang w:val="sv-SE"/>
+        </w:rPr>
+        <w:t xml:space="preserve"> sättet att verktyget presenterar felen på ett ypperligt sätt för att man som utvecklare skall kunna ta</w:t>
+      </w:r>
+      <w:r>
+        <w:rPr>
+          <w:lang w:val="sv-SE"/>
+        </w:rPr>
+        <w:t xml:space="preserve"> sig an det på bästa sätt.</w:t>
+      </w:r>
+      <w:r>
+        <w:rPr>
+          <w:lang w:val="sv-SE"/>
+        </w:rPr>
+        <w:t xml:space="preserve"> Efter att alla fel är rättade så påvisar Findbugs att de inte finns några ytterligare problem.</w:t>
+      </w:r>
     </w:p>
     <w:p>
       <w:pPr>
@@ -4937,7 +5014,15 @@
       </w:pPr>
     </w:p>
     <w:p>
-      <w:r>
+      <w:pPr>
+        <w:rPr>
+          <w:lang w:val="sv-SE"/>
+        </w:rPr>
+      </w:pPr>
+      <w:r>
+        <w:rPr>
+          <w:lang w:val="sv-SE"/>
+        </w:rPr>
         <w:lastRenderedPageBreak/>
         <w:t>Lack of cohesion of methods:</w:t>
       </w:r>
@@ -5193,22 +5278,104 @@
         <w:rPr>
           <w:lang w:val="sv-SE"/>
         </w:rPr>
-        <w:t xml:space="preserve">En kort presentation av hur ni gått tillväga för att testa koden med </w:t>
-      </w:r>
-      <w:proofErr w:type="gramStart"/>
-      <w:r>
-        <w:rPr>
-          <w:lang w:val="sv-SE"/>
-        </w:rPr>
-        <w:t>en profiler</w:t>
-      </w:r>
-      <w:proofErr w:type="gramEnd"/>
-      <w:r>
-        <w:rPr>
-          <w:lang w:val="sv-SE"/>
-        </w:rPr>
-        <w:t xml:space="preserve"> och vilka resultat ni fick fram.</w:t>
-      </w:r>
+        <w:t xml:space="preserve">Profilern vi valt att använda är JVM Monitor. För att ha något att köra profilern på var vi tvungna att skriva ett nytt test eftersom att de tester vi redan skapat blir klara alldeles för fort. </w:t>
+      </w:r>
+    </w:p>
+    <w:p>
+      <w:pPr>
+        <w:rPr>
+          <w:lang w:val="sv-SE"/>
+        </w:rPr>
+      </w:pPr>
+      <w:r>
+        <w:rPr>
+          <w:lang w:val="sv-SE"/>
+        </w:rPr>
+        <w:t xml:space="preserve">Testet vi gjorde är en simpel </w:t>
+      </w:r>
+      <w:proofErr w:type="spellStart"/>
+      <w:r>
+        <w:rPr>
+          <w:lang w:val="sv-SE"/>
+        </w:rPr>
+        <w:t>while</w:t>
+      </w:r>
+      <w:proofErr w:type="spellEnd"/>
+      <w:r>
+        <w:rPr>
+          <w:lang w:val="sv-SE"/>
+        </w:rPr>
+        <w:t xml:space="preserve">-loop där vi för varje iteration lägger till en produkt i kvittot och sedan testar om priset på kvittot blir korrekt. Vi kör denna </w:t>
+      </w:r>
+      <w:proofErr w:type="spellStart"/>
+      <w:r>
+        <w:rPr>
+          <w:lang w:val="sv-SE"/>
+        </w:rPr>
+        <w:t>while</w:t>
+      </w:r>
+      <w:proofErr w:type="spellEnd"/>
+      <w:r>
+        <w:rPr>
+          <w:lang w:val="sv-SE"/>
+        </w:rPr>
+        <w:t>-loop cirka 50000 gånger för att det ska ta tillräckligt lång tid så att vi kan använda profilern men inte så långt att man inte orkar vänta tills det är klart.</w:t>
+      </w:r>
+    </w:p>
+    <w:p>
+      <w:pPr>
+        <w:rPr>
+          <w:lang w:val="sv-SE"/>
+        </w:rPr>
+      </w:pPr>
+      <w:r>
+        <w:rPr>
+          <w:lang w:val="sv-SE"/>
+        </w:rPr>
+        <w:t>Resultat från profilern finns nedan. Det som verkar mest intressant i och med att det är test vi kör och inte ett körbart program är den information vi får ut angående minne då programmet kräver ungefär lika mycket minne i test som det gör annars. Där skulle man kunna se vilka klasser som använder mest minne och eventuellt hitta ställen där man ska försöka ändra klasser för att spara minne.</w:t>
+      </w:r>
+    </w:p>
+    <w:p>
+      <w:pPr>
+        <w:rPr>
+          <w:lang w:val="sv-SE"/>
+        </w:rPr>
+      </w:pPr>
+    </w:p>
+    <w:p>
+      <w:pPr>
+        <w:rPr>
+          <w:lang w:val="sv-SE"/>
+        </w:rPr>
+      </w:pPr>
+    </w:p>
+    <w:p>
+      <w:pPr>
+        <w:rPr>
+          <w:lang w:val="sv-SE"/>
+        </w:rPr>
+      </w:pPr>
+    </w:p>
+    <w:p>
+      <w:pPr>
+        <w:rPr>
+          <w:lang w:val="sv-SE"/>
+        </w:rPr>
+      </w:pPr>
+    </w:p>
+    <w:p>
+      <w:pPr>
+        <w:rPr>
+          <w:lang w:val="sv-SE"/>
+        </w:rPr>
+      </w:pPr>
+    </w:p>
+    <w:p>
+      <w:pPr>
+        <w:rPr>
+          <w:lang w:val="sv-SE"/>
+        </w:rPr>
+      </w:pPr>
     </w:p>
     <w:p>
       <w:pPr>
@@ -5222,6 +5389,7 @@
           <w:b/>
           <w:lang w:val="sv-SE"/>
         </w:rPr>
+        <w:lastRenderedPageBreak/>
         <w:t>Tidslinje</w:t>
       </w:r>
     </w:p>
@@ -5289,14 +5457,15 @@
           <w:lang w:val="sv-SE" w:bidi="ar-SA"/>
         </w:rPr>
       </w:pPr>
-      <w:r>
+    </w:p>
+    <w:p>
+      <w:pPr>
         <w:rPr>
           <w:b/>
           <w:noProof/>
           <w:lang w:val="sv-SE" w:bidi="ar-SA"/>
         </w:rPr>
-        <w:t>Översikt</w:t>
-      </w:r>
+      </w:pPr>
     </w:p>
     <w:p>
       <w:pPr>
@@ -5306,13 +5475,48 @@
           <w:lang w:val="sv-SE" w:bidi="ar-SA"/>
         </w:rPr>
       </w:pPr>
+    </w:p>
+    <w:p>
+      <w:pPr>
+        <w:rPr>
+          <w:b/>
+          <w:noProof/>
+          <w:lang w:val="sv-SE" w:bidi="ar-SA"/>
+        </w:rPr>
+      </w:pPr>
+    </w:p>
+    <w:p>
+      <w:pPr>
+        <w:rPr>
+          <w:b/>
+          <w:noProof/>
+          <w:lang w:val="sv-SE" w:bidi="ar-SA"/>
+        </w:rPr>
+      </w:pPr>
+      <w:r>
+        <w:rPr>
+          <w:b/>
+          <w:noProof/>
+          <w:lang w:val="sv-SE" w:bidi="ar-SA"/>
+        </w:rPr>
+        <w:lastRenderedPageBreak/>
+        <w:t>Översikt</w:t>
+      </w:r>
+    </w:p>
+    <w:p>
+      <w:pPr>
+        <w:rPr>
+          <w:b/>
+          <w:noProof/>
+          <w:lang w:val="sv-SE" w:bidi="ar-SA"/>
+        </w:rPr>
+      </w:pPr>
       <w:r>
         <w:rPr>
           <w:b/>
           <w:noProof/>
           <w:lang w:bidi="ar-SA"/>
         </w:rPr>
-        <w:lastRenderedPageBreak/>
         <w:drawing>
           <wp:inline distT="0" distB="0" distL="0" distR="0" wp14:anchorId="3686AEF0" wp14:editId="67F20D78">
             <wp:extent cx="4086795" cy="3867690"/>
@@ -5364,15 +5568,6 @@
           <w:lang w:val="sv-SE" w:bidi="ar-SA"/>
         </w:rPr>
       </w:pPr>
-    </w:p>
-    <w:p>
-      <w:pPr>
-        <w:rPr>
-          <w:b/>
-          <w:noProof/>
-          <w:lang w:val="sv-SE" w:bidi="ar-SA"/>
-        </w:rPr>
-      </w:pPr>
       <w:r>
         <w:rPr>
           <w:b/>
@@ -5561,7 +5756,7 @@
           <w:rPr>
             <w:noProof/>
           </w:rPr>
-          <w:t>22</w:t>
+          <w:t>21</w:t>
         </w:r>
         <w:r>
           <w:rPr>

</xml_diff>

<commit_message>
Last and final Rapport.docx push
</commit_message>
<xml_diff>
--- a/Rapport.docx
+++ b/Rapport.docx
@@ -1192,19 +1192,7 @@
           <w:lang w:val="sv"/>
         </w:rPr>
         <w:lastRenderedPageBreak/>
-        <w:t>Slutgiltig design med ber</w:t>
-      </w:r>
-      <w:bookmarkStart w:id="0" w:name="_GoBack"/>
-      <w:bookmarkEnd w:id="0"/>
-      <w:r>
-        <w:rPr>
-          <w:rFonts w:ascii="Times New Roman" w:hAnsi="Times New Roman" w:cs="Times New Roman"/>
-          <w:b/>
-          <w:sz w:val="24"/>
-          <w:szCs w:val="24"/>
-          <w:lang w:val="sv"/>
-        </w:rPr>
-        <w:t>oenden</w:t>
+        <w:t>Slutgiltig design med beroenden</w:t>
       </w:r>
     </w:p>
     <w:p>
@@ -8867,7 +8855,10 @@
       <w:pPr>
         <w:pStyle w:val="Rubrik1"/>
         <w:rPr>
-          <w:lang w:val="sv-SE"/>
+          <w:rFonts w:ascii="Cambria" w:hAnsi="Cambria" w:cs="Cambria"/>
+          <w:sz w:val="24"/>
+          <w:szCs w:val="24"/>
+          <w:lang w:val="sv"/>
         </w:rPr>
       </w:pPr>
       <w:r>
@@ -8877,23 +8868,148 @@
         <w:lastRenderedPageBreak/>
         <w:t>Byggscript</w:t>
       </w:r>
-    </w:p>
-    <w:p>
-      <w:pPr>
-        <w:rPr>
-          <w:lang w:val="sv-SE"/>
-        </w:rPr>
-      </w:pPr>
-      <w:r>
-        <w:rPr>
-          <w:lang w:val="sv-SE"/>
-        </w:rPr>
-        <w:t>Byggscriptets första (seriösa) version, och den slutliga.</w:t>
-      </w:r>
-    </w:p>
-    <w:p>
-      <w:pPr>
-        <w:pStyle w:val="Rubrik1"/>
+      <w:r>
+        <w:rPr>
+          <w:lang w:val="sv-SE"/>
+        </w:rPr>
+        <w:br/>
+      </w:r>
+      <w:r>
+        <w:rPr>
+          <w:rFonts w:asciiTheme="minorHAnsi" w:eastAsiaTheme="minorEastAsia" w:hAnsiTheme="minorHAnsi" w:cstheme="minorBidi"/>
+          <w:b/>
+          <w:color w:val="auto"/>
+          <w:sz w:val="21"/>
+          <w:szCs w:val="21"/>
+          <w:lang w:val="sv-SE"/>
+        </w:rPr>
+        <w:t xml:space="preserve">Byggscript med </w:t>
+      </w:r>
+      <w:proofErr w:type="spellStart"/>
+      <w:r>
+        <w:rPr>
+          <w:rFonts w:asciiTheme="minorHAnsi" w:eastAsiaTheme="minorEastAsia" w:hAnsiTheme="minorHAnsi" w:cstheme="minorBidi"/>
+          <w:b/>
+          <w:color w:val="auto"/>
+          <w:sz w:val="21"/>
+          <w:szCs w:val="21"/>
+          <w:lang w:val="sv-SE"/>
+        </w:rPr>
+        <w:t>Ant</w:t>
+      </w:r>
+      <w:proofErr w:type="spellEnd"/>
+      <w:r>
+        <w:rPr>
+          <w:rFonts w:asciiTheme="minorHAnsi" w:eastAsiaTheme="minorEastAsia" w:hAnsiTheme="minorHAnsi" w:cstheme="minorBidi"/>
+          <w:b/>
+          <w:color w:val="auto"/>
+          <w:sz w:val="21"/>
+          <w:szCs w:val="21"/>
+          <w:lang w:val="sv-SE"/>
+        </w:rPr>
+        <w:t xml:space="preserve"> (första versionen)</w:t>
+      </w:r>
+      <w:r>
+        <w:rPr>
+          <w:rFonts w:ascii="Cambria" w:hAnsi="Cambria" w:cs="Cambria"/>
+          <w:sz w:val="24"/>
+          <w:szCs w:val="24"/>
+          <w:lang w:val="sv"/>
+        </w:rPr>
+        <w:br/>
+      </w:r>
+      <w:r>
+        <w:rPr>
+          <w:rFonts w:ascii="Cambria" w:hAnsi="Cambria" w:cs="Cambria"/>
+          <w:sz w:val="24"/>
+          <w:szCs w:val="24"/>
+          <w:lang w:val="sv"/>
+        </w:rPr>
+        <w:br/>
+      </w:r>
+      <w:r>
+        <w:rPr>
+          <w:rFonts w:asciiTheme="minorHAnsi" w:eastAsiaTheme="minorEastAsia" w:hAnsiTheme="minorHAnsi" w:cstheme="minorBidi"/>
+          <w:color w:val="auto"/>
+          <w:sz w:val="21"/>
+          <w:szCs w:val="21"/>
+          <w:lang w:val="sv-SE"/>
+        </w:rPr>
+        <w:t>Den första versionen av byggscript fungerade, men exekverade inte koden på så sätt att vi kunde ta del av den information som beskriver huruvida testen lyckas eller inte. Den första versionen byggscript körde igenom våra testklasser och i vår "source directory" kunde vi se att klasserna hade testas, men utan något resultat.</w:t>
+      </w:r>
+      <w:r>
+        <w:rPr>
+          <w:rFonts w:ascii="Cambria" w:hAnsi="Cambria" w:cs="Cambria"/>
+          <w:sz w:val="24"/>
+          <w:szCs w:val="24"/>
+          <w:lang w:val="sv"/>
+        </w:rPr>
+        <w:t xml:space="preserve"> </w:t>
+      </w:r>
+    </w:p>
+    <w:p>
+      <w:pPr>
+        <w:rPr>
+          <w:lang w:val="sv"/>
+        </w:rPr>
+      </w:pPr>
+      <w:r>
+        <w:rPr>
+          <w:rFonts w:ascii="Calibri" w:hAnsi="Calibri" w:cs="Calibri"/>
+          <w:noProof/>
+        </w:rPr>
+        <w:drawing>
+          <wp:inline distT="0" distB="0" distL="0" distR="0" wp14:anchorId="70DC78A0" wp14:editId="550C8524">
+            <wp:extent cx="5080883" cy="2316538"/>
+            <wp:effectExtent l="0" t="0" r="5715" b="7620"/>
+            <wp:docPr id="8" name="Bild 1"/>
+            <wp:cNvGraphicFramePr>
+              <a:graphicFrameLocks xmlns:a="http://schemas.openxmlformats.org/drawingml/2006/main" noChangeAspect="1"/>
+            </wp:cNvGraphicFramePr>
+            <a:graphic xmlns:a="http://schemas.openxmlformats.org/drawingml/2006/main">
+              <a:graphicData uri="http://schemas.openxmlformats.org/drawingml/2006/picture">
+                <pic:pic xmlns:pic="http://schemas.openxmlformats.org/drawingml/2006/picture">
+                  <pic:nvPicPr>
+                    <pic:cNvPr id="0" name="Picture 1"/>
+                    <pic:cNvPicPr>
+                      <a:picLocks noChangeAspect="1" noChangeArrowheads="1"/>
+                    </pic:cNvPicPr>
+                  </pic:nvPicPr>
+                  <pic:blipFill>
+                    <a:blip r:embed="rId20">
+                      <a:extLst>
+                        <a:ext uri="{28A0092B-C50C-407E-A947-70E740481C1C}">
+                          <a14:useLocalDpi xmlns:a14="http://schemas.microsoft.com/office/drawing/2010/main" val="0"/>
+                        </a:ext>
+                      </a:extLst>
+                    </a:blip>
+                    <a:srcRect/>
+                    <a:stretch>
+                      <a:fillRect/>
+                    </a:stretch>
+                  </pic:blipFill>
+                  <pic:spPr bwMode="auto">
+                    <a:xfrm>
+                      <a:off x="0" y="0"/>
+                      <a:ext cx="5084663" cy="2318262"/>
+                    </a:xfrm>
+                    <a:prstGeom prst="rect">
+                      <a:avLst/>
+                    </a:prstGeom>
+                    <a:noFill/>
+                    <a:ln>
+                      <a:noFill/>
+                    </a:ln>
+                  </pic:spPr>
+                </pic:pic>
+              </a:graphicData>
+            </a:graphic>
+          </wp:inline>
+        </w:drawing>
+      </w:r>
+    </w:p>
+    <w:p>
+      <w:pPr>
         <w:rPr>
           <w:lang w:val="sv-SE"/>
         </w:rPr>
@@ -8903,24 +9019,626 @@
           <w:lang w:val="sv-SE"/>
         </w:rPr>
         <w:lastRenderedPageBreak/>
-        <w:t>Övrigt</w:t>
-      </w:r>
-    </w:p>
-    <w:p>
-      <w:pPr>
-        <w:rPr>
-          <w:lang w:val="sv-SE"/>
-        </w:rPr>
-      </w:pPr>
-      <w:r>
-        <w:rPr>
-          <w:lang w:val="sv-SE"/>
-        </w:rPr>
-        <w:t>Här kan ni ta upp övrigt av relevans för bedömningen av ert arbete. Om avsnittet inte behövs kan det plockas bort.</w:t>
-      </w:r>
+        <w:t xml:space="preserve">Koden ovan visar den första versionen byggscript som skapades. Problemet med byggscriptet i </w:t>
+      </w:r>
+      <w:proofErr w:type="spellStart"/>
+      <w:r>
+        <w:rPr>
+          <w:lang w:val="sv-SE"/>
+        </w:rPr>
+        <w:t>xml</w:t>
+      </w:r>
+      <w:proofErr w:type="spellEnd"/>
+      <w:r>
+        <w:rPr>
+          <w:lang w:val="sv-SE"/>
+        </w:rPr>
+        <w:t>-filen var att vi inte kunde specificera vilken klass vi ville testa samtidigt som testen vi utförde genererade "errors".</w:t>
+      </w:r>
+      <w:r>
+        <w:rPr>
+          <w:lang w:val="sv-SE"/>
+        </w:rPr>
+        <w:drawing>
+          <wp:inline distT="0" distB="0" distL="0" distR="0" wp14:anchorId="3110C16D" wp14:editId="6AD9519B">
+            <wp:extent cx="5619750" cy="1104900"/>
+            <wp:effectExtent l="0" t="0" r="0" b="0"/>
+            <wp:docPr id="12" name="Bild 2"/>
+            <wp:cNvGraphicFramePr>
+              <a:graphicFrameLocks xmlns:a="http://schemas.openxmlformats.org/drawingml/2006/main" noChangeAspect="1"/>
+            </wp:cNvGraphicFramePr>
+            <a:graphic xmlns:a="http://schemas.openxmlformats.org/drawingml/2006/main">
+              <a:graphicData uri="http://schemas.openxmlformats.org/drawingml/2006/picture">
+                <pic:pic xmlns:pic="http://schemas.openxmlformats.org/drawingml/2006/picture">
+                  <pic:nvPicPr>
+                    <pic:cNvPr id="0" name="Picture 2"/>
+                    <pic:cNvPicPr>
+                      <a:picLocks noChangeAspect="1" noChangeArrowheads="1"/>
+                    </pic:cNvPicPr>
+                  </pic:nvPicPr>
+                  <pic:blipFill>
+                    <a:blip r:embed="rId21">
+                      <a:extLst>
+                        <a:ext uri="{28A0092B-C50C-407E-A947-70E740481C1C}">
+                          <a14:useLocalDpi xmlns:a14="http://schemas.microsoft.com/office/drawing/2010/main" val="0"/>
+                        </a:ext>
+                      </a:extLst>
+                    </a:blip>
+                    <a:srcRect/>
+                    <a:stretch>
+                      <a:fillRect/>
+                    </a:stretch>
+                  </pic:blipFill>
+                  <pic:spPr bwMode="auto">
+                    <a:xfrm>
+                      <a:off x="0" y="0"/>
+                      <a:ext cx="5619750" cy="1104900"/>
+                    </a:xfrm>
+                    <a:prstGeom prst="rect">
+                      <a:avLst/>
+                    </a:prstGeom>
+                    <a:noFill/>
+                    <a:ln>
+                      <a:noFill/>
+                    </a:ln>
+                  </pic:spPr>
+                </pic:pic>
+              </a:graphicData>
+            </a:graphic>
+          </wp:inline>
+        </w:drawing>
+      </w:r>
+    </w:p>
+    <w:p>
+      <w:pPr>
+        <w:rPr>
+          <w:lang w:val="sv-SE"/>
+        </w:rPr>
+      </w:pPr>
+      <w:r>
+        <w:rPr>
+          <w:lang w:val="sv-SE"/>
+        </w:rPr>
+        <w:t>Ovan visar vad som skrevs ut i konsolen när man exekverat byggscriptet. Scriptet ville inte hitta de specificerade klasser vi ville testa mot och genererade "</w:t>
+      </w:r>
+      <w:proofErr w:type="spellStart"/>
+      <w:r>
+        <w:rPr>
+          <w:lang w:val="sv-SE"/>
+        </w:rPr>
+        <w:t>failed</w:t>
+      </w:r>
+      <w:proofErr w:type="spellEnd"/>
+      <w:r>
+        <w:rPr>
+          <w:lang w:val="sv-SE"/>
+        </w:rPr>
+        <w:t>" var gång vi försökte köra testen fast byggscriptet ändå skrev ut "</w:t>
+      </w:r>
+      <w:proofErr w:type="spellStart"/>
+      <w:r>
+        <w:rPr>
+          <w:lang w:val="sv-SE"/>
+        </w:rPr>
+        <w:t>build</w:t>
+      </w:r>
+      <w:proofErr w:type="spellEnd"/>
+      <w:r>
+        <w:rPr>
+          <w:lang w:val="sv-SE"/>
+        </w:rPr>
+        <w:t xml:space="preserve"> </w:t>
+      </w:r>
+      <w:proofErr w:type="spellStart"/>
+      <w:r>
+        <w:rPr>
+          <w:lang w:val="sv-SE"/>
+        </w:rPr>
+        <w:t>successful</w:t>
+      </w:r>
+      <w:proofErr w:type="spellEnd"/>
+      <w:r>
+        <w:rPr>
+          <w:lang w:val="sv-SE"/>
+        </w:rPr>
+        <w:t>".</w:t>
+      </w:r>
+    </w:p>
+    <w:p>
+      <w:pPr>
+        <w:rPr>
+          <w:b/>
+          <w:lang w:val="sv-SE"/>
+        </w:rPr>
+      </w:pPr>
+      <w:r>
+        <w:rPr>
+          <w:b/>
+          <w:lang w:val="sv-SE"/>
+        </w:rPr>
+        <w:t>Den slutgiltiga versionen</w:t>
+      </w:r>
+    </w:p>
+    <w:p>
+      <w:pPr>
+        <w:rPr>
+          <w:lang w:val="sv-SE"/>
+        </w:rPr>
+      </w:pPr>
+      <w:r>
+        <w:rPr>
+          <w:lang w:val="sv-SE"/>
+        </w:rPr>
+        <w:t>Vi fick till slut testen och byggscripten att fungera när vi insåg att Eclipse kunde autogenerera och skapa egna byggscript. Det fanns en funktion som automatiskt skapade byggscript på vårt "</w:t>
+      </w:r>
+      <w:proofErr w:type="spellStart"/>
+      <w:r>
+        <w:rPr>
+          <w:lang w:val="sv-SE"/>
+        </w:rPr>
+        <w:t>package</w:t>
+      </w:r>
+      <w:proofErr w:type="spellEnd"/>
+      <w:r>
+        <w:rPr>
+          <w:lang w:val="sv-SE"/>
+        </w:rPr>
+        <w:t>" innehållandes våra testklasser vi ville köra mot.</w:t>
+      </w:r>
+    </w:p>
+    <w:p>
+      <w:pPr>
+        <w:rPr>
+          <w:b/>
+          <w:lang w:val="sv"/>
+        </w:rPr>
+      </w:pPr>
+      <w:r>
+        <w:rPr>
+          <w:rFonts w:ascii="Calibri" w:hAnsi="Calibri" w:cs="Calibri"/>
+          <w:noProof/>
+        </w:rPr>
+        <w:lastRenderedPageBreak/>
+        <w:drawing>
+          <wp:inline distT="0" distB="0" distL="0" distR="0" wp14:anchorId="06C8FD73" wp14:editId="67AFD089">
+            <wp:extent cx="5591175" cy="3343275"/>
+            <wp:effectExtent l="0" t="0" r="0" b="0"/>
+            <wp:docPr id="13" name="Bild 3"/>
+            <wp:cNvGraphicFramePr>
+              <a:graphicFrameLocks xmlns:a="http://schemas.openxmlformats.org/drawingml/2006/main" noChangeAspect="1"/>
+            </wp:cNvGraphicFramePr>
+            <a:graphic xmlns:a="http://schemas.openxmlformats.org/drawingml/2006/main">
+              <a:graphicData uri="http://schemas.openxmlformats.org/drawingml/2006/picture">
+                <pic:pic xmlns:pic="http://schemas.openxmlformats.org/drawingml/2006/picture">
+                  <pic:nvPicPr>
+                    <pic:cNvPr id="0" name="Picture 3"/>
+                    <pic:cNvPicPr>
+                      <a:picLocks noChangeAspect="1" noChangeArrowheads="1"/>
+                    </pic:cNvPicPr>
+                  </pic:nvPicPr>
+                  <pic:blipFill>
+                    <a:blip r:embed="rId22">
+                      <a:extLst>
+                        <a:ext uri="{28A0092B-C50C-407E-A947-70E740481C1C}">
+                          <a14:useLocalDpi xmlns:a14="http://schemas.microsoft.com/office/drawing/2010/main" val="0"/>
+                        </a:ext>
+                      </a:extLst>
+                    </a:blip>
+                    <a:srcRect/>
+                    <a:stretch>
+                      <a:fillRect/>
+                    </a:stretch>
+                  </pic:blipFill>
+                  <pic:spPr bwMode="auto">
+                    <a:xfrm>
+                      <a:off x="0" y="0"/>
+                      <a:ext cx="5591175" cy="3343275"/>
+                    </a:xfrm>
+                    <a:prstGeom prst="rect">
+                      <a:avLst/>
+                    </a:prstGeom>
+                    <a:noFill/>
+                    <a:ln>
+                      <a:noFill/>
+                    </a:ln>
+                  </pic:spPr>
+                </pic:pic>
+              </a:graphicData>
+            </a:graphic>
+          </wp:inline>
+        </w:drawing>
+      </w:r>
+    </w:p>
+    <w:p>
+      <w:pPr>
+        <w:rPr>
+          <w:lang w:val="sv-SE"/>
+        </w:rPr>
+      </w:pPr>
+      <w:r>
+        <w:rPr>
+          <w:lang w:val="sv-SE"/>
+        </w:rPr>
+        <w:t xml:space="preserve">Ovan visar det slutgiltiga byggscriptet som användes för att testa våra testklasser. I </w:t>
+      </w:r>
+      <w:proofErr w:type="spellStart"/>
+      <w:r>
+        <w:rPr>
+          <w:lang w:val="sv-SE"/>
+        </w:rPr>
+        <w:t>xml</w:t>
+      </w:r>
+      <w:proofErr w:type="spellEnd"/>
+      <w:r>
+        <w:rPr>
+          <w:lang w:val="sv-SE"/>
+        </w:rPr>
+        <w:t>-filen som scriptet skapats i kunde vi specificera vilka klasser vi ville testa och i vilket "output directory" testerna och resultaten skulle sparas. I projektmappen skapades en mapp, "</w:t>
+      </w:r>
+      <w:proofErr w:type="spellStart"/>
+      <w:r>
+        <w:rPr>
+          <w:lang w:val="sv-SE"/>
+        </w:rPr>
+        <w:t>junit</w:t>
+      </w:r>
+      <w:proofErr w:type="spellEnd"/>
+      <w:r>
+        <w:rPr>
+          <w:lang w:val="sv-SE"/>
+        </w:rPr>
+        <w:t>" som sparade ner testerna och konverterade testerna till html-filer som vi sedan kunde öppna i webbläsaren.</w:t>
+      </w:r>
+    </w:p>
+    <w:p>
+      <w:pPr>
+        <w:rPr>
+          <w:b/>
+          <w:color w:val="0070C0"/>
+        </w:rPr>
+      </w:pPr>
+      <w:proofErr w:type="spellStart"/>
+      <w:r>
+        <w:rPr>
+          <w:b/>
+          <w:color w:val="000000" w:themeColor="text2"/>
+        </w:rPr>
+        <w:lastRenderedPageBreak/>
+        <w:t>Buildfile</w:t>
+      </w:r>
+      <w:proofErr w:type="spellEnd"/>
+      <w:r>
+        <w:rPr>
+          <w:b/>
+          <w:color w:val="0070C0"/>
+        </w:rPr>
+        <w:t>: C:\Users\Filip1\Desktop\TestProject\INTE-KvittoProjekt\build.xml</w:t>
+      </w:r>
+    </w:p>
+    <w:p>
+      <w:pPr>
+        <w:rPr>
+          <w:b/>
+          <w:color w:val="0070C0"/>
+        </w:rPr>
+      </w:pPr>
+      <w:proofErr w:type="spellStart"/>
+      <w:proofErr w:type="gramStart"/>
+      <w:r>
+        <w:rPr>
+          <w:b/>
+          <w:color w:val="000000" w:themeColor="text2"/>
+        </w:rPr>
+        <w:t>junitreport</w:t>
+      </w:r>
+      <w:proofErr w:type="spellEnd"/>
+      <w:proofErr w:type="gramEnd"/>
+      <w:r>
+        <w:rPr>
+          <w:b/>
+          <w:color w:val="0070C0"/>
+        </w:rPr>
+        <w:t>:</w:t>
+      </w:r>
+    </w:p>
+    <w:p>
+      <w:pPr>
+        <w:rPr>
+          <w:b/>
+          <w:color w:val="0070C0"/>
+        </w:rPr>
+      </w:pPr>
+      <w:r>
+        <w:rPr>
+          <w:b/>
+          <w:color w:val="0070C0"/>
+        </w:rPr>
+        <w:t>[</w:t>
+      </w:r>
+      <w:proofErr w:type="spellStart"/>
+      <w:proofErr w:type="gramStart"/>
+      <w:r>
+        <w:rPr>
+          <w:b/>
+          <w:color w:val="000000" w:themeColor="text2"/>
+        </w:rPr>
+        <w:t>junitreport</w:t>
+      </w:r>
+      <w:proofErr w:type="spellEnd"/>
+      <w:proofErr w:type="gramEnd"/>
+      <w:r>
+        <w:rPr>
+          <w:b/>
+          <w:color w:val="0070C0"/>
+        </w:rPr>
+        <w:t>] Processing C:\Users\Filip1\Desktop\TestProject\INTE-KvittoProjekt\junit\TESTS-TestSuites.xml to C:\Users\Filip1\AppData\Local\Temp\null512991225</w:t>
+      </w:r>
+    </w:p>
+    <w:p>
+      <w:pPr>
+        <w:rPr>
+          <w:b/>
+          <w:color w:val="0070C0"/>
+        </w:rPr>
+      </w:pPr>
+    </w:p>
+    <w:p>
+      <w:pPr>
+        <w:rPr>
+          <w:b/>
+          <w:color w:val="0070C0"/>
+        </w:rPr>
+      </w:pPr>
+      <w:r>
+        <w:rPr>
+          <w:b/>
+          <w:color w:val="0070C0"/>
+        </w:rPr>
+        <w:t>[</w:t>
+      </w:r>
+      <w:proofErr w:type="spellStart"/>
+      <w:proofErr w:type="gramStart"/>
+      <w:r>
+        <w:rPr>
+          <w:b/>
+          <w:color w:val="000000" w:themeColor="text2"/>
+        </w:rPr>
+        <w:t>junitreport</w:t>
+      </w:r>
+      <w:proofErr w:type="spellEnd"/>
+      <w:proofErr w:type="gramEnd"/>
+      <w:r>
+        <w:rPr>
+          <w:b/>
+          <w:color w:val="0070C0"/>
+        </w:rPr>
+        <w:t>] Loading stylesheet jar:file:/C:/Users/Filip1/Downloads/eclipse-java-luna-SR2-win32-x86_64/eclipse/plugins/org.apache.ant_1.9.2.v201404171502/lib/ant-junit.jar!/org/apache/tools/ant/taskdefs/optional/junit/xsl/junit-frames.xs</w:t>
+      </w:r>
+    </w:p>
+    <w:p>
+      <w:pPr>
+        <w:rPr>
+          <w:b/>
+          <w:color w:val="0070C0"/>
+        </w:rPr>
+      </w:pPr>
+      <w:proofErr w:type="gramStart"/>
+      <w:r>
+        <w:rPr>
+          <w:b/>
+          <w:color w:val="0070C0"/>
+        </w:rPr>
+        <w:t>l[</w:t>
+      </w:r>
+      <w:proofErr w:type="spellStart"/>
+      <w:proofErr w:type="gramEnd"/>
+      <w:r>
+        <w:rPr>
+          <w:b/>
+          <w:color w:val="000000" w:themeColor="text2"/>
+        </w:rPr>
+        <w:t>junitreport</w:t>
+      </w:r>
+      <w:proofErr w:type="spellEnd"/>
+      <w:r>
+        <w:rPr>
+          <w:b/>
+          <w:color w:val="0070C0"/>
+        </w:rPr>
+        <w:t>] Transform time: 973ms</w:t>
+      </w:r>
+    </w:p>
+    <w:p>
+      <w:pPr>
+        <w:rPr>
+          <w:b/>
+          <w:color w:val="0070C0"/>
+        </w:rPr>
+      </w:pPr>
+      <w:r>
+        <w:rPr>
+          <w:b/>
+          <w:color w:val="0070C0"/>
+        </w:rPr>
+        <w:t>[</w:t>
+      </w:r>
+      <w:proofErr w:type="spellStart"/>
+      <w:proofErr w:type="gramStart"/>
+      <w:r>
+        <w:rPr>
+          <w:b/>
+          <w:color w:val="000000" w:themeColor="text2"/>
+        </w:rPr>
+        <w:t>junitreport</w:t>
+      </w:r>
+      <w:proofErr w:type="spellEnd"/>
+      <w:proofErr w:type="gramEnd"/>
+      <w:r>
+        <w:rPr>
+          <w:b/>
+          <w:color w:val="0070C0"/>
+        </w:rPr>
+        <w:t>] Deleting: C:\Users\Filip1\AppData\Local\Temp\null512991225</w:t>
+      </w:r>
+    </w:p>
+    <w:p>
+      <w:pPr>
+        <w:rPr>
+          <w:b/>
+          <w:color w:val="000000" w:themeColor="text2"/>
+          <w:lang w:val="sv-SE"/>
+        </w:rPr>
+      </w:pPr>
+      <w:r>
+        <w:rPr>
+          <w:b/>
+          <w:color w:val="000000" w:themeColor="text2"/>
+          <w:lang w:val="sv-SE"/>
+        </w:rPr>
+        <w:t>BUILD SUCCESSFUL</w:t>
+      </w:r>
+    </w:p>
+    <w:p>
+      <w:pPr>
+        <w:rPr>
+          <w:b/>
+          <w:color w:val="0070C0"/>
+          <w:lang w:val="sv-SE"/>
+        </w:rPr>
+      </w:pPr>
+      <w:r>
+        <w:rPr>
+          <w:b/>
+          <w:color w:val="000000" w:themeColor="text2"/>
+          <w:lang w:val="sv-SE"/>
+        </w:rPr>
+        <w:t xml:space="preserve">Total </w:t>
+      </w:r>
+      <w:proofErr w:type="spellStart"/>
+      <w:r>
+        <w:rPr>
+          <w:b/>
+          <w:color w:val="000000" w:themeColor="text2"/>
+          <w:lang w:val="sv-SE"/>
+        </w:rPr>
+        <w:t>time</w:t>
+      </w:r>
+      <w:proofErr w:type="spellEnd"/>
+      <w:r>
+        <w:rPr>
+          <w:b/>
+          <w:color w:val="0070C0"/>
+          <w:lang w:val="sv-SE"/>
+        </w:rPr>
+        <w:t>: 1 second</w:t>
+      </w:r>
+    </w:p>
+    <w:p>
+      <w:pPr>
+        <w:rPr>
+          <w:lang w:val="sv-SE"/>
+        </w:rPr>
+      </w:pPr>
+      <w:r>
+        <w:rPr>
+          <w:lang w:val="sv-SE"/>
+        </w:rPr>
+        <w:t>Ovanstående är följande som skrevs ut i konsolen i samband med exekvering av testerna.</w:t>
+      </w:r>
+    </w:p>
+    <w:p>
+      <w:pPr>
+        <w:rPr>
+          <w:lang w:val="sv-SE"/>
+        </w:rPr>
+      </w:pPr>
+      <w:r>
+        <w:rPr>
+          <w:rFonts w:ascii="Calibri" w:hAnsi="Calibri" w:cs="Calibri"/>
+          <w:noProof/>
+        </w:rPr>
+        <w:lastRenderedPageBreak/>
+        <w:drawing>
+          <wp:inline distT="0" distB="0" distL="0" distR="0" wp14:anchorId="5EDFF49B" wp14:editId="50B7BA2C">
+            <wp:extent cx="5467350" cy="3524250"/>
+            <wp:effectExtent l="0" t="0" r="0" b="0"/>
+            <wp:docPr id="14" name="Bild 4"/>
+            <wp:cNvGraphicFramePr>
+              <a:graphicFrameLocks xmlns:a="http://schemas.openxmlformats.org/drawingml/2006/main" noChangeAspect="1"/>
+            </wp:cNvGraphicFramePr>
+            <a:graphic xmlns:a="http://schemas.openxmlformats.org/drawingml/2006/main">
+              <a:graphicData uri="http://schemas.openxmlformats.org/drawingml/2006/picture">
+                <pic:pic xmlns:pic="http://schemas.openxmlformats.org/drawingml/2006/picture">
+                  <pic:nvPicPr>
+                    <pic:cNvPr id="0" name="Picture 4"/>
+                    <pic:cNvPicPr>
+                      <a:picLocks noChangeAspect="1" noChangeArrowheads="1"/>
+                    </pic:cNvPicPr>
+                  </pic:nvPicPr>
+                  <pic:blipFill>
+                    <a:blip r:embed="rId23" cstate="print">
+                      <a:extLst>
+                        <a:ext uri="{28A0092B-C50C-407E-A947-70E740481C1C}">
+                          <a14:useLocalDpi xmlns:a14="http://schemas.microsoft.com/office/drawing/2010/main" val="0"/>
+                        </a:ext>
+                      </a:extLst>
+                    </a:blip>
+                    <a:srcRect/>
+                    <a:stretch>
+                      <a:fillRect/>
+                    </a:stretch>
+                  </pic:blipFill>
+                  <pic:spPr bwMode="auto">
+                    <a:xfrm>
+                      <a:off x="0" y="0"/>
+                      <a:ext cx="5467350" cy="3524250"/>
+                    </a:xfrm>
+                    <a:prstGeom prst="rect">
+                      <a:avLst/>
+                    </a:prstGeom>
+                    <a:noFill/>
+                    <a:ln>
+                      <a:noFill/>
+                    </a:ln>
+                  </pic:spPr>
+                </pic:pic>
+              </a:graphicData>
+            </a:graphic>
+          </wp:inline>
+        </w:drawing>
+      </w:r>
+    </w:p>
+    <w:p>
+      <w:pPr>
+        <w:rPr>
+          <w:lang w:val="sv-SE"/>
+        </w:rPr>
+      </w:pPr>
+      <w:r>
+        <w:rPr>
+          <w:lang w:val="sv-SE"/>
+        </w:rPr>
+        <w:t>Ovan ser man en som bild visar testerna i en webbläsare och beskriver vilka klasser och metoder som körts i de olika klasserna. Ovan kan man se att alla test har status "</w:t>
+      </w:r>
+      <w:proofErr w:type="spellStart"/>
+      <w:r>
+        <w:rPr>
+          <w:lang w:val="sv-SE"/>
+        </w:rPr>
+        <w:t>success</w:t>
+      </w:r>
+      <w:proofErr w:type="spellEnd"/>
+      <w:r>
+        <w:rPr>
+          <w:lang w:val="sv-SE"/>
+        </w:rPr>
+        <w:t>" och då inte genererat några fel samt att man kan se hur fort det gick att köra testen.</w:t>
+      </w:r>
+      <w:bookmarkStart w:id="0" w:name="_GoBack"/>
+      <w:bookmarkEnd w:id="0"/>
     </w:p>
     <w:sectPr>
-      <w:footerReference w:type="default" r:id="rId20"/>
+      <w:footerReference w:type="default" r:id="rId24"/>
       <w:pgSz w:w="11907" w:h="8391" w:orient="landscape" w:code="11"/>
       <w:pgMar w:top="720" w:right="720" w:bottom="720" w:left="720" w:header="283" w:footer="283" w:gutter="0"/>
       <w:cols w:space="708"/>
@@ -8985,7 +9703,7 @@
           <w:rPr>
             <w:noProof/>
           </w:rPr>
-          <w:t>33</w:t>
+          <w:t>36</w:t>
         </w:r>
         <w:r>
           <w:rPr>

</xml_diff>